<commit_message>
feat: password bash script finished
</commit_message>
<xml_diff>
--- a/Wk7/Security.docx
+++ b/Wk7/Security.docx
@@ -1310,45 +1310,316 @@
           <w:kern w:val="32"/>
           <w:szCs w:val="24"/>
         </w:rPr>
-        <w:t xml:space="preserve"> This could serve to better stewarding our use </w:t>
+        <w:t xml:space="preserve"> This could serve to better stewarding our use of coding abilities and how we approach security for the sake of our users.</w:t>
+      </w:r>
+    </w:p>
+    <w:p>
+      <w:pPr>
+        <w:spacing w:line="480" w:lineRule="auto"/>
+        <w:jc w:val="center"/>
+        <w:rPr>
+          <w:rFonts w:ascii="Times New Roman" w:hAnsi="Times New Roman"/>
+          <w:b/>
+        </w:rPr>
+      </w:pPr>
+      <w:r>
+        <w:rPr>
+          <w:rFonts w:ascii="Times New Roman" w:hAnsi="Times New Roman"/>
+          <w:b/>
+        </w:rPr>
+        <w:t>Password Strength Bash Script</w:t>
+      </w:r>
+    </w:p>
+    <w:p>
+      <w:pPr>
+        <w:spacing w:line="480" w:lineRule="auto"/>
+        <w:rPr>
+          <w:rFonts w:ascii="Times New Roman" w:hAnsi="Times New Roman"/>
+          <w:b/>
+        </w:rPr>
+      </w:pPr>
+      <w:r>
+        <w:rPr>
+          <w:rFonts w:ascii="Times New Roman" w:hAnsi="Times New Roman"/>
+          <w:b/>
+        </w:rPr>
+        <w:t>Description</w:t>
+      </w:r>
+    </w:p>
+    <w:p>
+      <w:pPr>
+        <w:spacing w:line="480" w:lineRule="auto"/>
+        <w:rPr>
+          <w:rFonts w:ascii="Times New Roman" w:hAnsi="Times New Roman"/>
+          <w:bCs/>
+        </w:rPr>
+      </w:pPr>
+      <w:r>
+        <w:rPr>
+          <w:rFonts w:ascii="Times New Roman" w:hAnsi="Times New Roman"/>
+          <w:b/>
+        </w:rPr>
+        <w:tab/>
+      </w:r>
+      <w:r>
+        <w:rPr>
+          <w:rFonts w:ascii="Times New Roman" w:hAnsi="Times New Roman"/>
+          <w:bCs/>
+        </w:rPr>
+        <w:t xml:space="preserve">This bash script takes a single parameter as input from a user, and then evaluates the password for its secure status based on a set of checks. </w:t>
+      </w:r>
+    </w:p>
+    <w:p>
+      <w:pPr>
+        <w:pStyle w:val="ListParagraph"/>
+        <w:numPr>
+          <w:ilvl w:val="0"/>
+          <w:numId w:val="3"/>
+        </w:numPr>
+        <w:spacing w:line="480" w:lineRule="auto"/>
+        <w:rPr>
+          <w:rFonts w:ascii="Times New Roman" w:hAnsi="Times New Roman"/>
+          <w:bCs/>
+        </w:rPr>
+      </w:pPr>
+      <w:r>
+        <w:rPr>
+          <w:rFonts w:ascii="Times New Roman" w:hAnsi="Times New Roman"/>
+          <w:bCs/>
+        </w:rPr>
+        <w:t>Checks</w:t>
+      </w:r>
+      <w:r>
+        <w:rPr>
+          <w:rFonts w:ascii="Times New Roman" w:hAnsi="Times New Roman"/>
+          <w:bCs/>
+        </w:rPr>
+        <w:t xml:space="preserve"> the length of the </w:t>
+      </w:r>
+      <w:proofErr w:type="gramStart"/>
+      <w:r>
+        <w:rPr>
+          <w:rFonts w:ascii="Times New Roman" w:hAnsi="Times New Roman"/>
+          <w:bCs/>
+        </w:rPr>
+        <w:t>password, and</w:t>
+      </w:r>
+      <w:proofErr w:type="gramEnd"/>
+      <w:r>
+        <w:rPr>
+          <w:rFonts w:ascii="Times New Roman" w:hAnsi="Times New Roman"/>
+          <w:bCs/>
+        </w:rPr>
+        <w:t xml:space="preserve"> alerts the user if their password is less than 8 characters.</w:t>
+      </w:r>
+    </w:p>
+    <w:p>
+      <w:pPr>
+        <w:pStyle w:val="ListParagraph"/>
+        <w:numPr>
+          <w:ilvl w:val="0"/>
+          <w:numId w:val="3"/>
+        </w:numPr>
+        <w:spacing w:line="480" w:lineRule="auto"/>
+        <w:rPr>
+          <w:rFonts w:ascii="Times New Roman" w:hAnsi="Times New Roman"/>
+          <w:bCs/>
+        </w:rPr>
+      </w:pPr>
+      <w:r>
+        <w:rPr>
+          <w:rFonts w:ascii="Times New Roman" w:hAnsi="Times New Roman"/>
+          <w:bCs/>
+        </w:rPr>
+        <w:t>Checks the password for a numeric character (digit). The test alerts the user and exits the script if there isn’t at least 1 digit.</w:t>
+      </w:r>
+    </w:p>
+    <w:p>
+      <w:pPr>
+        <w:pStyle w:val="ListParagraph"/>
+        <w:numPr>
+          <w:ilvl w:val="0"/>
+          <w:numId w:val="3"/>
+        </w:numPr>
+        <w:spacing w:line="480" w:lineRule="auto"/>
+        <w:rPr>
+          <w:rFonts w:ascii="Times New Roman" w:hAnsi="Times New Roman"/>
+          <w:bCs/>
+        </w:rPr>
+      </w:pPr>
+      <w:r>
+        <w:rPr>
+          <w:rFonts w:ascii="Times New Roman" w:hAnsi="Times New Roman"/>
+          <w:bCs/>
+        </w:rPr>
+        <w:t>Checks the password for a non-alphanumeric character of the kind in (</w:t>
+      </w:r>
+      <w:r>
+        <w:rPr>
+          <w:rFonts w:ascii="Times New Roman" w:hAnsi="Times New Roman"/>
+          <w:bCs/>
+          <w:szCs w:val="24"/>
+        </w:rPr>
+        <w:t>@, #, $, %, &amp;, *, +, -, =</w:t>
+      </w:r>
+      <w:r>
+        <w:rPr>
+          <w:rFonts w:ascii="Times New Roman" w:hAnsi="Times New Roman"/>
+          <w:bCs/>
+          <w:szCs w:val="24"/>
+        </w:rPr>
+        <w:t>)</w:t>
+      </w:r>
+      <w:r>
+        <w:rPr>
+          <w:rFonts w:ascii="Times New Roman" w:hAnsi="Times New Roman"/>
+          <w:bCs/>
+        </w:rPr>
+        <w:t>. The script exists early if none are found.</w:t>
+      </w:r>
+    </w:p>
+    <w:p>
+      <w:pPr>
+        <w:spacing w:line="480" w:lineRule="auto"/>
+        <w:rPr>
+          <w:rFonts w:ascii="Times New Roman" w:hAnsi="Times New Roman"/>
+          <w:b/>
+        </w:rPr>
+      </w:pPr>
+      <w:r>
+        <w:rPr>
+          <w:rFonts w:ascii="Times New Roman" w:hAnsi="Times New Roman"/>
+          <w:b/>
+        </w:rPr>
+        <w:t>Results</w:t>
+      </w:r>
+    </w:p>
+    <w:p>
+      <w:pPr>
+        <w:spacing w:line="480" w:lineRule="auto"/>
+        <w:jc w:val="center"/>
+        <w:rPr>
+          <w:rFonts w:ascii="Times New Roman" w:hAnsi="Times New Roman"/>
+          <w:b/>
+        </w:rPr>
+      </w:pPr>
+      <w:r>
+        <w:rPr>
+          <w:rFonts w:ascii="Times New Roman" w:hAnsi="Times New Roman"/>
+          <w:b/>
+          <w:noProof/>
+        </w:rPr>
+        <w:lastRenderedPageBreak/>
+        <w:drawing>
+          <wp:inline distT="0" distB="0" distL="0" distR="0" wp14:anchorId="6BD4855E" wp14:editId="715A45A6">
+            <wp:extent cx="5943600" cy="2799080"/>
+            <wp:effectExtent l="0" t="0" r="0" b="0"/>
+            <wp:docPr id="2" name="Picture 2" descr="A screenshot of a cell phone&#10;&#10;Description automatically generated"/>
+            <wp:cNvGraphicFramePr>
+              <a:graphicFrameLocks xmlns:a="http://schemas.openxmlformats.org/drawingml/2006/main" noChangeAspect="1"/>
+            </wp:cNvGraphicFramePr>
+            <a:graphic xmlns:a="http://schemas.openxmlformats.org/drawingml/2006/main">
+              <a:graphicData uri="http://schemas.openxmlformats.org/drawingml/2006/picture">
+                <pic:pic xmlns:pic="http://schemas.openxmlformats.org/drawingml/2006/picture">
+                  <pic:nvPicPr>
+                    <pic:cNvPr id="2" name="Screen Shot 2020-02-21 at 11.35.39 PM.png"/>
+                    <pic:cNvPicPr/>
+                  </pic:nvPicPr>
+                  <pic:blipFill>
+                    <a:blip r:embed="rId17">
+                      <a:extLst>
+                        <a:ext uri="{28A0092B-C50C-407E-A947-70E740481C1C}">
+                          <a14:useLocalDpi xmlns:a14="http://schemas.microsoft.com/office/drawing/2010/main" val="0"/>
+                        </a:ext>
+                      </a:extLst>
+                    </a:blip>
+                    <a:stretch>
+                      <a:fillRect/>
+                    </a:stretch>
+                  </pic:blipFill>
+                  <pic:spPr>
+                    <a:xfrm>
+                      <a:off x="0" y="0"/>
+                      <a:ext cx="5943600" cy="2799080"/>
+                    </a:xfrm>
+                    <a:prstGeom prst="rect">
+                      <a:avLst/>
+                    </a:prstGeom>
+                  </pic:spPr>
+                </pic:pic>
+              </a:graphicData>
+            </a:graphic>
+          </wp:inline>
+        </w:drawing>
+      </w:r>
+    </w:p>
+    <w:p>
+      <w:pPr>
+        <w:spacing w:line="480" w:lineRule="auto"/>
+        <w:jc w:val="center"/>
+        <w:rPr>
+          <w:rFonts w:ascii="Times New Roman" w:hAnsi="Times New Roman"/>
+          <w:bCs/>
+        </w:rPr>
+      </w:pPr>
+      <w:r>
+        <w:rPr>
+          <w:rFonts w:ascii="Times New Roman" w:hAnsi="Times New Roman"/>
+          <w:bCs/>
+          <w:i/>
+          <w:iCs/>
+        </w:rPr>
+        <w:t xml:space="preserve">Figure 2. </w:t>
+      </w:r>
+      <w:r>
+        <w:rPr>
+          <w:rFonts w:ascii="Times New Roman" w:hAnsi="Times New Roman"/>
+          <w:bCs/>
+        </w:rPr>
+        <w:t>Test output from a</w:t>
       </w:r>
       <w:bookmarkStart w:id="0" w:name="_GoBack"/>
       <w:bookmarkEnd w:id="0"/>
       <w:r>
         <w:rPr>
-          <w:rFonts w:ascii="Times New Roman" w:hAnsi="Times New Roman" w:cs="Lucida Sans Unicode"/>
-          <w:bCs/>
-          <w:kern w:val="32"/>
-          <w:szCs w:val="24"/>
-        </w:rPr>
-        <w:t>of coding abilities and how we approach security for the sake of our users.</w:t>
-      </w:r>
-    </w:p>
-    <w:p>
-      <w:pPr>
-        <w:spacing w:line="480" w:lineRule="auto"/>
-        <w:jc w:val="center"/>
-        <w:rPr>
-          <w:rFonts w:ascii="Times New Roman" w:hAnsi="Times New Roman"/>
-          <w:b/>
-        </w:rPr>
-      </w:pPr>
-      <w:r>
-        <w:rPr>
-          <w:rFonts w:ascii="Times New Roman" w:hAnsi="Times New Roman"/>
-          <w:b/>
-        </w:rPr>
-        <w:t>Password Strength Bash Script</w:t>
-      </w:r>
-    </w:p>
-    <w:p>
-      <w:pPr>
-        <w:spacing w:line="480" w:lineRule="auto"/>
-        <w:rPr>
-          <w:rFonts w:ascii="Times New Roman" w:hAnsi="Times New Roman"/>
-          <w:b/>
-        </w:rPr>
-      </w:pPr>
+          <w:rFonts w:ascii="Times New Roman" w:hAnsi="Times New Roman"/>
+          <w:bCs/>
+        </w:rPr>
+        <w:t xml:space="preserve"> script that checks a password for security flaws.</w:t>
+      </w:r>
+    </w:p>
+    <w:p>
+      <w:pPr>
+        <w:spacing w:line="480" w:lineRule="auto"/>
+        <w:rPr>
+          <w:rFonts w:ascii="Times New Roman" w:hAnsi="Times New Roman"/>
+          <w:b/>
+        </w:rPr>
+      </w:pPr>
+      <w:r>
+        <w:rPr>
+          <w:rFonts w:ascii="Times New Roman" w:hAnsi="Times New Roman"/>
+          <w:b/>
+        </w:rPr>
+        <w:t>Source</w:t>
+      </w:r>
+    </w:p>
+    <w:p>
+      <w:pPr>
+        <w:spacing w:line="480" w:lineRule="auto"/>
+        <w:ind w:left="360"/>
+        <w:rPr>
+          <w:rFonts w:ascii="Times New Roman" w:hAnsi="Times New Roman"/>
+          <w:bCs/>
+        </w:rPr>
+      </w:pPr>
+      <w:r>
+        <w:rPr>
+          <w:rFonts w:ascii="Times New Roman" w:hAnsi="Times New Roman"/>
+          <w:bCs/>
+        </w:rPr>
+        <w:t>The source code for this script can be found on my GitHub account</w:t>
+      </w:r>
     </w:p>
     <w:p>
       <w:pPr>
@@ -1409,7 +1680,7 @@
       <w:r>
         <w:t xml:space="preserve">Arora, H. (2013, June 4). Buffer Overflow Attack Explained with a C Program Example. Retrieved February 21, 2020, from </w:t>
       </w:r>
-      <w:hyperlink r:id="rId17" w:history="1">
+      <w:hyperlink r:id="rId18" w:history="1">
         <w:r>
           <w:rPr>
             <w:rStyle w:val="Hyperlink"/>
@@ -1480,7 +1751,7 @@
       <w:r>
         <w:t xml:space="preserve">, J. M. (2019, July 30). What is a zero day? A powerful but fragile weapon. Retrieved February 21, 2020, from </w:t>
       </w:r>
-      <w:hyperlink r:id="rId18" w:history="1">
+      <w:hyperlink r:id="rId19" w:history="1">
         <w:r>
           <w:rPr>
             <w:rStyle w:val="Hyperlink"/>
@@ -1536,7 +1807,7 @@
       </w:pPr>
     </w:p>
     <w:sectPr>
-      <w:headerReference w:type="default" r:id="rId19"/>
+      <w:headerReference w:type="default" r:id="rId20"/>
       <w:pgSz w:w="12240" w:h="15840" w:code="1"/>
       <w:pgMar w:top="1440" w:right="1440" w:bottom="1440" w:left="1440" w:header="720" w:footer="720" w:gutter="0"/>
       <w:pgNumType w:start="2"/>
@@ -3272,7 +3543,7 @@
 </file>
 
 <file path=customXml/itemProps6.xml><?xml version="1.0" encoding="utf-8"?>
-<ds:datastoreItem xmlns:ds="http://schemas.openxmlformats.org/officeDocument/2006/customXml" ds:itemID="{52C501DB-9EF3-974A-AC96-570BB7935B85}">
+<ds:datastoreItem xmlns:ds="http://schemas.openxmlformats.org/officeDocument/2006/customXml" ds:itemID="{51CEBE57-127A-A647-A784-245E4DFC1155}">
   <ds:schemaRefs>
     <ds:schemaRef ds:uri="http://schemas.openxmlformats.org/officeDocument/2006/bibliography"/>
   </ds:schemaRefs>

</xml_diff>

<commit_message>
test: need to test this in virtual box, cant do it on macos
</commit_message>
<xml_diff>
--- a/Wk7/Security.docx
+++ b/Wk7/Security.docx
@@ -1578,15 +1578,1521 @@
         </w:rPr>
         <w:t>Test output from a</w:t>
       </w:r>
+      <w:r>
+        <w:rPr>
+          <w:rFonts w:ascii="Times New Roman" w:hAnsi="Times New Roman"/>
+          <w:bCs/>
+        </w:rPr>
+        <w:t xml:space="preserve"> script that checks a password for security flaws.</w:t>
+      </w:r>
+    </w:p>
+    <w:p>
+      <w:pPr>
+        <w:spacing w:line="480" w:lineRule="auto"/>
+        <w:rPr>
+          <w:rFonts w:ascii="Times New Roman" w:hAnsi="Times New Roman"/>
+          <w:b/>
+        </w:rPr>
+      </w:pPr>
+      <w:r>
+        <w:rPr>
+          <w:rFonts w:ascii="Times New Roman" w:hAnsi="Times New Roman"/>
+          <w:b/>
+        </w:rPr>
+        <w:t>Source</w:t>
+      </w:r>
+    </w:p>
+    <w:p>
+      <w:pPr>
+        <w:spacing w:line="480" w:lineRule="auto"/>
+        <w:ind w:left="360"/>
+        <w:rPr>
+          <w:rFonts w:ascii="Times New Roman" w:hAnsi="Times New Roman"/>
+          <w:bCs/>
+        </w:rPr>
+      </w:pPr>
+      <w:r>
+        <w:rPr>
+          <w:rFonts w:ascii="Times New Roman" w:hAnsi="Times New Roman"/>
+          <w:bCs/>
+        </w:rPr>
+        <w:t>The source code for this script can be found on my GitHub account</w:t>
+      </w:r>
+      <w:r>
+        <w:rPr>
+          <w:rFonts w:ascii="Times New Roman" w:hAnsi="Times New Roman"/>
+          <w:bCs/>
+        </w:rPr>
+        <w:t xml:space="preserve"> at:</w:t>
+      </w:r>
+      <w:r>
+        <w:rPr>
+          <w:rFonts w:ascii="Times New Roman" w:hAnsi="Times New Roman"/>
+          <w:bCs/>
+        </w:rPr>
+        <w:t xml:space="preserve"> </w:t>
+      </w:r>
+      <w:hyperlink r:id="rId18" w:history="1">
+        <w:r>
+          <w:rPr>
+            <w:rStyle w:val="Hyperlink"/>
+            <w:rFonts w:ascii="Times New Roman" w:hAnsi="Times New Roman"/>
+            <w:bCs/>
+          </w:rPr>
+          <w:t>https://github.com/DanielCender/CST-221/tree/master/Wk7/password.sh</w:t>
+        </w:r>
+      </w:hyperlink>
+    </w:p>
+    <w:p>
+      <w:pPr>
+        <w:pBdr>
+          <w:bottom w:val="single" w:sz="6" w:space="1" w:color="auto"/>
+        </w:pBdr>
+        <w:spacing w:line="480" w:lineRule="auto"/>
+        <w:ind w:left="360"/>
+        <w:rPr>
+          <w:rFonts w:ascii="Times New Roman" w:hAnsi="Times New Roman"/>
+          <w:bCs/>
+        </w:rPr>
+      </w:pPr>
+      <w:r>
+        <w:rPr>
+          <w:rFonts w:ascii="Times New Roman" w:hAnsi="Times New Roman"/>
+          <w:bCs/>
+        </w:rPr>
+        <w:t>If the code cannot be found at that location, it is below in full:</w:t>
+      </w:r>
+    </w:p>
+    <w:p>
+      <w:pPr>
+        <w:spacing w:line="480" w:lineRule="auto"/>
+        <w:rPr>
+          <w:rFonts w:ascii="Times New Roman" w:hAnsi="Times New Roman"/>
+          <w:bCs/>
+        </w:rPr>
+      </w:pPr>
+    </w:p>
+    <w:p>
+      <w:pPr>
+        <w:spacing w:line="480" w:lineRule="auto"/>
+        <w:rPr>
+          <w:rFonts w:ascii="Times New Roman" w:hAnsi="Times New Roman"/>
+          <w:bCs/>
+        </w:rPr>
+      </w:pPr>
+      <w:proofErr w:type="gramStart"/>
+      <w:r>
+        <w:rPr>
+          <w:rFonts w:ascii="Times New Roman" w:hAnsi="Times New Roman"/>
+          <w:bCs/>
+        </w:rPr>
+        <w:t>#!</w:t>
+      </w:r>
+      <w:r>
+        <w:rPr>
+          <w:rFonts w:ascii="Times New Roman" w:hAnsi="Times New Roman"/>
+          <w:bCs/>
+          <w:i/>
+          <w:iCs/>
+        </w:rPr>
+        <w:t>/</w:t>
+      </w:r>
+      <w:proofErr w:type="gramEnd"/>
+      <w:r>
+        <w:rPr>
+          <w:rFonts w:ascii="Times New Roman" w:hAnsi="Times New Roman"/>
+          <w:bCs/>
+          <w:i/>
+          <w:iCs/>
+        </w:rPr>
+        <w:t>bin/bash</w:t>
+      </w:r>
+    </w:p>
+    <w:p>
+      <w:pPr>
+        <w:spacing w:line="480" w:lineRule="auto"/>
+        <w:rPr>
+          <w:rFonts w:ascii="Times New Roman" w:hAnsi="Times New Roman"/>
+          <w:bCs/>
+        </w:rPr>
+      </w:pPr>
+    </w:p>
+    <w:p>
+      <w:pPr>
+        <w:spacing w:line="480" w:lineRule="auto"/>
+        <w:rPr>
+          <w:rFonts w:ascii="Times New Roman" w:hAnsi="Times New Roman"/>
+          <w:bCs/>
+        </w:rPr>
+      </w:pPr>
+      <w:r>
+        <w:rPr>
+          <w:rFonts w:ascii="Times New Roman" w:hAnsi="Times New Roman"/>
+          <w:bCs/>
+        </w:rPr>
+        <w:t>#</w:t>
+      </w:r>
+    </w:p>
+    <w:p>
+      <w:pPr>
+        <w:spacing w:line="480" w:lineRule="auto"/>
+        <w:rPr>
+          <w:rFonts w:ascii="Times New Roman" w:hAnsi="Times New Roman"/>
+          <w:bCs/>
+        </w:rPr>
+      </w:pPr>
+      <w:r>
+        <w:rPr>
+          <w:rFonts w:ascii="Times New Roman" w:hAnsi="Times New Roman"/>
+          <w:bCs/>
+        </w:rPr>
+        <w:t>#</w:t>
+      </w:r>
+      <w:r>
+        <w:rPr>
+          <w:rFonts w:ascii="Times New Roman" w:hAnsi="Times New Roman"/>
+          <w:bCs/>
+          <w:i/>
+          <w:iCs/>
+        </w:rPr>
+        <w:t xml:space="preserve"> Desc: A script that checks the password inputted for security vulnerabilities.</w:t>
+      </w:r>
+    </w:p>
+    <w:p>
+      <w:pPr>
+        <w:spacing w:line="480" w:lineRule="auto"/>
+        <w:rPr>
+          <w:rFonts w:ascii="Times New Roman" w:hAnsi="Times New Roman"/>
+          <w:bCs/>
+        </w:rPr>
+      </w:pPr>
+      <w:r>
+        <w:rPr>
+          <w:rFonts w:ascii="Times New Roman" w:hAnsi="Times New Roman"/>
+          <w:bCs/>
+        </w:rPr>
+        <w:t>#</w:t>
+      </w:r>
+      <w:r>
+        <w:rPr>
+          <w:rFonts w:ascii="Times New Roman" w:hAnsi="Times New Roman"/>
+          <w:bCs/>
+          <w:i/>
+          <w:iCs/>
+        </w:rPr>
+        <w:t xml:space="preserve"> Author: Daniel Cender</w:t>
+      </w:r>
+    </w:p>
+    <w:p>
+      <w:pPr>
+        <w:spacing w:line="480" w:lineRule="auto"/>
+        <w:rPr>
+          <w:rFonts w:ascii="Times New Roman" w:hAnsi="Times New Roman"/>
+          <w:bCs/>
+        </w:rPr>
+      </w:pPr>
+      <w:r>
+        <w:rPr>
+          <w:rFonts w:ascii="Times New Roman" w:hAnsi="Times New Roman"/>
+          <w:bCs/>
+        </w:rPr>
+        <w:t>#</w:t>
+      </w:r>
+      <w:r>
+        <w:rPr>
+          <w:rFonts w:ascii="Times New Roman" w:hAnsi="Times New Roman"/>
+          <w:bCs/>
+          <w:i/>
+          <w:iCs/>
+        </w:rPr>
+        <w:t xml:space="preserve"> Date: Feb 21, 2020</w:t>
+      </w:r>
+    </w:p>
+    <w:p>
+      <w:pPr>
+        <w:spacing w:line="480" w:lineRule="auto"/>
+        <w:rPr>
+          <w:rFonts w:ascii="Times New Roman" w:hAnsi="Times New Roman"/>
+          <w:bCs/>
+        </w:rPr>
+      </w:pPr>
+      <w:r>
+        <w:rPr>
+          <w:rFonts w:ascii="Times New Roman" w:hAnsi="Times New Roman"/>
+          <w:bCs/>
+        </w:rPr>
+        <w:t>#</w:t>
+      </w:r>
+    </w:p>
+    <w:p>
+      <w:pPr>
+        <w:spacing w:line="480" w:lineRule="auto"/>
+        <w:rPr>
+          <w:rFonts w:ascii="Times New Roman" w:hAnsi="Times New Roman"/>
+          <w:bCs/>
+        </w:rPr>
+      </w:pPr>
+    </w:p>
+    <w:p>
+      <w:pPr>
+        <w:spacing w:line="480" w:lineRule="auto"/>
+        <w:rPr>
+          <w:rFonts w:ascii="Times New Roman" w:hAnsi="Times New Roman"/>
+          <w:bCs/>
+        </w:rPr>
+      </w:pPr>
+      <w:proofErr w:type="spellStart"/>
+      <w:r>
+        <w:rPr>
+          <w:rFonts w:ascii="Times New Roman" w:hAnsi="Times New Roman"/>
+          <w:bCs/>
+        </w:rPr>
+        <w:t>rxContainsDigit</w:t>
+      </w:r>
+      <w:proofErr w:type="spellEnd"/>
+      <w:r>
+        <w:rPr>
+          <w:rFonts w:ascii="Times New Roman" w:hAnsi="Times New Roman"/>
+          <w:bCs/>
+        </w:rPr>
+        <w:t>="</w:t>
+      </w:r>
+      <w:r>
+        <w:rPr>
+          <w:rFonts w:ascii="Times New Roman" w:hAnsi="Times New Roman"/>
+          <w:bCs/>
+          <w:i/>
+          <w:iCs/>
+        </w:rPr>
+        <w:t>(\d).</w:t>
+      </w:r>
+      <w:r>
+        <w:rPr>
+          <w:rFonts w:ascii="Times New Roman" w:hAnsi="Times New Roman"/>
+          <w:bCs/>
+        </w:rPr>
+        <w:t>"</w:t>
+      </w:r>
+    </w:p>
+    <w:p>
+      <w:pPr>
+        <w:spacing w:line="480" w:lineRule="auto"/>
+        <w:rPr>
+          <w:rFonts w:ascii="Times New Roman" w:hAnsi="Times New Roman"/>
+          <w:bCs/>
+        </w:rPr>
+      </w:pPr>
+      <w:r>
+        <w:rPr>
+          <w:rFonts w:ascii="Times New Roman" w:hAnsi="Times New Roman"/>
+          <w:bCs/>
+        </w:rPr>
+        <w:lastRenderedPageBreak/>
+        <w:t>#</w:t>
+      </w:r>
+      <w:r>
+        <w:rPr>
+          <w:rFonts w:ascii="Times New Roman" w:hAnsi="Times New Roman"/>
+          <w:bCs/>
+          <w:i/>
+          <w:iCs/>
+        </w:rPr>
+        <w:t xml:space="preserve"> Even though \W means Non-alphanumeric,</w:t>
+      </w:r>
+    </w:p>
+    <w:p>
+      <w:pPr>
+        <w:spacing w:line="480" w:lineRule="auto"/>
+        <w:rPr>
+          <w:rFonts w:ascii="Times New Roman" w:hAnsi="Times New Roman"/>
+          <w:bCs/>
+        </w:rPr>
+      </w:pPr>
+      <w:r>
+        <w:rPr>
+          <w:rFonts w:ascii="Times New Roman" w:hAnsi="Times New Roman"/>
+          <w:bCs/>
+        </w:rPr>
+        <w:t>#</w:t>
+      </w:r>
+      <w:r>
+        <w:rPr>
+          <w:rFonts w:ascii="Times New Roman" w:hAnsi="Times New Roman"/>
+          <w:bCs/>
+          <w:i/>
+          <w:iCs/>
+        </w:rPr>
+        <w:t xml:space="preserve"> our quest is to check for one of these specific non-alphanumeric chars</w:t>
+      </w:r>
+    </w:p>
+    <w:p>
+      <w:pPr>
+        <w:spacing w:line="480" w:lineRule="auto"/>
+        <w:rPr>
+          <w:rFonts w:ascii="Times New Roman" w:hAnsi="Times New Roman"/>
+          <w:bCs/>
+        </w:rPr>
+      </w:pPr>
+      <w:proofErr w:type="spellStart"/>
+      <w:r>
+        <w:rPr>
+          <w:rFonts w:ascii="Times New Roman" w:hAnsi="Times New Roman"/>
+          <w:bCs/>
+        </w:rPr>
+        <w:t>rxContainsNonAlphaNumeric</w:t>
+      </w:r>
+      <w:proofErr w:type="spellEnd"/>
+      <w:r>
+        <w:rPr>
+          <w:rFonts w:ascii="Times New Roman" w:hAnsi="Times New Roman"/>
+          <w:bCs/>
+        </w:rPr>
+        <w:t>="</w:t>
+      </w:r>
+      <w:r>
+        <w:rPr>
+          <w:rFonts w:ascii="Times New Roman" w:hAnsi="Times New Roman"/>
+          <w:bCs/>
+          <w:i/>
+          <w:iCs/>
+        </w:rPr>
+        <w:t>[@#\$%|&amp;\*\+-=].</w:t>
+      </w:r>
+      <w:r>
+        <w:rPr>
+          <w:rFonts w:ascii="Times New Roman" w:hAnsi="Times New Roman"/>
+          <w:bCs/>
+        </w:rPr>
+        <w:t>"</w:t>
+      </w:r>
+    </w:p>
+    <w:p>
+      <w:pPr>
+        <w:spacing w:line="480" w:lineRule="auto"/>
+        <w:rPr>
+          <w:rFonts w:ascii="Times New Roman" w:hAnsi="Times New Roman"/>
+          <w:bCs/>
+        </w:rPr>
+      </w:pPr>
+    </w:p>
+    <w:p>
+      <w:pPr>
+        <w:spacing w:line="480" w:lineRule="auto"/>
+        <w:rPr>
+          <w:rFonts w:ascii="Times New Roman" w:hAnsi="Times New Roman"/>
+          <w:bCs/>
+        </w:rPr>
+      </w:pPr>
+      <w:r>
+        <w:rPr>
+          <w:rFonts w:ascii="Times New Roman" w:hAnsi="Times New Roman"/>
+          <w:bCs/>
+        </w:rPr>
+        <w:t>pass=$1</w:t>
+      </w:r>
+    </w:p>
+    <w:p>
+      <w:pPr>
+        <w:spacing w:line="480" w:lineRule="auto"/>
+        <w:rPr>
+          <w:rFonts w:ascii="Times New Roman" w:hAnsi="Times New Roman"/>
+          <w:bCs/>
+        </w:rPr>
+      </w:pPr>
+    </w:p>
+    <w:p>
+      <w:pPr>
+        <w:spacing w:line="480" w:lineRule="auto"/>
+        <w:rPr>
+          <w:rFonts w:ascii="Times New Roman" w:hAnsi="Times New Roman"/>
+          <w:bCs/>
+        </w:rPr>
+      </w:pPr>
+      <w:r>
+        <w:rPr>
+          <w:rFonts w:ascii="Times New Roman" w:hAnsi="Times New Roman"/>
+          <w:bCs/>
+        </w:rPr>
+        <w:t>#</w:t>
+      </w:r>
+      <w:r>
+        <w:rPr>
+          <w:rFonts w:ascii="Times New Roman" w:hAnsi="Times New Roman"/>
+          <w:bCs/>
+          <w:i/>
+          <w:iCs/>
+        </w:rPr>
+        <w:t xml:space="preserve"> Measures </w:t>
+      </w:r>
+      <w:proofErr w:type="spellStart"/>
+      <w:r>
+        <w:rPr>
+          <w:rFonts w:ascii="Times New Roman" w:hAnsi="Times New Roman"/>
+          <w:bCs/>
+          <w:i/>
+          <w:iCs/>
+        </w:rPr>
+        <w:t>nbr</w:t>
+      </w:r>
+      <w:proofErr w:type="spellEnd"/>
+      <w:r>
+        <w:rPr>
+          <w:rFonts w:ascii="Times New Roman" w:hAnsi="Times New Roman"/>
+          <w:bCs/>
+          <w:i/>
+          <w:iCs/>
+        </w:rPr>
+        <w:t xml:space="preserve"> of arguments in commands passed into script</w:t>
+      </w:r>
+    </w:p>
+    <w:p>
+      <w:pPr>
+        <w:spacing w:line="480" w:lineRule="auto"/>
+        <w:rPr>
+          <w:rFonts w:ascii="Times New Roman" w:hAnsi="Times New Roman"/>
+          <w:bCs/>
+        </w:rPr>
+      </w:pPr>
+      <w:r>
+        <w:rPr>
+          <w:rFonts w:ascii="Times New Roman" w:hAnsi="Times New Roman"/>
+          <w:bCs/>
+        </w:rPr>
+        <w:t>#</w:t>
+      </w:r>
+      <w:r>
+        <w:rPr>
+          <w:rFonts w:ascii="Times New Roman" w:hAnsi="Times New Roman"/>
+          <w:bCs/>
+          <w:i/>
+          <w:iCs/>
+        </w:rPr>
+        <w:t xml:space="preserve"> If </w:t>
+      </w:r>
+      <w:proofErr w:type="spellStart"/>
+      <w:r>
+        <w:rPr>
+          <w:rFonts w:ascii="Times New Roman" w:hAnsi="Times New Roman"/>
+          <w:bCs/>
+          <w:i/>
+          <w:iCs/>
+        </w:rPr>
+        <w:t>commnads</w:t>
+      </w:r>
+      <w:proofErr w:type="spellEnd"/>
+      <w:r>
+        <w:rPr>
+          <w:rFonts w:ascii="Times New Roman" w:hAnsi="Times New Roman"/>
+          <w:bCs/>
+          <w:i/>
+          <w:iCs/>
+        </w:rPr>
+        <w:t xml:space="preserve"> are</w:t>
+      </w:r>
+    </w:p>
+    <w:p>
+      <w:pPr>
+        <w:spacing w:line="480" w:lineRule="auto"/>
+        <w:rPr>
+          <w:rFonts w:ascii="Times New Roman" w:hAnsi="Times New Roman"/>
+          <w:bCs/>
+        </w:rPr>
+      </w:pPr>
+      <w:r>
+        <w:rPr>
+          <w:rFonts w:ascii="Times New Roman" w:hAnsi="Times New Roman"/>
+          <w:bCs/>
+          <w:i/>
+          <w:iCs/>
+        </w:rPr>
+        <w:t>if</w:t>
+      </w:r>
+      <w:r>
+        <w:rPr>
+          <w:rFonts w:ascii="Times New Roman" w:hAnsi="Times New Roman"/>
+          <w:bCs/>
+        </w:rPr>
+        <w:t xml:space="preserve"> [ $# -ne </w:t>
+      </w:r>
+      <w:proofErr w:type="gramStart"/>
+      <w:r>
+        <w:rPr>
+          <w:rFonts w:ascii="Times New Roman" w:hAnsi="Times New Roman"/>
+          <w:bCs/>
+        </w:rPr>
+        <w:t>1 ]</w:t>
+      </w:r>
+      <w:proofErr w:type="gramEnd"/>
+      <w:r>
+        <w:rPr>
+          <w:rFonts w:ascii="Times New Roman" w:hAnsi="Times New Roman"/>
+          <w:bCs/>
+          <w:i/>
+          <w:iCs/>
+        </w:rPr>
+        <w:t>;</w:t>
+      </w:r>
+      <w:r>
+        <w:rPr>
+          <w:rFonts w:ascii="Times New Roman" w:hAnsi="Times New Roman"/>
+          <w:bCs/>
+        </w:rPr>
+        <w:t xml:space="preserve"> </w:t>
+      </w:r>
+      <w:r>
+        <w:rPr>
+          <w:rFonts w:ascii="Times New Roman" w:hAnsi="Times New Roman"/>
+          <w:bCs/>
+          <w:i/>
+          <w:iCs/>
+        </w:rPr>
+        <w:t>then</w:t>
+      </w:r>
+    </w:p>
+    <w:p>
+      <w:pPr>
+        <w:spacing w:line="480" w:lineRule="auto"/>
+        <w:rPr>
+          <w:rFonts w:ascii="Times New Roman" w:hAnsi="Times New Roman"/>
+          <w:bCs/>
+        </w:rPr>
+      </w:pPr>
+      <w:r>
+        <w:rPr>
+          <w:rFonts w:ascii="Times New Roman" w:hAnsi="Times New Roman"/>
+          <w:bCs/>
+        </w:rPr>
+        <w:t xml:space="preserve">    echo "</w:t>
+      </w:r>
+      <w:r>
+        <w:rPr>
+          <w:rFonts w:ascii="Times New Roman" w:hAnsi="Times New Roman"/>
+          <w:bCs/>
+          <w:i/>
+          <w:iCs/>
+        </w:rPr>
+        <w:t xml:space="preserve">Your command line contains </w:t>
+      </w:r>
+      <w:r>
+        <w:rPr>
+          <w:rFonts w:ascii="Times New Roman" w:hAnsi="Times New Roman"/>
+          <w:bCs/>
+        </w:rPr>
+        <w:t>$</w:t>
+      </w:r>
+      <w:r>
+        <w:rPr>
+          <w:rFonts w:ascii="Times New Roman" w:hAnsi="Times New Roman"/>
+          <w:bCs/>
+          <w:i/>
+          <w:iCs/>
+        </w:rPr>
+        <w:t># arguments.</w:t>
+      </w:r>
+      <w:r>
+        <w:rPr>
+          <w:rFonts w:ascii="Times New Roman" w:hAnsi="Times New Roman"/>
+          <w:bCs/>
+        </w:rPr>
+        <w:t>"</w:t>
+      </w:r>
+    </w:p>
+    <w:p>
+      <w:pPr>
+        <w:spacing w:line="480" w:lineRule="auto"/>
+        <w:rPr>
+          <w:rFonts w:ascii="Times New Roman" w:hAnsi="Times New Roman"/>
+          <w:bCs/>
+        </w:rPr>
+      </w:pPr>
+      <w:r>
+        <w:rPr>
+          <w:rFonts w:ascii="Times New Roman" w:hAnsi="Times New Roman"/>
+          <w:bCs/>
+        </w:rPr>
+        <w:t xml:space="preserve">    echo "</w:t>
+      </w:r>
+      <w:r>
+        <w:rPr>
+          <w:rFonts w:ascii="Times New Roman" w:hAnsi="Times New Roman"/>
+          <w:bCs/>
+          <w:i/>
+          <w:iCs/>
+        </w:rPr>
+        <w:t>Please pass in single password argument as a string!</w:t>
+      </w:r>
+      <w:r>
+        <w:rPr>
+          <w:rFonts w:ascii="Times New Roman" w:hAnsi="Times New Roman"/>
+          <w:bCs/>
+        </w:rPr>
+        <w:t>"</w:t>
+      </w:r>
+    </w:p>
+    <w:p>
+      <w:pPr>
+        <w:spacing w:line="480" w:lineRule="auto"/>
+        <w:rPr>
+          <w:rFonts w:ascii="Times New Roman" w:hAnsi="Times New Roman"/>
+          <w:bCs/>
+        </w:rPr>
+      </w:pPr>
+      <w:r>
+        <w:rPr>
+          <w:rFonts w:ascii="Times New Roman" w:hAnsi="Times New Roman"/>
+          <w:bCs/>
+          <w:i/>
+          <w:iCs/>
+        </w:rPr>
+        <w:t>else</w:t>
+      </w:r>
+    </w:p>
+    <w:p>
+      <w:pPr>
+        <w:spacing w:line="480" w:lineRule="auto"/>
+        <w:rPr>
+          <w:rFonts w:ascii="Times New Roman" w:hAnsi="Times New Roman"/>
+          <w:bCs/>
+        </w:rPr>
+      </w:pPr>
+      <w:r>
+        <w:rPr>
+          <w:rFonts w:ascii="Times New Roman" w:hAnsi="Times New Roman"/>
+          <w:bCs/>
+        </w:rPr>
+        <w:t xml:space="preserve">  #</w:t>
+      </w:r>
+      <w:r>
+        <w:rPr>
+          <w:rFonts w:ascii="Times New Roman" w:hAnsi="Times New Roman"/>
+          <w:bCs/>
+          <w:i/>
+          <w:iCs/>
+        </w:rPr>
+        <w:t xml:space="preserve"> Evaluate password</w:t>
+      </w:r>
+    </w:p>
+    <w:p>
+      <w:pPr>
+        <w:spacing w:line="480" w:lineRule="auto"/>
+        <w:rPr>
+          <w:rFonts w:ascii="Times New Roman" w:hAnsi="Times New Roman"/>
+          <w:bCs/>
+        </w:rPr>
+      </w:pPr>
+      <w:r>
+        <w:rPr>
+          <w:rFonts w:ascii="Times New Roman" w:hAnsi="Times New Roman"/>
+          <w:bCs/>
+        </w:rPr>
+        <w:t xml:space="preserve">  echo "</w:t>
+      </w:r>
+      <w:r>
+        <w:rPr>
+          <w:rFonts w:ascii="Times New Roman" w:hAnsi="Times New Roman"/>
+          <w:bCs/>
+          <w:i/>
+          <w:iCs/>
+        </w:rPr>
+        <w:t xml:space="preserve">Passed in: </w:t>
+      </w:r>
+      <w:r>
+        <w:rPr>
+          <w:rFonts w:ascii="Times New Roman" w:hAnsi="Times New Roman"/>
+          <w:bCs/>
+        </w:rPr>
+        <w:t>$</w:t>
+      </w:r>
+      <w:r>
+        <w:rPr>
+          <w:rFonts w:ascii="Times New Roman" w:hAnsi="Times New Roman"/>
+          <w:bCs/>
+          <w:i/>
+          <w:iCs/>
+        </w:rPr>
+        <w:t>pass</w:t>
+      </w:r>
+      <w:r>
+        <w:rPr>
+          <w:rFonts w:ascii="Times New Roman" w:hAnsi="Times New Roman"/>
+          <w:bCs/>
+        </w:rPr>
+        <w:t>"</w:t>
+      </w:r>
+    </w:p>
+    <w:p>
+      <w:pPr>
+        <w:spacing w:line="480" w:lineRule="auto"/>
+        <w:rPr>
+          <w:rFonts w:ascii="Times New Roman" w:hAnsi="Times New Roman"/>
+          <w:bCs/>
+        </w:rPr>
+      </w:pPr>
+      <w:r>
+        <w:rPr>
+          <w:rFonts w:ascii="Times New Roman" w:hAnsi="Times New Roman"/>
+          <w:bCs/>
+        </w:rPr>
+        <w:t xml:space="preserve">  size=${</w:t>
+      </w:r>
+      <w:r>
+        <w:rPr>
+          <w:rFonts w:ascii="Times New Roman" w:hAnsi="Times New Roman"/>
+          <w:bCs/>
+          <w:i/>
+          <w:iCs/>
+        </w:rPr>
+        <w:t>#</w:t>
+      </w:r>
+      <w:r>
+        <w:rPr>
+          <w:rFonts w:ascii="Times New Roman" w:hAnsi="Times New Roman"/>
+          <w:bCs/>
+        </w:rPr>
+        <w:t>pass}</w:t>
+      </w:r>
+    </w:p>
+    <w:p>
+      <w:pPr>
+        <w:spacing w:line="480" w:lineRule="auto"/>
+        <w:rPr>
+          <w:rFonts w:ascii="Times New Roman" w:hAnsi="Times New Roman"/>
+          <w:bCs/>
+        </w:rPr>
+      </w:pPr>
+      <w:r>
+        <w:rPr>
+          <w:rFonts w:ascii="Times New Roman" w:hAnsi="Times New Roman"/>
+          <w:bCs/>
+        </w:rPr>
+        <w:t xml:space="preserve">  </w:t>
+      </w:r>
+      <w:r>
+        <w:rPr>
+          <w:rFonts w:ascii="Times New Roman" w:hAnsi="Times New Roman"/>
+          <w:bCs/>
+          <w:i/>
+          <w:iCs/>
+        </w:rPr>
+        <w:t>if</w:t>
+      </w:r>
+      <w:r>
+        <w:rPr>
+          <w:rFonts w:ascii="Times New Roman" w:hAnsi="Times New Roman"/>
+          <w:bCs/>
+        </w:rPr>
+        <w:t xml:space="preserve"> [ $size -</w:t>
+      </w:r>
+      <w:proofErr w:type="spellStart"/>
+      <w:r>
+        <w:rPr>
+          <w:rFonts w:ascii="Times New Roman" w:hAnsi="Times New Roman"/>
+          <w:bCs/>
+        </w:rPr>
+        <w:t>lt</w:t>
+      </w:r>
+      <w:proofErr w:type="spellEnd"/>
+      <w:r>
+        <w:rPr>
+          <w:rFonts w:ascii="Times New Roman" w:hAnsi="Times New Roman"/>
+          <w:bCs/>
+        </w:rPr>
+        <w:t xml:space="preserve"> </w:t>
+      </w:r>
+      <w:proofErr w:type="gramStart"/>
+      <w:r>
+        <w:rPr>
+          <w:rFonts w:ascii="Times New Roman" w:hAnsi="Times New Roman"/>
+          <w:bCs/>
+        </w:rPr>
+        <w:t>8 ]</w:t>
+      </w:r>
+      <w:proofErr w:type="gramEnd"/>
+      <w:r>
+        <w:rPr>
+          <w:rFonts w:ascii="Times New Roman" w:hAnsi="Times New Roman"/>
+          <w:bCs/>
+          <w:i/>
+          <w:iCs/>
+        </w:rPr>
+        <w:t>;</w:t>
+      </w:r>
+      <w:r>
+        <w:rPr>
+          <w:rFonts w:ascii="Times New Roman" w:hAnsi="Times New Roman"/>
+          <w:bCs/>
+        </w:rPr>
+        <w:t xml:space="preserve"> </w:t>
+      </w:r>
+      <w:r>
+        <w:rPr>
+          <w:rFonts w:ascii="Times New Roman" w:hAnsi="Times New Roman"/>
+          <w:bCs/>
+          <w:i/>
+          <w:iCs/>
+        </w:rPr>
+        <w:t>then</w:t>
+      </w:r>
+    </w:p>
+    <w:p>
+      <w:pPr>
+        <w:spacing w:line="480" w:lineRule="auto"/>
+        <w:rPr>
+          <w:rFonts w:ascii="Times New Roman" w:hAnsi="Times New Roman"/>
+          <w:bCs/>
+        </w:rPr>
+      </w:pPr>
+      <w:r>
+        <w:rPr>
+          <w:rFonts w:ascii="Times New Roman" w:hAnsi="Times New Roman"/>
+          <w:bCs/>
+        </w:rPr>
+        <w:t xml:space="preserve">    echo "</w:t>
+      </w:r>
+      <w:r>
+        <w:rPr>
+          <w:rFonts w:ascii="Times New Roman" w:hAnsi="Times New Roman"/>
+          <w:bCs/>
+          <w:i/>
+          <w:iCs/>
+        </w:rPr>
+        <w:t xml:space="preserve">Your password is not long enough! It's only </w:t>
+      </w:r>
+      <w:r>
+        <w:rPr>
+          <w:rFonts w:ascii="Times New Roman" w:hAnsi="Times New Roman"/>
+          <w:bCs/>
+        </w:rPr>
+        <w:t>$</w:t>
+      </w:r>
+      <w:r>
+        <w:rPr>
+          <w:rFonts w:ascii="Times New Roman" w:hAnsi="Times New Roman"/>
+          <w:bCs/>
+          <w:i/>
+          <w:iCs/>
+        </w:rPr>
+        <w:t>size characters long!</w:t>
+      </w:r>
+      <w:r>
+        <w:rPr>
+          <w:rFonts w:ascii="Times New Roman" w:hAnsi="Times New Roman"/>
+          <w:bCs/>
+        </w:rPr>
+        <w:t>"</w:t>
+      </w:r>
+    </w:p>
+    <w:p>
+      <w:pPr>
+        <w:spacing w:line="480" w:lineRule="auto"/>
+        <w:rPr>
+          <w:rFonts w:ascii="Times New Roman" w:hAnsi="Times New Roman"/>
+          <w:bCs/>
+        </w:rPr>
+      </w:pPr>
+      <w:r>
+        <w:rPr>
+          <w:rFonts w:ascii="Times New Roman" w:hAnsi="Times New Roman"/>
+          <w:bCs/>
+        </w:rPr>
+        <w:t xml:space="preserve">    exit</w:t>
+      </w:r>
+    </w:p>
+    <w:p>
+      <w:pPr>
+        <w:spacing w:line="480" w:lineRule="auto"/>
+        <w:rPr>
+          <w:rFonts w:ascii="Times New Roman" w:hAnsi="Times New Roman"/>
+          <w:bCs/>
+        </w:rPr>
+      </w:pPr>
+      <w:r>
+        <w:rPr>
+          <w:rFonts w:ascii="Times New Roman" w:hAnsi="Times New Roman"/>
+          <w:bCs/>
+        </w:rPr>
+        <w:t xml:space="preserve">  </w:t>
+      </w:r>
+      <w:r>
+        <w:rPr>
+          <w:rFonts w:ascii="Times New Roman" w:hAnsi="Times New Roman"/>
+          <w:bCs/>
+          <w:i/>
+          <w:iCs/>
+        </w:rPr>
+        <w:t>fi</w:t>
+      </w:r>
+    </w:p>
+    <w:p>
+      <w:pPr>
+        <w:spacing w:line="480" w:lineRule="auto"/>
+        <w:rPr>
+          <w:rFonts w:ascii="Times New Roman" w:hAnsi="Times New Roman"/>
+          <w:bCs/>
+        </w:rPr>
+      </w:pPr>
+      <w:r>
+        <w:rPr>
+          <w:rFonts w:ascii="Times New Roman" w:hAnsi="Times New Roman"/>
+          <w:bCs/>
+        </w:rPr>
+        <w:t xml:space="preserve">  #</w:t>
+      </w:r>
+      <w:r>
+        <w:rPr>
+          <w:rFonts w:ascii="Times New Roman" w:hAnsi="Times New Roman"/>
+          <w:bCs/>
+          <w:i/>
+          <w:iCs/>
+        </w:rPr>
+        <w:t xml:space="preserve"> Check for digits in password</w:t>
+      </w:r>
+    </w:p>
+    <w:p>
+      <w:pPr>
+        <w:spacing w:line="480" w:lineRule="auto"/>
+        <w:rPr>
+          <w:rFonts w:ascii="Times New Roman" w:hAnsi="Times New Roman"/>
+          <w:bCs/>
+        </w:rPr>
+      </w:pPr>
+      <w:r>
+        <w:rPr>
+          <w:rFonts w:ascii="Times New Roman" w:hAnsi="Times New Roman"/>
+          <w:bCs/>
+        </w:rPr>
+        <w:t xml:space="preserve">  </w:t>
+      </w:r>
+      <w:proofErr w:type="gramStart"/>
+      <w:r>
+        <w:rPr>
+          <w:rFonts w:ascii="Times New Roman" w:hAnsi="Times New Roman"/>
+          <w:bCs/>
+          <w:i/>
+          <w:iCs/>
+        </w:rPr>
+        <w:t>if</w:t>
+      </w:r>
+      <w:r>
+        <w:rPr>
+          <w:rFonts w:ascii="Times New Roman" w:hAnsi="Times New Roman"/>
+          <w:bCs/>
+        </w:rPr>
+        <w:t xml:space="preserve"> </w:t>
+      </w:r>
+      <w:r>
+        <w:rPr>
+          <w:rFonts w:ascii="Times New Roman" w:hAnsi="Times New Roman"/>
+          <w:bCs/>
+          <w:i/>
+          <w:iCs/>
+        </w:rPr>
+        <w:t>!</w:t>
+      </w:r>
+      <w:proofErr w:type="gramEnd"/>
+      <w:r>
+        <w:rPr>
+          <w:rFonts w:ascii="Times New Roman" w:hAnsi="Times New Roman"/>
+          <w:bCs/>
+        </w:rPr>
+        <w:t xml:space="preserve"> [[ $pass =~ $</w:t>
+      </w:r>
+      <w:proofErr w:type="spellStart"/>
+      <w:proofErr w:type="gramStart"/>
+      <w:r>
+        <w:rPr>
+          <w:rFonts w:ascii="Times New Roman" w:hAnsi="Times New Roman"/>
+          <w:bCs/>
+        </w:rPr>
+        <w:t>rxContainsDigit</w:t>
+      </w:r>
+      <w:proofErr w:type="spellEnd"/>
+      <w:r>
+        <w:rPr>
+          <w:rFonts w:ascii="Times New Roman" w:hAnsi="Times New Roman"/>
+          <w:bCs/>
+        </w:rPr>
+        <w:t xml:space="preserve"> ]</w:t>
+      </w:r>
+      <w:proofErr w:type="gramEnd"/>
+      <w:r>
+        <w:rPr>
+          <w:rFonts w:ascii="Times New Roman" w:hAnsi="Times New Roman"/>
+          <w:bCs/>
+        </w:rPr>
+        <w:t>]</w:t>
+      </w:r>
+      <w:r>
+        <w:rPr>
+          <w:rFonts w:ascii="Times New Roman" w:hAnsi="Times New Roman"/>
+          <w:bCs/>
+          <w:i/>
+          <w:iCs/>
+        </w:rPr>
+        <w:t>;</w:t>
+      </w:r>
+      <w:r>
+        <w:rPr>
+          <w:rFonts w:ascii="Times New Roman" w:hAnsi="Times New Roman"/>
+          <w:bCs/>
+        </w:rPr>
+        <w:t xml:space="preserve"> </w:t>
+      </w:r>
+      <w:r>
+        <w:rPr>
+          <w:rFonts w:ascii="Times New Roman" w:hAnsi="Times New Roman"/>
+          <w:bCs/>
+          <w:i/>
+          <w:iCs/>
+        </w:rPr>
+        <w:t>then</w:t>
+      </w:r>
+    </w:p>
+    <w:p>
+      <w:pPr>
+        <w:spacing w:line="480" w:lineRule="auto"/>
+        <w:rPr>
+          <w:rFonts w:ascii="Times New Roman" w:hAnsi="Times New Roman"/>
+          <w:bCs/>
+        </w:rPr>
+      </w:pPr>
+      <w:r>
+        <w:rPr>
+          <w:rFonts w:ascii="Times New Roman" w:hAnsi="Times New Roman"/>
+          <w:bCs/>
+        </w:rPr>
+        <w:t xml:space="preserve">   echo "</w:t>
+      </w:r>
+      <w:r>
+        <w:rPr>
+          <w:rFonts w:ascii="Times New Roman" w:hAnsi="Times New Roman"/>
+          <w:bCs/>
+          <w:i/>
+          <w:iCs/>
+        </w:rPr>
+        <w:t xml:space="preserve">Your password needs to contain at least </w:t>
+      </w:r>
+      <w:proofErr w:type="gramStart"/>
+      <w:r>
+        <w:rPr>
+          <w:rFonts w:ascii="Times New Roman" w:hAnsi="Times New Roman"/>
+          <w:bCs/>
+          <w:i/>
+          <w:iCs/>
+        </w:rPr>
+        <w:t>1 digit</w:t>
+      </w:r>
+      <w:proofErr w:type="gramEnd"/>
+      <w:r>
+        <w:rPr>
+          <w:rFonts w:ascii="Times New Roman" w:hAnsi="Times New Roman"/>
+          <w:bCs/>
+          <w:i/>
+          <w:iCs/>
+        </w:rPr>
+        <w:t xml:space="preserve"> (0-9) character!</w:t>
+      </w:r>
+      <w:r>
+        <w:rPr>
+          <w:rFonts w:ascii="Times New Roman" w:hAnsi="Times New Roman"/>
+          <w:bCs/>
+        </w:rPr>
+        <w:t>"</w:t>
+      </w:r>
+    </w:p>
+    <w:p>
+      <w:pPr>
+        <w:spacing w:line="480" w:lineRule="auto"/>
+        <w:rPr>
+          <w:rFonts w:ascii="Times New Roman" w:hAnsi="Times New Roman"/>
+          <w:bCs/>
+        </w:rPr>
+      </w:pPr>
+      <w:r>
+        <w:rPr>
+          <w:rFonts w:ascii="Times New Roman" w:hAnsi="Times New Roman"/>
+          <w:bCs/>
+        </w:rPr>
+        <w:t xml:space="preserve">   exit</w:t>
+      </w:r>
+    </w:p>
+    <w:p>
+      <w:pPr>
+        <w:spacing w:line="480" w:lineRule="auto"/>
+        <w:rPr>
+          <w:rFonts w:ascii="Times New Roman" w:hAnsi="Times New Roman"/>
+          <w:bCs/>
+        </w:rPr>
+      </w:pPr>
+      <w:r>
+        <w:rPr>
+          <w:rFonts w:ascii="Times New Roman" w:hAnsi="Times New Roman"/>
+          <w:bCs/>
+        </w:rPr>
+        <w:lastRenderedPageBreak/>
+        <w:t xml:space="preserve">  </w:t>
+      </w:r>
+      <w:r>
+        <w:rPr>
+          <w:rFonts w:ascii="Times New Roman" w:hAnsi="Times New Roman"/>
+          <w:bCs/>
+          <w:i/>
+          <w:iCs/>
+        </w:rPr>
+        <w:t>fi</w:t>
+      </w:r>
+    </w:p>
+    <w:p>
+      <w:pPr>
+        <w:spacing w:line="480" w:lineRule="auto"/>
+        <w:rPr>
+          <w:rFonts w:ascii="Times New Roman" w:hAnsi="Times New Roman"/>
+          <w:bCs/>
+        </w:rPr>
+      </w:pPr>
+      <w:r>
+        <w:rPr>
+          <w:rFonts w:ascii="Times New Roman" w:hAnsi="Times New Roman"/>
+          <w:bCs/>
+        </w:rPr>
+        <w:t xml:space="preserve">  #</w:t>
+      </w:r>
+      <w:r>
+        <w:rPr>
+          <w:rFonts w:ascii="Times New Roman" w:hAnsi="Times New Roman"/>
+          <w:bCs/>
+          <w:i/>
+          <w:iCs/>
+        </w:rPr>
+        <w:t xml:space="preserve"> Check for Non-alphanumeric chars</w:t>
+      </w:r>
+    </w:p>
+    <w:p>
+      <w:pPr>
+        <w:spacing w:line="480" w:lineRule="auto"/>
+        <w:rPr>
+          <w:rFonts w:ascii="Times New Roman" w:hAnsi="Times New Roman"/>
+          <w:bCs/>
+        </w:rPr>
+      </w:pPr>
+      <w:r>
+        <w:rPr>
+          <w:rFonts w:ascii="Times New Roman" w:hAnsi="Times New Roman"/>
+          <w:bCs/>
+        </w:rPr>
+        <w:t xml:space="preserve">  </w:t>
+      </w:r>
+      <w:proofErr w:type="gramStart"/>
+      <w:r>
+        <w:rPr>
+          <w:rFonts w:ascii="Times New Roman" w:hAnsi="Times New Roman"/>
+          <w:bCs/>
+          <w:i/>
+          <w:iCs/>
+        </w:rPr>
+        <w:t>if</w:t>
+      </w:r>
+      <w:r>
+        <w:rPr>
+          <w:rFonts w:ascii="Times New Roman" w:hAnsi="Times New Roman"/>
+          <w:bCs/>
+        </w:rPr>
+        <w:t xml:space="preserve"> </w:t>
+      </w:r>
+      <w:r>
+        <w:rPr>
+          <w:rFonts w:ascii="Times New Roman" w:hAnsi="Times New Roman"/>
+          <w:bCs/>
+          <w:i/>
+          <w:iCs/>
+        </w:rPr>
+        <w:t>!</w:t>
+      </w:r>
+      <w:proofErr w:type="gramEnd"/>
+      <w:r>
+        <w:rPr>
+          <w:rFonts w:ascii="Times New Roman" w:hAnsi="Times New Roman"/>
+          <w:bCs/>
+        </w:rPr>
+        <w:t xml:space="preserve"> [[ $pass =~ $</w:t>
+      </w:r>
+      <w:proofErr w:type="spellStart"/>
+      <w:proofErr w:type="gramStart"/>
+      <w:r>
+        <w:rPr>
+          <w:rFonts w:ascii="Times New Roman" w:hAnsi="Times New Roman"/>
+          <w:bCs/>
+        </w:rPr>
+        <w:t>rxContainsNonAlphaNumeric</w:t>
+      </w:r>
+      <w:proofErr w:type="spellEnd"/>
+      <w:r>
+        <w:rPr>
+          <w:rFonts w:ascii="Times New Roman" w:hAnsi="Times New Roman"/>
+          <w:bCs/>
+        </w:rPr>
+        <w:t xml:space="preserve"> ]</w:t>
+      </w:r>
+      <w:proofErr w:type="gramEnd"/>
+      <w:r>
+        <w:rPr>
+          <w:rFonts w:ascii="Times New Roman" w:hAnsi="Times New Roman"/>
+          <w:bCs/>
+        </w:rPr>
+        <w:t>]</w:t>
+      </w:r>
+      <w:r>
+        <w:rPr>
+          <w:rFonts w:ascii="Times New Roman" w:hAnsi="Times New Roman"/>
+          <w:bCs/>
+          <w:i/>
+          <w:iCs/>
+        </w:rPr>
+        <w:t>;</w:t>
+      </w:r>
+      <w:r>
+        <w:rPr>
+          <w:rFonts w:ascii="Times New Roman" w:hAnsi="Times New Roman"/>
+          <w:bCs/>
+        </w:rPr>
+        <w:t xml:space="preserve"> </w:t>
+      </w:r>
+      <w:r>
+        <w:rPr>
+          <w:rFonts w:ascii="Times New Roman" w:hAnsi="Times New Roman"/>
+          <w:bCs/>
+          <w:i/>
+          <w:iCs/>
+        </w:rPr>
+        <w:t>then</w:t>
+      </w:r>
+    </w:p>
+    <w:p>
+      <w:pPr>
+        <w:spacing w:line="480" w:lineRule="auto"/>
+        <w:rPr>
+          <w:rFonts w:ascii="Times New Roman" w:hAnsi="Times New Roman"/>
+          <w:bCs/>
+        </w:rPr>
+      </w:pPr>
+      <w:r>
+        <w:rPr>
+          <w:rFonts w:ascii="Times New Roman" w:hAnsi="Times New Roman"/>
+          <w:bCs/>
+        </w:rPr>
+        <w:t xml:space="preserve">   echo "</w:t>
+      </w:r>
+      <w:r>
+        <w:rPr>
+          <w:rFonts w:ascii="Times New Roman" w:hAnsi="Times New Roman"/>
+          <w:bCs/>
+          <w:i/>
+          <w:iCs/>
+        </w:rPr>
+        <w:t>Your password needs to contain at least 1 Non-alphanumeric character!</w:t>
+      </w:r>
+      <w:r>
+        <w:rPr>
+          <w:rFonts w:ascii="Times New Roman" w:hAnsi="Times New Roman"/>
+          <w:bCs/>
+        </w:rPr>
+        <w:t>"</w:t>
+      </w:r>
+    </w:p>
+    <w:p>
+      <w:pPr>
+        <w:spacing w:line="480" w:lineRule="auto"/>
+        <w:rPr>
+          <w:rFonts w:ascii="Times New Roman" w:hAnsi="Times New Roman"/>
+          <w:bCs/>
+        </w:rPr>
+      </w:pPr>
+      <w:r>
+        <w:rPr>
+          <w:rFonts w:ascii="Times New Roman" w:hAnsi="Times New Roman"/>
+          <w:bCs/>
+        </w:rPr>
+        <w:t xml:space="preserve">   echo "</w:t>
+      </w:r>
+      <w:r>
+        <w:rPr>
+          <w:rFonts w:ascii="Times New Roman" w:hAnsi="Times New Roman"/>
+          <w:bCs/>
+          <w:i/>
+          <w:iCs/>
+        </w:rPr>
+        <w:t>Acceptable characters are any of: (@, #, $, %, &amp;, *, +, -, =)</w:t>
+      </w:r>
+      <w:r>
+        <w:rPr>
+          <w:rFonts w:ascii="Times New Roman" w:hAnsi="Times New Roman"/>
+          <w:bCs/>
+        </w:rPr>
+        <w:t>"</w:t>
+      </w:r>
+    </w:p>
+    <w:p>
+      <w:pPr>
+        <w:spacing w:line="480" w:lineRule="auto"/>
+        <w:rPr>
+          <w:rFonts w:ascii="Times New Roman" w:hAnsi="Times New Roman"/>
+          <w:bCs/>
+        </w:rPr>
+      </w:pPr>
+      <w:r>
+        <w:rPr>
+          <w:rFonts w:ascii="Times New Roman" w:hAnsi="Times New Roman"/>
+          <w:bCs/>
+        </w:rPr>
+        <w:t xml:space="preserve">   exit</w:t>
+      </w:r>
+    </w:p>
+    <w:p>
+      <w:pPr>
+        <w:spacing w:line="480" w:lineRule="auto"/>
+        <w:rPr>
+          <w:rFonts w:ascii="Times New Roman" w:hAnsi="Times New Roman"/>
+          <w:bCs/>
+        </w:rPr>
+      </w:pPr>
+      <w:r>
+        <w:rPr>
+          <w:rFonts w:ascii="Times New Roman" w:hAnsi="Times New Roman"/>
+          <w:bCs/>
+        </w:rPr>
+        <w:t xml:space="preserve">  </w:t>
+      </w:r>
+      <w:r>
+        <w:rPr>
+          <w:rFonts w:ascii="Times New Roman" w:hAnsi="Times New Roman"/>
+          <w:bCs/>
+          <w:i/>
+          <w:iCs/>
+        </w:rPr>
+        <w:t>fi</w:t>
+      </w:r>
+    </w:p>
+    <w:p>
+      <w:pPr>
+        <w:spacing w:line="480" w:lineRule="auto"/>
+        <w:rPr>
+          <w:rFonts w:ascii="Times New Roman" w:hAnsi="Times New Roman"/>
+          <w:bCs/>
+        </w:rPr>
+      </w:pPr>
+    </w:p>
+    <w:p>
+      <w:pPr>
+        <w:spacing w:line="480" w:lineRule="auto"/>
+        <w:rPr>
+          <w:rFonts w:ascii="Times New Roman" w:hAnsi="Times New Roman"/>
+          <w:bCs/>
+        </w:rPr>
+      </w:pPr>
+      <w:r>
+        <w:rPr>
+          <w:rFonts w:ascii="Times New Roman" w:hAnsi="Times New Roman"/>
+          <w:bCs/>
+        </w:rPr>
+        <w:t xml:space="preserve">  echo "</w:t>
+      </w:r>
+      <w:r>
+        <w:rPr>
+          <w:rFonts w:ascii="Times New Roman" w:hAnsi="Times New Roman"/>
+          <w:bCs/>
+          <w:i/>
+          <w:iCs/>
+        </w:rPr>
+        <w:t>*** Congratulations! Your password is secure! ***</w:t>
+      </w:r>
+      <w:r>
+        <w:rPr>
+          <w:rFonts w:ascii="Times New Roman" w:hAnsi="Times New Roman"/>
+          <w:bCs/>
+        </w:rPr>
+        <w:t>"</w:t>
+      </w:r>
+    </w:p>
+    <w:p>
+      <w:pPr>
+        <w:pBdr>
+          <w:bottom w:val="single" w:sz="6" w:space="1" w:color="auto"/>
+        </w:pBdr>
+        <w:spacing w:line="480" w:lineRule="auto"/>
+        <w:rPr>
+          <w:rFonts w:ascii="Times New Roman" w:hAnsi="Times New Roman"/>
+          <w:bCs/>
+        </w:rPr>
+      </w:pPr>
+      <w:r>
+        <w:rPr>
+          <w:rFonts w:ascii="Times New Roman" w:hAnsi="Times New Roman"/>
+          <w:bCs/>
+          <w:i/>
+          <w:iCs/>
+        </w:rPr>
+        <w:t>fi</w:t>
+      </w:r>
+    </w:p>
+    <w:p>
+      <w:pPr>
+        <w:spacing w:line="480" w:lineRule="auto"/>
+        <w:rPr>
+          <w:rFonts w:ascii="Times New Roman" w:hAnsi="Times New Roman"/>
+          <w:bCs/>
+        </w:rPr>
+      </w:pPr>
+    </w:p>
+    <w:p>
+      <w:pPr>
+        <w:spacing w:line="480" w:lineRule="auto"/>
+        <w:jc w:val="center"/>
+        <w:rPr>
+          <w:rFonts w:ascii="Times New Roman" w:hAnsi="Times New Roman"/>
+          <w:b/>
+        </w:rPr>
+      </w:pPr>
+      <w:r>
+        <w:rPr>
+          <w:rFonts w:ascii="Times New Roman" w:hAnsi="Times New Roman"/>
+          <w:b/>
+        </w:rPr>
+        <w:t>User Management Bash Script</w:t>
+      </w:r>
+    </w:p>
+    <w:p>
+      <w:pPr>
+        <w:spacing w:line="480" w:lineRule="auto"/>
+        <w:rPr>
+          <w:rFonts w:ascii="Times New Roman" w:hAnsi="Times New Roman"/>
+          <w:b/>
+        </w:rPr>
+      </w:pPr>
+      <w:r>
+        <w:rPr>
+          <w:rFonts w:ascii="Times New Roman" w:hAnsi="Times New Roman"/>
+          <w:b/>
+        </w:rPr>
+        <w:t>Description</w:t>
+      </w:r>
+    </w:p>
+    <w:p>
+      <w:pPr>
+        <w:spacing w:line="480" w:lineRule="auto"/>
+        <w:rPr>
+          <w:rFonts w:ascii="Times New Roman" w:hAnsi="Times New Roman"/>
+          <w:bCs/>
+        </w:rPr>
+      </w:pPr>
+      <w:r>
+        <w:rPr>
+          <w:rFonts w:ascii="Times New Roman" w:hAnsi="Times New Roman"/>
+          <w:b/>
+        </w:rPr>
+        <w:tab/>
+      </w:r>
       <w:bookmarkStart w:id="0" w:name="_GoBack"/>
       <w:bookmarkEnd w:id="0"/>
-      <w:r>
-        <w:rPr>
-          <w:rFonts w:ascii="Times New Roman" w:hAnsi="Times New Roman"/>
-          <w:bCs/>
-        </w:rPr>
-        <w:t xml:space="preserve"> script that checks a password for security flaws.</w:t>
-      </w:r>
     </w:p>
     <w:p>
       <w:pPr>
@@ -1601,41 +3107,23 @@
           <w:rFonts w:ascii="Times New Roman" w:hAnsi="Times New Roman"/>
           <w:b/>
         </w:rPr>
+        <w:t>Results</w:t>
+      </w:r>
+    </w:p>
+    <w:p>
+      <w:pPr>
+        <w:spacing w:line="480" w:lineRule="auto"/>
+        <w:rPr>
+          <w:rFonts w:ascii="Times New Roman" w:hAnsi="Times New Roman"/>
+          <w:b/>
+        </w:rPr>
+      </w:pPr>
+      <w:r>
+        <w:rPr>
+          <w:rFonts w:ascii="Times New Roman" w:hAnsi="Times New Roman"/>
+          <w:b/>
+        </w:rPr>
         <w:t>Source</w:t>
-      </w:r>
-    </w:p>
-    <w:p>
-      <w:pPr>
-        <w:spacing w:line="480" w:lineRule="auto"/>
-        <w:ind w:left="360"/>
-        <w:rPr>
-          <w:rFonts w:ascii="Times New Roman" w:hAnsi="Times New Roman"/>
-          <w:bCs/>
-        </w:rPr>
-      </w:pPr>
-      <w:r>
-        <w:rPr>
-          <w:rFonts w:ascii="Times New Roman" w:hAnsi="Times New Roman"/>
-          <w:bCs/>
-        </w:rPr>
-        <w:t>The source code for this script can be found on my GitHub account</w:t>
-      </w:r>
-    </w:p>
-    <w:p>
-      <w:pPr>
-        <w:spacing w:line="480" w:lineRule="auto"/>
-        <w:jc w:val="center"/>
-        <w:rPr>
-          <w:rFonts w:ascii="Times New Roman" w:hAnsi="Times New Roman"/>
-          <w:b/>
-        </w:rPr>
-      </w:pPr>
-      <w:r>
-        <w:rPr>
-          <w:rFonts w:ascii="Times New Roman" w:hAnsi="Times New Roman"/>
-          <w:b/>
-        </w:rPr>
-        <w:t>User Management Bash Script</w:t>
       </w:r>
     </w:p>
     <w:p>
@@ -1680,7 +3168,7 @@
       <w:r>
         <w:t xml:space="preserve">Arora, H. (2013, June 4). Buffer Overflow Attack Explained with a C Program Example. Retrieved February 21, 2020, from </w:t>
       </w:r>
-      <w:hyperlink r:id="rId18" w:history="1">
+      <w:hyperlink r:id="rId19" w:history="1">
         <w:r>
           <w:rPr>
             <w:rStyle w:val="Hyperlink"/>
@@ -1751,7 +3239,7 @@
       <w:r>
         <w:t xml:space="preserve">, J. M. (2019, July 30). What is a zero day? A powerful but fragile weapon. Retrieved February 21, 2020, from </w:t>
       </w:r>
-      <w:hyperlink r:id="rId19" w:history="1">
+      <w:hyperlink r:id="rId20" w:history="1">
         <w:r>
           <w:rPr>
             <w:rStyle w:val="Hyperlink"/>
@@ -1807,7 +3295,7 @@
       </w:pPr>
     </w:p>
     <w:sectPr>
-      <w:headerReference w:type="default" r:id="rId20"/>
+      <w:headerReference w:type="default" r:id="rId21"/>
       <w:pgSz w:w="12240" w:h="15840" w:code="1"/>
       <w:pgMar w:top="1440" w:right="1440" w:bottom="1440" w:left="1440" w:header="720" w:footer="720" w:gutter="0"/>
       <w:pgNumType w:start="2"/>
@@ -2890,6 +4378,15 @@
       <w:ind w:left="720"/>
       <w:contextualSpacing/>
     </w:pPr>
+  </w:style>
+  <w:style w:type="character" w:styleId="FollowedHyperlink">
+    <w:name w:val="FollowedHyperlink"/>
+    <w:basedOn w:val="DefaultParagraphFont"/>
+    <w:rsid w:val="001D3E1C"/>
+    <w:rPr>
+      <w:color w:val="954F72" w:themeColor="followedHyperlink"/>
+      <w:u w:val="single"/>
+    </w:rPr>
   </w:style>
 </w:styles>
 </file>
@@ -3543,7 +5040,7 @@
 </file>
 
 <file path=customXml/itemProps6.xml><?xml version="1.0" encoding="utf-8"?>
-<ds:datastoreItem xmlns:ds="http://schemas.openxmlformats.org/officeDocument/2006/customXml" ds:itemID="{51CEBE57-127A-A647-A784-245E4DFC1155}">
+<ds:datastoreItem xmlns:ds="http://schemas.openxmlformats.org/officeDocument/2006/customXml" ds:itemID="{1C869D85-1CB5-F14A-B925-71A6F4F279A3}">
   <ds:schemaRefs>
     <ds:schemaRef ds:uri="http://schemas.openxmlformats.org/officeDocument/2006/bibliography"/>
   </ds:schemaRefs>

</xml_diff>

<commit_message>
chore: just cleaning up grammar stuff now
</commit_message>
<xml_diff>
--- a/Wk7/Security.docx
+++ b/Wk7/Security.docx
@@ -3091,6 +3091,511 @@
         </w:rPr>
         <w:tab/>
       </w:r>
+      <w:r>
+        <w:rPr>
+          <w:rFonts w:ascii="Times New Roman" w:hAnsi="Times New Roman"/>
+          <w:bCs/>
+        </w:rPr>
+        <w:t>This script takes a few arguments (exactly 3) and runs a process to manage users on a Linux operating system. By setting the 3</w:t>
+      </w:r>
+      <w:r>
+        <w:rPr>
+          <w:rFonts w:ascii="Times New Roman" w:hAnsi="Times New Roman"/>
+          <w:bCs/>
+          <w:vertAlign w:val="superscript"/>
+        </w:rPr>
+        <w:t>rd</w:t>
+      </w:r>
+      <w:r>
+        <w:rPr>
+          <w:rFonts w:ascii="Times New Roman" w:hAnsi="Times New Roman"/>
+          <w:bCs/>
+        </w:rPr>
+        <w:t xml:space="preserve"> argument to either ‘-a’ (add users) or ‘-r’ (remove users), the script runner can add users from a text file, formatted as lines of usernames and hashed passwords, separated by a space character.</w:t>
+      </w:r>
+    </w:p>
+    <w:p>
+      <w:pPr>
+        <w:spacing w:line="480" w:lineRule="auto"/>
+        <w:rPr>
+          <w:rFonts w:ascii="Times New Roman" w:hAnsi="Times New Roman"/>
+          <w:b/>
+        </w:rPr>
+      </w:pPr>
+      <w:r>
+        <w:rPr>
+          <w:rFonts w:ascii="Times New Roman" w:hAnsi="Times New Roman"/>
+          <w:b/>
+        </w:rPr>
+        <w:t>Results</w:t>
+      </w:r>
+    </w:p>
+    <w:p>
+      <w:pPr>
+        <w:spacing w:line="480" w:lineRule="auto"/>
+        <w:jc w:val="center"/>
+        <w:rPr>
+          <w:rFonts w:ascii="Times New Roman" w:hAnsi="Times New Roman"/>
+          <w:bCs/>
+        </w:rPr>
+      </w:pPr>
+      <w:r>
+        <w:rPr>
+          <w:rFonts w:ascii="Times New Roman" w:hAnsi="Times New Roman"/>
+          <w:bCs/>
+          <w:noProof/>
+        </w:rPr>
+        <w:lastRenderedPageBreak/>
+        <w:drawing>
+          <wp:inline distT="0" distB="0" distL="0" distR="0" wp14:anchorId="0AF01079" wp14:editId="2AD8CB94">
+            <wp:extent cx="5943600" cy="2578735"/>
+            <wp:effectExtent l="0" t="0" r="0" b="0"/>
+            <wp:docPr id="3" name="Picture 3" descr="A screenshot of a cell phone&#10;&#10;Description automatically generated"/>
+            <wp:cNvGraphicFramePr>
+              <a:graphicFrameLocks xmlns:a="http://schemas.openxmlformats.org/drawingml/2006/main" noChangeAspect="1"/>
+            </wp:cNvGraphicFramePr>
+            <a:graphic xmlns:a="http://schemas.openxmlformats.org/drawingml/2006/main">
+              <a:graphicData uri="http://schemas.openxmlformats.org/drawingml/2006/picture">
+                <pic:pic xmlns:pic="http://schemas.openxmlformats.org/drawingml/2006/picture">
+                  <pic:nvPicPr>
+                    <pic:cNvPr id="3" name="Screen Shot 2020-02-22 at 4.44.53 PM.png"/>
+                    <pic:cNvPicPr/>
+                  </pic:nvPicPr>
+                  <pic:blipFill>
+                    <a:blip r:embed="rId19" cstate="print">
+                      <a:extLst>
+                        <a:ext uri="{28A0092B-C50C-407E-A947-70E740481C1C}">
+                          <a14:useLocalDpi xmlns:a14="http://schemas.microsoft.com/office/drawing/2010/main" val="0"/>
+                        </a:ext>
+                      </a:extLst>
+                    </a:blip>
+                    <a:stretch>
+                      <a:fillRect/>
+                    </a:stretch>
+                  </pic:blipFill>
+                  <pic:spPr>
+                    <a:xfrm>
+                      <a:off x="0" y="0"/>
+                      <a:ext cx="5943600" cy="2578735"/>
+                    </a:xfrm>
+                    <a:prstGeom prst="rect">
+                      <a:avLst/>
+                    </a:prstGeom>
+                  </pic:spPr>
+                </pic:pic>
+              </a:graphicData>
+            </a:graphic>
+          </wp:inline>
+        </w:drawing>
+      </w:r>
+    </w:p>
+    <w:p>
+      <w:pPr>
+        <w:spacing w:line="480" w:lineRule="auto"/>
+        <w:jc w:val="center"/>
+        <w:rPr>
+          <w:rFonts w:ascii="Times New Roman" w:hAnsi="Times New Roman"/>
+          <w:bCs/>
+        </w:rPr>
+      </w:pPr>
+      <w:r>
+        <w:rPr>
+          <w:rFonts w:ascii="Times New Roman" w:hAnsi="Times New Roman"/>
+          <w:bCs/>
+          <w:i/>
+          <w:iCs/>
+        </w:rPr>
+        <w:t xml:space="preserve">Figure 3. </w:t>
+      </w:r>
+      <w:r>
+        <w:rPr>
+          <w:rFonts w:ascii="Times New Roman" w:hAnsi="Times New Roman"/>
+          <w:bCs/>
+        </w:rPr>
+        <w:t>Output from running script to create five Linux user accounts and home directories.</w:t>
+      </w:r>
+    </w:p>
+    <w:p>
+      <w:pPr>
+        <w:spacing w:line="480" w:lineRule="auto"/>
+        <w:rPr>
+          <w:rFonts w:ascii="Times New Roman" w:hAnsi="Times New Roman"/>
+          <w:bCs/>
+        </w:rPr>
+      </w:pPr>
+      <w:r>
+        <w:rPr>
+          <w:rFonts w:ascii="Times New Roman" w:hAnsi="Times New Roman"/>
+          <w:bCs/>
+        </w:rPr>
+        <w:tab/>
+        <w:t>Figure 3 shows the logged output from running the script with a list of users and a group to create. The contents of the users.txt file is below:</w:t>
+      </w:r>
+    </w:p>
+    <w:p>
+      <w:pPr>
+        <w:spacing w:line="480" w:lineRule="auto"/>
+        <w:rPr>
+          <w:rFonts w:ascii="Times New Roman" w:hAnsi="Times New Roman"/>
+          <w:bCs/>
+        </w:rPr>
+      </w:pPr>
+      <w:r>
+        <w:rPr>
+          <w:rFonts w:ascii="Times New Roman" w:hAnsi="Times New Roman"/>
+          <w:bCs/>
+        </w:rPr>
+        <w:t>newUser1 $1$secret$O.fwKYPvUCNtpXo/GBVDY.</w:t>
+      </w:r>
+    </w:p>
+    <w:p>
+      <w:pPr>
+        <w:spacing w:line="480" w:lineRule="auto"/>
+        <w:rPr>
+          <w:rFonts w:ascii="Times New Roman" w:hAnsi="Times New Roman"/>
+          <w:bCs/>
+        </w:rPr>
+      </w:pPr>
+      <w:r>
+        <w:rPr>
+          <w:rFonts w:ascii="Times New Roman" w:hAnsi="Times New Roman"/>
+          <w:bCs/>
+        </w:rPr>
+        <w:t>newUser2 $1$secret$tSLuH6ddwI7tOYBI77u9k.</w:t>
+      </w:r>
+    </w:p>
+    <w:p>
+      <w:pPr>
+        <w:spacing w:line="480" w:lineRule="auto"/>
+        <w:rPr>
+          <w:rFonts w:ascii="Times New Roman" w:hAnsi="Times New Roman"/>
+          <w:bCs/>
+        </w:rPr>
+      </w:pPr>
+      <w:r>
+        <w:rPr>
+          <w:rFonts w:ascii="Times New Roman" w:hAnsi="Times New Roman"/>
+          <w:bCs/>
+        </w:rPr>
+        <w:t>newUser3 $1$secret$pUUdb.pg.15bctSGIyI1X.</w:t>
+      </w:r>
+    </w:p>
+    <w:p>
+      <w:pPr>
+        <w:spacing w:line="480" w:lineRule="auto"/>
+        <w:rPr>
+          <w:rFonts w:ascii="Times New Roman" w:hAnsi="Times New Roman"/>
+          <w:bCs/>
+        </w:rPr>
+      </w:pPr>
+      <w:r>
+        <w:rPr>
+          <w:rFonts w:ascii="Times New Roman" w:hAnsi="Times New Roman"/>
+          <w:bCs/>
+        </w:rPr>
+        <w:t>newUser4 $1$secret$0rG7qgFnuQdosisx9K3D01</w:t>
+      </w:r>
+    </w:p>
+    <w:p>
+      <w:pPr>
+        <w:spacing w:line="480" w:lineRule="auto"/>
+        <w:rPr>
+          <w:rFonts w:ascii="Times New Roman" w:hAnsi="Times New Roman"/>
+          <w:bCs/>
+        </w:rPr>
+      </w:pPr>
+      <w:r>
+        <w:rPr>
+          <w:rFonts w:ascii="Times New Roman" w:hAnsi="Times New Roman"/>
+          <w:bCs/>
+        </w:rPr>
+        <w:t>newUser5 $1$secret$iKgbR90H4/nRoQRhb0Lgz1</w:t>
+      </w:r>
+    </w:p>
+    <w:p>
+      <w:pPr>
+        <w:spacing w:line="480" w:lineRule="auto"/>
+        <w:rPr>
+          <w:rFonts w:ascii="Times New Roman" w:hAnsi="Times New Roman"/>
+          <w:bCs/>
+        </w:rPr>
+      </w:pPr>
+      <w:r>
+        <w:rPr>
+          <w:rFonts w:ascii="Times New Roman" w:hAnsi="Times New Roman"/>
+          <w:bCs/>
+        </w:rPr>
+        <w:tab/>
+        <w:t>When the /</w:t>
+      </w:r>
+      <w:proofErr w:type="spellStart"/>
+      <w:r>
+        <w:rPr>
+          <w:rFonts w:ascii="Times New Roman" w:hAnsi="Times New Roman"/>
+          <w:bCs/>
+        </w:rPr>
+        <w:t>etc</w:t>
+      </w:r>
+      <w:proofErr w:type="spellEnd"/>
+      <w:r>
+        <w:rPr>
+          <w:rFonts w:ascii="Times New Roman" w:hAnsi="Times New Roman"/>
+          <w:bCs/>
+        </w:rPr>
+        <w:t>/group file is opened in Ubuntu Linux’s default text editor, the new group and users can be seen (shown in Figure 4).</w:t>
+      </w:r>
+    </w:p>
+    <w:p>
+      <w:pPr>
+        <w:spacing w:line="480" w:lineRule="auto"/>
+        <w:jc w:val="center"/>
+        <w:rPr>
+          <w:rFonts w:ascii="Times New Roman" w:hAnsi="Times New Roman"/>
+          <w:bCs/>
+        </w:rPr>
+      </w:pPr>
+      <w:r>
+        <w:rPr>
+          <w:rFonts w:ascii="Times New Roman" w:hAnsi="Times New Roman"/>
+          <w:bCs/>
+          <w:noProof/>
+        </w:rPr>
+        <w:lastRenderedPageBreak/>
+        <w:drawing>
+          <wp:inline distT="0" distB="0" distL="0" distR="0" wp14:anchorId="4CE7B934" wp14:editId="639BB38B">
+            <wp:extent cx="5943600" cy="4457700"/>
+            <wp:effectExtent l="0" t="0" r="0" b="0"/>
+            <wp:docPr id="4" name="Picture 4" descr="A screenshot of a cell phone&#10;&#10;Description automatically generated"/>
+            <wp:cNvGraphicFramePr>
+              <a:graphicFrameLocks xmlns:a="http://schemas.openxmlformats.org/drawingml/2006/main" noChangeAspect="1"/>
+            </wp:cNvGraphicFramePr>
+            <a:graphic xmlns:a="http://schemas.openxmlformats.org/drawingml/2006/main">
+              <a:graphicData uri="http://schemas.openxmlformats.org/drawingml/2006/picture">
+                <pic:pic xmlns:pic="http://schemas.openxmlformats.org/drawingml/2006/picture">
+                  <pic:nvPicPr>
+                    <pic:cNvPr id="4" name="user management results.png"/>
+                    <pic:cNvPicPr/>
+                  </pic:nvPicPr>
+                  <pic:blipFill>
+                    <a:blip r:embed="rId20">
+                      <a:extLst>
+                        <a:ext uri="{28A0092B-C50C-407E-A947-70E740481C1C}">
+                          <a14:useLocalDpi xmlns:a14="http://schemas.microsoft.com/office/drawing/2010/main" val="0"/>
+                        </a:ext>
+                      </a:extLst>
+                    </a:blip>
+                    <a:stretch>
+                      <a:fillRect/>
+                    </a:stretch>
+                  </pic:blipFill>
+                  <pic:spPr>
+                    <a:xfrm>
+                      <a:off x="0" y="0"/>
+                      <a:ext cx="5943600" cy="4457700"/>
+                    </a:xfrm>
+                    <a:prstGeom prst="rect">
+                      <a:avLst/>
+                    </a:prstGeom>
+                  </pic:spPr>
+                </pic:pic>
+              </a:graphicData>
+            </a:graphic>
+          </wp:inline>
+        </w:drawing>
+      </w:r>
+    </w:p>
+    <w:p>
+      <w:pPr>
+        <w:spacing w:line="480" w:lineRule="auto"/>
+        <w:jc w:val="center"/>
+        <w:rPr>
+          <w:rFonts w:ascii="Times New Roman" w:hAnsi="Times New Roman"/>
+          <w:bCs/>
+        </w:rPr>
+      </w:pPr>
+      <w:r>
+        <w:rPr>
+          <w:rFonts w:ascii="Times New Roman" w:hAnsi="Times New Roman"/>
+          <w:bCs/>
+          <w:i/>
+          <w:iCs/>
+        </w:rPr>
+        <w:t xml:space="preserve">Figure 4. </w:t>
+      </w:r>
+      <w:r>
+        <w:rPr>
+          <w:rFonts w:ascii="Times New Roman" w:hAnsi="Times New Roman"/>
+          <w:bCs/>
+        </w:rPr>
+        <w:t>The</w:t>
+      </w:r>
+      <w:r>
+        <w:rPr>
+          <w:rFonts w:ascii="Times New Roman" w:hAnsi="Times New Roman"/>
+          <w:bCs/>
+          <w:i/>
+          <w:iCs/>
+        </w:rPr>
+        <w:t xml:space="preserve"> </w:t>
+      </w:r>
+      <w:r>
+        <w:rPr>
+          <w:rFonts w:ascii="Times New Roman" w:hAnsi="Times New Roman"/>
+          <w:bCs/>
+        </w:rPr>
+        <w:t>/</w:t>
+      </w:r>
+      <w:proofErr w:type="spellStart"/>
+      <w:r>
+        <w:rPr>
+          <w:rFonts w:ascii="Times New Roman" w:hAnsi="Times New Roman"/>
+          <w:bCs/>
+        </w:rPr>
+        <w:t>etc</w:t>
+      </w:r>
+      <w:proofErr w:type="spellEnd"/>
+      <w:r>
+        <w:rPr>
+          <w:rFonts w:ascii="Times New Roman" w:hAnsi="Times New Roman"/>
+          <w:bCs/>
+        </w:rPr>
+        <w:t>/group file after new group has been created.</w:t>
+      </w:r>
+    </w:p>
+    <w:p>
+      <w:pPr>
+        <w:spacing w:line="480" w:lineRule="auto"/>
+        <w:rPr>
+          <w:rFonts w:ascii="Times New Roman" w:hAnsi="Times New Roman"/>
+          <w:bCs/>
+        </w:rPr>
+      </w:pPr>
+      <w:r>
+        <w:rPr>
+          <w:rFonts w:ascii="Times New Roman" w:hAnsi="Times New Roman"/>
+          <w:bCs/>
+        </w:rPr>
+        <w:tab/>
+        <w:t>Once these users and their umbrella group was created, I executed the script again to remove them all.</w:t>
+      </w:r>
+    </w:p>
+    <w:p>
+      <w:pPr>
+        <w:spacing w:line="480" w:lineRule="auto"/>
+        <w:jc w:val="center"/>
+        <w:rPr>
+          <w:rFonts w:ascii="Times New Roman" w:hAnsi="Times New Roman"/>
+          <w:bCs/>
+        </w:rPr>
+      </w:pPr>
+      <w:r>
+        <w:rPr>
+          <w:rFonts w:ascii="Times New Roman" w:hAnsi="Times New Roman"/>
+          <w:bCs/>
+          <w:noProof/>
+        </w:rPr>
+        <w:lastRenderedPageBreak/>
+        <w:drawing>
+          <wp:inline distT="0" distB="0" distL="0" distR="0" wp14:anchorId="6EA3E44A" wp14:editId="3E211605">
+            <wp:extent cx="5021705" cy="4131640"/>
+            <wp:effectExtent l="0" t="0" r="0" b="0"/>
+            <wp:docPr id="5" name="Picture 5" descr="A screenshot of a cell phone&#10;&#10;Description automatically generated"/>
+            <wp:cNvGraphicFramePr>
+              <a:graphicFrameLocks xmlns:a="http://schemas.openxmlformats.org/drawingml/2006/main" noChangeAspect="1"/>
+            </wp:cNvGraphicFramePr>
+            <a:graphic xmlns:a="http://schemas.openxmlformats.org/drawingml/2006/main">
+              <a:graphicData uri="http://schemas.openxmlformats.org/drawingml/2006/picture">
+                <pic:pic xmlns:pic="http://schemas.openxmlformats.org/drawingml/2006/picture">
+                  <pic:nvPicPr>
+                    <pic:cNvPr id="5" name="Screen Shot 2020-02-22 at 4.57.57 PM.png"/>
+                    <pic:cNvPicPr/>
+                  </pic:nvPicPr>
+                  <pic:blipFill>
+                    <a:blip r:embed="rId21" cstate="print">
+                      <a:extLst>
+                        <a:ext uri="{28A0092B-C50C-407E-A947-70E740481C1C}">
+                          <a14:useLocalDpi xmlns:a14="http://schemas.microsoft.com/office/drawing/2010/main" val="0"/>
+                        </a:ext>
+                      </a:extLst>
+                    </a:blip>
+                    <a:stretch>
+                      <a:fillRect/>
+                    </a:stretch>
+                  </pic:blipFill>
+                  <pic:spPr>
+                    <a:xfrm>
+                      <a:off x="0" y="0"/>
+                      <a:ext cx="5026188" cy="4135328"/>
+                    </a:xfrm>
+                    <a:prstGeom prst="rect">
+                      <a:avLst/>
+                    </a:prstGeom>
+                  </pic:spPr>
+                </pic:pic>
+              </a:graphicData>
+            </a:graphic>
+          </wp:inline>
+        </w:drawing>
+      </w:r>
+    </w:p>
+    <w:p>
+      <w:pPr>
+        <w:spacing w:line="480" w:lineRule="auto"/>
+        <w:jc w:val="center"/>
+        <w:rPr>
+          <w:rFonts w:ascii="Times New Roman" w:hAnsi="Times New Roman"/>
+          <w:bCs/>
+        </w:rPr>
+      </w:pPr>
+      <w:r>
+        <w:rPr>
+          <w:rFonts w:ascii="Times New Roman" w:hAnsi="Times New Roman"/>
+          <w:bCs/>
+          <w:i/>
+          <w:iCs/>
+        </w:rPr>
+        <w:t xml:space="preserve">Figure 5. </w:t>
+      </w:r>
+      <w:r>
+        <w:rPr>
+          <w:rFonts w:ascii="Times New Roman" w:hAnsi="Times New Roman"/>
+          <w:bCs/>
+        </w:rPr>
+        <w:t>The same /</w:t>
+      </w:r>
+      <w:proofErr w:type="spellStart"/>
+      <w:r>
+        <w:rPr>
+          <w:rFonts w:ascii="Times New Roman" w:hAnsi="Times New Roman"/>
+          <w:bCs/>
+        </w:rPr>
+        <w:t>etc</w:t>
+      </w:r>
+      <w:proofErr w:type="spellEnd"/>
+      <w:r>
+        <w:rPr>
+          <w:rFonts w:ascii="Times New Roman" w:hAnsi="Times New Roman"/>
+          <w:bCs/>
+        </w:rPr>
+        <w:t>/group file after removing new group and users.</w:t>
+      </w:r>
+    </w:p>
+    <w:p>
+      <w:pPr>
+        <w:spacing w:line="480" w:lineRule="auto"/>
+        <w:rPr>
+          <w:rFonts w:ascii="Times New Roman" w:hAnsi="Times New Roman"/>
+          <w:bCs/>
+        </w:rPr>
+      </w:pPr>
+      <w:r>
+        <w:rPr>
+          <w:rFonts w:ascii="Times New Roman" w:hAnsi="Times New Roman"/>
+          <w:bCs/>
+        </w:rPr>
+        <w:tab/>
+        <w:t>As of right now, this script fails to explicitly check the format of the text file’s contents; the integrity of the input is dependent on the script runner’s inspection. Ideally, the script would check the input for errors, blank lines, or inappropriate characters.</w:t>
+      </w:r>
       <w:bookmarkStart w:id="0" w:name="_GoBack"/>
       <w:bookmarkEnd w:id="0"/>
     </w:p>
@@ -3107,30 +3612,2539 @@
           <w:rFonts w:ascii="Times New Roman" w:hAnsi="Times New Roman"/>
           <w:b/>
         </w:rPr>
-        <w:t>Results</w:t>
-      </w:r>
-    </w:p>
-    <w:p>
-      <w:pPr>
-        <w:spacing w:line="480" w:lineRule="auto"/>
-        <w:rPr>
-          <w:rFonts w:ascii="Times New Roman" w:hAnsi="Times New Roman"/>
-          <w:b/>
-        </w:rPr>
-      </w:pPr>
-      <w:r>
-        <w:rPr>
-          <w:rFonts w:ascii="Times New Roman" w:hAnsi="Times New Roman"/>
-          <w:b/>
-        </w:rPr>
         <w:t>Source</w:t>
       </w:r>
     </w:p>
     <w:p>
       <w:pPr>
         <w:spacing w:line="480" w:lineRule="auto"/>
-        <w:ind w:firstLine="720"/>
-        <w:jc w:val="center"/>
+        <w:ind w:left="360"/>
+        <w:rPr>
+          <w:rFonts w:ascii="Times New Roman" w:hAnsi="Times New Roman"/>
+          <w:bCs/>
+        </w:rPr>
+      </w:pPr>
+      <w:r>
+        <w:rPr>
+          <w:rFonts w:ascii="Times New Roman" w:hAnsi="Times New Roman"/>
+          <w:bCs/>
+        </w:rPr>
+        <w:t>The source code for this script can be found on my GitHub account at:</w:t>
+      </w:r>
+      <w:r>
+        <w:rPr>
+          <w:rFonts w:ascii="Times New Roman" w:hAnsi="Times New Roman"/>
+          <w:bCs/>
+        </w:rPr>
+        <w:t xml:space="preserve"> </w:t>
+      </w:r>
+      <w:hyperlink r:id="rId22" w:history="1">
+        <w:r>
+          <w:rPr>
+            <w:rStyle w:val="Hyperlink"/>
+            <w:rFonts w:ascii="Times New Roman" w:hAnsi="Times New Roman"/>
+            <w:bCs/>
+          </w:rPr>
+          <w:t>https://github.com/DanielCender/CST-221/tree/master/Wk7/management.sh</w:t>
+        </w:r>
+      </w:hyperlink>
+    </w:p>
+    <w:p>
+      <w:pPr>
+        <w:pBdr>
+          <w:bottom w:val="single" w:sz="6" w:space="1" w:color="auto"/>
+        </w:pBdr>
+        <w:spacing w:line="480" w:lineRule="auto"/>
+        <w:ind w:firstLine="360"/>
+        <w:rPr>
+          <w:rFonts w:ascii="Times New Roman" w:hAnsi="Times New Roman"/>
+        </w:rPr>
+      </w:pPr>
+      <w:r>
+        <w:rPr>
+          <w:rFonts w:ascii="Times New Roman" w:hAnsi="Times New Roman"/>
+        </w:rPr>
+        <w:t xml:space="preserve">The </w:t>
+      </w:r>
+      <w:r>
+        <w:rPr>
+          <w:rFonts w:ascii="Times New Roman" w:hAnsi="Times New Roman"/>
+        </w:rPr>
+        <w:t>raw</w:t>
+      </w:r>
+      <w:r>
+        <w:rPr>
+          <w:rFonts w:ascii="Times New Roman" w:hAnsi="Times New Roman"/>
+        </w:rPr>
+        <w:t xml:space="preserve"> code for this script is </w:t>
+      </w:r>
+      <w:r>
+        <w:rPr>
+          <w:rFonts w:ascii="Times New Roman" w:hAnsi="Times New Roman"/>
+        </w:rPr>
+        <w:t xml:space="preserve">also </w:t>
+      </w:r>
+      <w:r>
+        <w:rPr>
+          <w:rFonts w:ascii="Times New Roman" w:hAnsi="Times New Roman"/>
+        </w:rPr>
+        <w:t>printed below:</w:t>
+      </w:r>
+    </w:p>
+    <w:p>
+      <w:pPr>
+        <w:spacing w:line="480" w:lineRule="auto"/>
+        <w:rPr>
+          <w:rFonts w:ascii="Times New Roman" w:hAnsi="Times New Roman"/>
+        </w:rPr>
+      </w:pPr>
+      <w:proofErr w:type="gramStart"/>
+      <w:r>
+        <w:rPr>
+          <w:rFonts w:ascii="Times New Roman" w:hAnsi="Times New Roman"/>
+        </w:rPr>
+        <w:t>#!</w:t>
+      </w:r>
+      <w:r>
+        <w:rPr>
+          <w:rFonts w:ascii="Times New Roman" w:hAnsi="Times New Roman"/>
+          <w:i/>
+          <w:iCs/>
+        </w:rPr>
+        <w:t>/</w:t>
+      </w:r>
+      <w:proofErr w:type="gramEnd"/>
+      <w:r>
+        <w:rPr>
+          <w:rFonts w:ascii="Times New Roman" w:hAnsi="Times New Roman"/>
+          <w:i/>
+          <w:iCs/>
+        </w:rPr>
+        <w:t>bin/bash</w:t>
+      </w:r>
+    </w:p>
+    <w:p>
+      <w:pPr>
+        <w:spacing w:line="480" w:lineRule="auto"/>
+        <w:rPr>
+          <w:rFonts w:ascii="Times New Roman" w:hAnsi="Times New Roman"/>
+        </w:rPr>
+      </w:pPr>
+    </w:p>
+    <w:p>
+      <w:pPr>
+        <w:spacing w:line="480" w:lineRule="auto"/>
+        <w:rPr>
+          <w:rFonts w:ascii="Times New Roman" w:hAnsi="Times New Roman"/>
+        </w:rPr>
+      </w:pPr>
+      <w:r>
+        <w:rPr>
+          <w:rFonts w:ascii="Times New Roman" w:hAnsi="Times New Roman"/>
+        </w:rPr>
+        <w:t>#</w:t>
+      </w:r>
+    </w:p>
+    <w:p>
+      <w:pPr>
+        <w:spacing w:line="480" w:lineRule="auto"/>
+        <w:rPr>
+          <w:rFonts w:ascii="Times New Roman" w:hAnsi="Times New Roman"/>
+        </w:rPr>
+      </w:pPr>
+      <w:r>
+        <w:rPr>
+          <w:rFonts w:ascii="Times New Roman" w:hAnsi="Times New Roman"/>
+        </w:rPr>
+        <w:lastRenderedPageBreak/>
+        <w:t>#</w:t>
+      </w:r>
+      <w:r>
+        <w:rPr>
+          <w:rFonts w:ascii="Times New Roman" w:hAnsi="Times New Roman"/>
+          <w:i/>
+          <w:iCs/>
+        </w:rPr>
+        <w:t xml:space="preserve"> Desc: A script that adds users to a Linux operating system and user group</w:t>
+      </w:r>
+    </w:p>
+    <w:p>
+      <w:pPr>
+        <w:spacing w:line="480" w:lineRule="auto"/>
+        <w:rPr>
+          <w:rFonts w:ascii="Times New Roman" w:hAnsi="Times New Roman"/>
+        </w:rPr>
+      </w:pPr>
+      <w:r>
+        <w:rPr>
+          <w:rFonts w:ascii="Times New Roman" w:hAnsi="Times New Roman"/>
+        </w:rPr>
+        <w:t>#</w:t>
+      </w:r>
+      <w:r>
+        <w:rPr>
+          <w:rFonts w:ascii="Times New Roman" w:hAnsi="Times New Roman"/>
+          <w:i/>
+          <w:iCs/>
+        </w:rPr>
+        <w:t xml:space="preserve">  using a file as input. Please execute with '</w:t>
+      </w:r>
+      <w:proofErr w:type="spellStart"/>
+      <w:r>
+        <w:rPr>
+          <w:rFonts w:ascii="Times New Roman" w:hAnsi="Times New Roman"/>
+          <w:i/>
+          <w:iCs/>
+        </w:rPr>
+        <w:t>sudo</w:t>
+      </w:r>
+      <w:proofErr w:type="spellEnd"/>
+      <w:r>
+        <w:rPr>
+          <w:rFonts w:ascii="Times New Roman" w:hAnsi="Times New Roman"/>
+          <w:i/>
+          <w:iCs/>
+        </w:rPr>
+        <w:t>' prepended.</w:t>
+      </w:r>
+    </w:p>
+    <w:p>
+      <w:pPr>
+        <w:spacing w:line="480" w:lineRule="auto"/>
+        <w:rPr>
+          <w:rFonts w:ascii="Times New Roman" w:hAnsi="Times New Roman"/>
+        </w:rPr>
+      </w:pPr>
+      <w:r>
+        <w:rPr>
+          <w:rFonts w:ascii="Times New Roman" w:hAnsi="Times New Roman"/>
+        </w:rPr>
+        <w:t>#</w:t>
+      </w:r>
+      <w:r>
+        <w:rPr>
+          <w:rFonts w:ascii="Times New Roman" w:hAnsi="Times New Roman"/>
+          <w:i/>
+          <w:iCs/>
+        </w:rPr>
+        <w:t xml:space="preserve"> Author: Daniel Cender</w:t>
+      </w:r>
+    </w:p>
+    <w:p>
+      <w:pPr>
+        <w:spacing w:line="480" w:lineRule="auto"/>
+        <w:rPr>
+          <w:rFonts w:ascii="Times New Roman" w:hAnsi="Times New Roman"/>
+        </w:rPr>
+      </w:pPr>
+      <w:r>
+        <w:rPr>
+          <w:rFonts w:ascii="Times New Roman" w:hAnsi="Times New Roman"/>
+        </w:rPr>
+        <w:t>#</w:t>
+      </w:r>
+      <w:r>
+        <w:rPr>
+          <w:rFonts w:ascii="Times New Roman" w:hAnsi="Times New Roman"/>
+          <w:i/>
+          <w:iCs/>
+        </w:rPr>
+        <w:t xml:space="preserve"> Date: Feb 22, 2020</w:t>
+      </w:r>
+    </w:p>
+    <w:p>
+      <w:pPr>
+        <w:spacing w:line="480" w:lineRule="auto"/>
+        <w:rPr>
+          <w:rFonts w:ascii="Times New Roman" w:hAnsi="Times New Roman"/>
+        </w:rPr>
+      </w:pPr>
+      <w:r>
+        <w:rPr>
+          <w:rFonts w:ascii="Times New Roman" w:hAnsi="Times New Roman"/>
+        </w:rPr>
+        <w:t>#</w:t>
+      </w:r>
+    </w:p>
+    <w:p>
+      <w:pPr>
+        <w:spacing w:line="480" w:lineRule="auto"/>
+        <w:rPr>
+          <w:rFonts w:ascii="Times New Roman" w:hAnsi="Times New Roman"/>
+        </w:rPr>
+      </w:pPr>
+      <w:r>
+        <w:rPr>
+          <w:rFonts w:ascii="Times New Roman" w:hAnsi="Times New Roman"/>
+        </w:rPr>
+        <w:t>#</w:t>
+      </w:r>
+    </w:p>
+    <w:p>
+      <w:pPr>
+        <w:spacing w:line="480" w:lineRule="auto"/>
+        <w:rPr>
+          <w:rFonts w:ascii="Times New Roman" w:hAnsi="Times New Roman"/>
+        </w:rPr>
+      </w:pPr>
+      <w:r>
+        <w:rPr>
+          <w:rFonts w:ascii="Times New Roman" w:hAnsi="Times New Roman"/>
+        </w:rPr>
+        <w:t>#</w:t>
+      </w:r>
+      <w:r>
+        <w:rPr>
+          <w:rFonts w:ascii="Times New Roman" w:hAnsi="Times New Roman"/>
+          <w:i/>
+          <w:iCs/>
+        </w:rPr>
+        <w:t xml:space="preserve"> Some Resources:</w:t>
+      </w:r>
+    </w:p>
+    <w:p>
+      <w:pPr>
+        <w:spacing w:line="480" w:lineRule="auto"/>
+        <w:rPr>
+          <w:rFonts w:ascii="Times New Roman" w:hAnsi="Times New Roman"/>
+        </w:rPr>
+      </w:pPr>
+      <w:r>
+        <w:rPr>
+          <w:rFonts w:ascii="Times New Roman" w:hAnsi="Times New Roman"/>
+        </w:rPr>
+        <w:t>#</w:t>
+      </w:r>
+      <w:r>
+        <w:rPr>
+          <w:rFonts w:ascii="Times New Roman" w:hAnsi="Times New Roman"/>
+          <w:i/>
+          <w:iCs/>
+        </w:rPr>
+        <w:t xml:space="preserve">   - Parsing text files: https://stackoverflow.com/questions/37474694/parsing-lines-in-text-in-bash-script</w:t>
+      </w:r>
+    </w:p>
+    <w:p>
+      <w:pPr>
+        <w:spacing w:line="480" w:lineRule="auto"/>
+        <w:rPr>
+          <w:rFonts w:ascii="Times New Roman" w:hAnsi="Times New Roman"/>
+        </w:rPr>
+      </w:pPr>
+      <w:r>
+        <w:rPr>
+          <w:rFonts w:ascii="Times New Roman" w:hAnsi="Times New Roman"/>
+        </w:rPr>
+        <w:t>#</w:t>
+      </w:r>
+      <w:r>
+        <w:rPr>
+          <w:rFonts w:ascii="Times New Roman" w:hAnsi="Times New Roman"/>
+          <w:i/>
+          <w:iCs/>
+        </w:rPr>
+        <w:t xml:space="preserve">   - Encrypting passcode with </w:t>
+      </w:r>
+      <w:proofErr w:type="spellStart"/>
+      <w:r>
+        <w:rPr>
+          <w:rFonts w:ascii="Times New Roman" w:hAnsi="Times New Roman"/>
+          <w:i/>
+          <w:iCs/>
+        </w:rPr>
+        <w:t>openssl</w:t>
+      </w:r>
+      <w:proofErr w:type="spellEnd"/>
+      <w:r>
+        <w:rPr>
+          <w:rFonts w:ascii="Times New Roman" w:hAnsi="Times New Roman"/>
+          <w:i/>
+          <w:iCs/>
+        </w:rPr>
+        <w:t>: https://stackoverflow.com/questions/10106771/encrypt-a-string-using-openssl-command-line/38581705</w:t>
+      </w:r>
+    </w:p>
+    <w:p>
+      <w:pPr>
+        <w:spacing w:line="480" w:lineRule="auto"/>
+        <w:rPr>
+          <w:rFonts w:ascii="Times New Roman" w:hAnsi="Times New Roman"/>
+        </w:rPr>
+      </w:pPr>
+      <w:r>
+        <w:rPr>
+          <w:rFonts w:ascii="Times New Roman" w:hAnsi="Times New Roman"/>
+        </w:rPr>
+        <w:t>#</w:t>
+      </w:r>
+      <w:r>
+        <w:rPr>
+          <w:rFonts w:ascii="Times New Roman" w:hAnsi="Times New Roman"/>
+          <w:i/>
+          <w:iCs/>
+        </w:rPr>
+        <w:t xml:space="preserve">   - Creating users with hashed password: https://www.techrepublic.com/article/how-to-create-users-and-groups-in-linux-from-the-command-line/</w:t>
+      </w:r>
+    </w:p>
+    <w:p>
+      <w:pPr>
+        <w:spacing w:line="480" w:lineRule="auto"/>
+        <w:rPr>
+          <w:rFonts w:ascii="Times New Roman" w:hAnsi="Times New Roman"/>
+        </w:rPr>
+      </w:pPr>
+      <w:r>
+        <w:rPr>
+          <w:rFonts w:ascii="Times New Roman" w:hAnsi="Times New Roman"/>
+        </w:rPr>
+        <w:t>#</w:t>
+      </w:r>
+      <w:r>
+        <w:rPr>
+          <w:rFonts w:ascii="Times New Roman" w:hAnsi="Times New Roman"/>
+          <w:i/>
+          <w:iCs/>
+        </w:rPr>
+        <w:t xml:space="preserve">   - Passwords hashed with: </w:t>
+      </w:r>
+      <w:proofErr w:type="spellStart"/>
+      <w:r>
+        <w:rPr>
+          <w:rFonts w:ascii="Times New Roman" w:hAnsi="Times New Roman"/>
+          <w:i/>
+          <w:iCs/>
+        </w:rPr>
+        <w:t>openssl</w:t>
+      </w:r>
+      <w:proofErr w:type="spellEnd"/>
+      <w:r>
+        <w:rPr>
+          <w:rFonts w:ascii="Times New Roman" w:hAnsi="Times New Roman"/>
+          <w:i/>
+          <w:iCs/>
+        </w:rPr>
+        <w:t xml:space="preserve"> passwd -1 -salt secret password1</w:t>
+      </w:r>
+    </w:p>
+    <w:p>
+      <w:pPr>
+        <w:spacing w:line="480" w:lineRule="auto"/>
+        <w:rPr>
+          <w:rFonts w:ascii="Times New Roman" w:hAnsi="Times New Roman"/>
+        </w:rPr>
+      </w:pPr>
+    </w:p>
+    <w:p>
+      <w:pPr>
+        <w:spacing w:line="480" w:lineRule="auto"/>
+        <w:rPr>
+          <w:rFonts w:ascii="Times New Roman" w:hAnsi="Times New Roman"/>
+        </w:rPr>
+      </w:pPr>
+      <w:r>
+        <w:rPr>
+          <w:rFonts w:ascii="Times New Roman" w:hAnsi="Times New Roman"/>
+        </w:rPr>
+        <w:t>#</w:t>
+      </w:r>
+      <w:r>
+        <w:rPr>
+          <w:rFonts w:ascii="Times New Roman" w:hAnsi="Times New Roman"/>
+          <w:i/>
+          <w:iCs/>
+        </w:rPr>
+        <w:t xml:space="preserve"> Parse out three command-line arguments</w:t>
+      </w:r>
+    </w:p>
+    <w:p>
+      <w:pPr>
+        <w:spacing w:line="480" w:lineRule="auto"/>
+        <w:rPr>
+          <w:rFonts w:ascii="Times New Roman" w:hAnsi="Times New Roman"/>
+        </w:rPr>
+      </w:pPr>
+      <w:proofErr w:type="spellStart"/>
+      <w:r>
+        <w:rPr>
+          <w:rFonts w:ascii="Times New Roman" w:hAnsi="Times New Roman"/>
+        </w:rPr>
+        <w:t>userFile</w:t>
+      </w:r>
+      <w:proofErr w:type="spellEnd"/>
+      <w:r>
+        <w:rPr>
+          <w:rFonts w:ascii="Times New Roman" w:hAnsi="Times New Roman"/>
+        </w:rPr>
+        <w:t>=$1</w:t>
+      </w:r>
+    </w:p>
+    <w:p>
+      <w:pPr>
+        <w:spacing w:line="480" w:lineRule="auto"/>
+        <w:rPr>
+          <w:rFonts w:ascii="Times New Roman" w:hAnsi="Times New Roman"/>
+        </w:rPr>
+      </w:pPr>
+      <w:proofErr w:type="spellStart"/>
+      <w:r>
+        <w:rPr>
+          <w:rFonts w:ascii="Times New Roman" w:hAnsi="Times New Roman"/>
+        </w:rPr>
+        <w:t>groupName</w:t>
+      </w:r>
+      <w:proofErr w:type="spellEnd"/>
+      <w:r>
+        <w:rPr>
+          <w:rFonts w:ascii="Times New Roman" w:hAnsi="Times New Roman"/>
+        </w:rPr>
+        <w:t>=$2</w:t>
+      </w:r>
+    </w:p>
+    <w:p>
+      <w:pPr>
+        <w:spacing w:line="480" w:lineRule="auto"/>
+        <w:rPr>
+          <w:rFonts w:ascii="Times New Roman" w:hAnsi="Times New Roman"/>
+        </w:rPr>
+      </w:pPr>
+      <w:proofErr w:type="spellStart"/>
+      <w:r>
+        <w:rPr>
+          <w:rFonts w:ascii="Times New Roman" w:hAnsi="Times New Roman"/>
+        </w:rPr>
+        <w:t>opFlag</w:t>
+      </w:r>
+      <w:proofErr w:type="spellEnd"/>
+      <w:r>
+        <w:rPr>
+          <w:rFonts w:ascii="Times New Roman" w:hAnsi="Times New Roman"/>
+        </w:rPr>
+        <w:t>=$3</w:t>
+      </w:r>
+    </w:p>
+    <w:p>
+      <w:pPr>
+        <w:spacing w:line="480" w:lineRule="auto"/>
+        <w:rPr>
+          <w:rFonts w:ascii="Times New Roman" w:hAnsi="Times New Roman"/>
+        </w:rPr>
+      </w:pPr>
+    </w:p>
+    <w:p>
+      <w:pPr>
+        <w:spacing w:line="480" w:lineRule="auto"/>
+        <w:rPr>
+          <w:rFonts w:ascii="Times New Roman" w:hAnsi="Times New Roman"/>
+        </w:rPr>
+      </w:pPr>
+      <w:r>
+        <w:rPr>
+          <w:rFonts w:ascii="Times New Roman" w:hAnsi="Times New Roman"/>
+        </w:rPr>
+        <w:t>echo "</w:t>
+      </w:r>
+      <w:r>
+        <w:rPr>
+          <w:rFonts w:ascii="Times New Roman" w:hAnsi="Times New Roman"/>
+          <w:i/>
+          <w:iCs/>
+        </w:rPr>
+        <w:t xml:space="preserve">Passed in </w:t>
+      </w:r>
+      <w:r>
+        <w:rPr>
+          <w:rFonts w:ascii="Times New Roman" w:hAnsi="Times New Roman"/>
+        </w:rPr>
+        <w:t>$</w:t>
+      </w:r>
+      <w:proofErr w:type="spellStart"/>
+      <w:r>
+        <w:rPr>
+          <w:rFonts w:ascii="Times New Roman" w:hAnsi="Times New Roman"/>
+          <w:i/>
+          <w:iCs/>
+        </w:rPr>
+        <w:t>opFlag</w:t>
+      </w:r>
+      <w:proofErr w:type="spellEnd"/>
+      <w:r>
+        <w:rPr>
+          <w:rFonts w:ascii="Times New Roman" w:hAnsi="Times New Roman"/>
+        </w:rPr>
+        <w:t>"</w:t>
+      </w:r>
+    </w:p>
+    <w:p>
+      <w:pPr>
+        <w:spacing w:line="480" w:lineRule="auto"/>
+        <w:rPr>
+          <w:rFonts w:ascii="Times New Roman" w:hAnsi="Times New Roman"/>
+        </w:rPr>
+      </w:pPr>
+    </w:p>
+    <w:p>
+      <w:pPr>
+        <w:spacing w:line="480" w:lineRule="auto"/>
+        <w:rPr>
+          <w:rFonts w:ascii="Times New Roman" w:hAnsi="Times New Roman"/>
+        </w:rPr>
+      </w:pPr>
+      <w:r>
+        <w:rPr>
+          <w:rFonts w:ascii="Times New Roman" w:hAnsi="Times New Roman"/>
+          <w:i/>
+          <w:iCs/>
+        </w:rPr>
+        <w:t>if</w:t>
+      </w:r>
+      <w:r>
+        <w:rPr>
+          <w:rFonts w:ascii="Times New Roman" w:hAnsi="Times New Roman"/>
+        </w:rPr>
+        <w:t xml:space="preserve"> [[ $</w:t>
+      </w:r>
+      <w:proofErr w:type="spellStart"/>
+      <w:proofErr w:type="gramStart"/>
+      <w:r>
+        <w:rPr>
+          <w:rFonts w:ascii="Times New Roman" w:hAnsi="Times New Roman"/>
+        </w:rPr>
+        <w:t>opFlag</w:t>
+      </w:r>
+      <w:proofErr w:type="spellEnd"/>
+      <w:r>
+        <w:rPr>
+          <w:rFonts w:ascii="Times New Roman" w:hAnsi="Times New Roman"/>
+        </w:rPr>
+        <w:t xml:space="preserve"> !</w:t>
+      </w:r>
+      <w:proofErr w:type="gramEnd"/>
+      <w:r>
+        <w:rPr>
+          <w:rFonts w:ascii="Times New Roman" w:hAnsi="Times New Roman"/>
+        </w:rPr>
+        <w:t>= "</w:t>
+      </w:r>
+      <w:r>
+        <w:rPr>
+          <w:rFonts w:ascii="Times New Roman" w:hAnsi="Times New Roman"/>
+          <w:i/>
+          <w:iCs/>
+        </w:rPr>
+        <w:t>-a</w:t>
+      </w:r>
+      <w:r>
+        <w:rPr>
+          <w:rFonts w:ascii="Times New Roman" w:hAnsi="Times New Roman"/>
+        </w:rPr>
+        <w:t>" &amp;&amp; $</w:t>
+      </w:r>
+      <w:proofErr w:type="spellStart"/>
+      <w:r>
+        <w:rPr>
+          <w:rFonts w:ascii="Times New Roman" w:hAnsi="Times New Roman"/>
+        </w:rPr>
+        <w:t>opFlag</w:t>
+      </w:r>
+      <w:proofErr w:type="spellEnd"/>
+      <w:r>
+        <w:rPr>
+          <w:rFonts w:ascii="Times New Roman" w:hAnsi="Times New Roman"/>
+        </w:rPr>
+        <w:t xml:space="preserve"> != "</w:t>
+      </w:r>
+      <w:r>
+        <w:rPr>
+          <w:rFonts w:ascii="Times New Roman" w:hAnsi="Times New Roman"/>
+          <w:i/>
+          <w:iCs/>
+        </w:rPr>
+        <w:t>-r</w:t>
+      </w:r>
+      <w:r>
+        <w:rPr>
+          <w:rFonts w:ascii="Times New Roman" w:hAnsi="Times New Roman"/>
+        </w:rPr>
+        <w:t>" ]]</w:t>
+      </w:r>
+      <w:r>
+        <w:rPr>
+          <w:rFonts w:ascii="Times New Roman" w:hAnsi="Times New Roman"/>
+          <w:i/>
+          <w:iCs/>
+        </w:rPr>
+        <w:t>;</w:t>
+      </w:r>
+      <w:r>
+        <w:rPr>
+          <w:rFonts w:ascii="Times New Roman" w:hAnsi="Times New Roman"/>
+        </w:rPr>
+        <w:t xml:space="preserve"> </w:t>
+      </w:r>
+      <w:r>
+        <w:rPr>
+          <w:rFonts w:ascii="Times New Roman" w:hAnsi="Times New Roman"/>
+          <w:i/>
+          <w:iCs/>
+        </w:rPr>
+        <w:t>then</w:t>
+      </w:r>
+    </w:p>
+    <w:p>
+      <w:pPr>
+        <w:spacing w:line="480" w:lineRule="auto"/>
+        <w:rPr>
+          <w:rFonts w:ascii="Times New Roman" w:hAnsi="Times New Roman"/>
+        </w:rPr>
+      </w:pPr>
+      <w:r>
+        <w:rPr>
+          <w:rFonts w:ascii="Times New Roman" w:hAnsi="Times New Roman"/>
+        </w:rPr>
+        <w:lastRenderedPageBreak/>
+        <w:t xml:space="preserve">  #</w:t>
+      </w:r>
+      <w:r>
+        <w:rPr>
+          <w:rFonts w:ascii="Times New Roman" w:hAnsi="Times New Roman"/>
+          <w:i/>
+          <w:iCs/>
+        </w:rPr>
+        <w:t xml:space="preserve"> This is an invalid 3rd argument, exit script</w:t>
+      </w:r>
+    </w:p>
+    <w:p>
+      <w:pPr>
+        <w:spacing w:line="480" w:lineRule="auto"/>
+        <w:rPr>
+          <w:rFonts w:ascii="Times New Roman" w:hAnsi="Times New Roman"/>
+        </w:rPr>
+      </w:pPr>
+      <w:r>
+        <w:rPr>
+          <w:rFonts w:ascii="Times New Roman" w:hAnsi="Times New Roman"/>
+        </w:rPr>
+        <w:t xml:space="preserve">  echo "</w:t>
+      </w:r>
+      <w:r>
+        <w:rPr>
+          <w:rFonts w:ascii="Times New Roman" w:hAnsi="Times New Roman"/>
+          <w:i/>
+          <w:iCs/>
+        </w:rPr>
+        <w:t>Third argument must be either an -a (add users) or -r (remove users) flag</w:t>
+      </w:r>
+      <w:r>
+        <w:rPr>
+          <w:rFonts w:ascii="Times New Roman" w:hAnsi="Times New Roman"/>
+        </w:rPr>
+        <w:t>"</w:t>
+      </w:r>
+    </w:p>
+    <w:p>
+      <w:pPr>
+        <w:spacing w:line="480" w:lineRule="auto"/>
+        <w:rPr>
+          <w:rFonts w:ascii="Times New Roman" w:hAnsi="Times New Roman"/>
+        </w:rPr>
+      </w:pPr>
+      <w:r>
+        <w:rPr>
+          <w:rFonts w:ascii="Times New Roman" w:hAnsi="Times New Roman"/>
+        </w:rPr>
+        <w:t xml:space="preserve">  exit</w:t>
+      </w:r>
+    </w:p>
+    <w:p>
+      <w:pPr>
+        <w:spacing w:line="480" w:lineRule="auto"/>
+        <w:rPr>
+          <w:rFonts w:ascii="Times New Roman" w:hAnsi="Times New Roman"/>
+        </w:rPr>
+      </w:pPr>
+      <w:r>
+        <w:rPr>
+          <w:rFonts w:ascii="Times New Roman" w:hAnsi="Times New Roman"/>
+          <w:i/>
+          <w:iCs/>
+        </w:rPr>
+        <w:t>fi</w:t>
+      </w:r>
+    </w:p>
+    <w:p>
+      <w:pPr>
+        <w:spacing w:line="480" w:lineRule="auto"/>
+        <w:rPr>
+          <w:rFonts w:ascii="Times New Roman" w:hAnsi="Times New Roman"/>
+        </w:rPr>
+      </w:pPr>
+    </w:p>
+    <w:p>
+      <w:pPr>
+        <w:spacing w:line="480" w:lineRule="auto"/>
+        <w:rPr>
+          <w:rFonts w:ascii="Times New Roman" w:hAnsi="Times New Roman"/>
+        </w:rPr>
+      </w:pPr>
+      <w:r>
+        <w:rPr>
+          <w:rFonts w:ascii="Times New Roman" w:hAnsi="Times New Roman"/>
+        </w:rPr>
+        <w:t>#</w:t>
+      </w:r>
+      <w:r>
+        <w:rPr>
+          <w:rFonts w:ascii="Times New Roman" w:hAnsi="Times New Roman"/>
+          <w:i/>
+          <w:iCs/>
+        </w:rPr>
+        <w:t xml:space="preserve"> Measures </w:t>
+      </w:r>
+      <w:proofErr w:type="spellStart"/>
+      <w:r>
+        <w:rPr>
+          <w:rFonts w:ascii="Times New Roman" w:hAnsi="Times New Roman"/>
+          <w:i/>
+          <w:iCs/>
+        </w:rPr>
+        <w:t>nbr</w:t>
+      </w:r>
+      <w:proofErr w:type="spellEnd"/>
+      <w:r>
+        <w:rPr>
+          <w:rFonts w:ascii="Times New Roman" w:hAnsi="Times New Roman"/>
+          <w:i/>
+          <w:iCs/>
+        </w:rPr>
+        <w:t xml:space="preserve"> of arguments in commands passed into script</w:t>
+      </w:r>
+    </w:p>
+    <w:p>
+      <w:pPr>
+        <w:spacing w:line="480" w:lineRule="auto"/>
+        <w:rPr>
+          <w:rFonts w:ascii="Times New Roman" w:hAnsi="Times New Roman"/>
+        </w:rPr>
+      </w:pPr>
+      <w:r>
+        <w:rPr>
+          <w:rFonts w:ascii="Times New Roman" w:hAnsi="Times New Roman"/>
+          <w:i/>
+          <w:iCs/>
+        </w:rPr>
+        <w:t>if</w:t>
+      </w:r>
+      <w:r>
+        <w:rPr>
+          <w:rFonts w:ascii="Times New Roman" w:hAnsi="Times New Roman"/>
+        </w:rPr>
+        <w:t xml:space="preserve"> [[ $# -ne </w:t>
+      </w:r>
+      <w:proofErr w:type="gramStart"/>
+      <w:r>
+        <w:rPr>
+          <w:rFonts w:ascii="Times New Roman" w:hAnsi="Times New Roman"/>
+        </w:rPr>
+        <w:t>3 ]</w:t>
+      </w:r>
+      <w:proofErr w:type="gramEnd"/>
+      <w:r>
+        <w:rPr>
+          <w:rFonts w:ascii="Times New Roman" w:hAnsi="Times New Roman"/>
+        </w:rPr>
+        <w:t>]</w:t>
+      </w:r>
+      <w:r>
+        <w:rPr>
+          <w:rFonts w:ascii="Times New Roman" w:hAnsi="Times New Roman"/>
+          <w:i/>
+          <w:iCs/>
+        </w:rPr>
+        <w:t>;</w:t>
+      </w:r>
+      <w:r>
+        <w:rPr>
+          <w:rFonts w:ascii="Times New Roman" w:hAnsi="Times New Roman"/>
+        </w:rPr>
+        <w:t xml:space="preserve"> </w:t>
+      </w:r>
+      <w:r>
+        <w:rPr>
+          <w:rFonts w:ascii="Times New Roman" w:hAnsi="Times New Roman"/>
+          <w:i/>
+          <w:iCs/>
+        </w:rPr>
+        <w:t>then</w:t>
+      </w:r>
+    </w:p>
+    <w:p>
+      <w:pPr>
+        <w:spacing w:line="480" w:lineRule="auto"/>
+        <w:rPr>
+          <w:rFonts w:ascii="Times New Roman" w:hAnsi="Times New Roman"/>
+        </w:rPr>
+      </w:pPr>
+      <w:r>
+        <w:rPr>
+          <w:rFonts w:ascii="Times New Roman" w:hAnsi="Times New Roman"/>
+        </w:rPr>
+        <w:t xml:space="preserve">    echo "</w:t>
+      </w:r>
+      <w:r>
+        <w:rPr>
+          <w:rFonts w:ascii="Times New Roman" w:hAnsi="Times New Roman"/>
+          <w:i/>
+          <w:iCs/>
+        </w:rPr>
+        <w:t xml:space="preserve">Your command line contains </w:t>
+      </w:r>
+      <w:r>
+        <w:rPr>
+          <w:rFonts w:ascii="Times New Roman" w:hAnsi="Times New Roman"/>
+        </w:rPr>
+        <w:t>$</w:t>
+      </w:r>
+      <w:r>
+        <w:rPr>
+          <w:rFonts w:ascii="Times New Roman" w:hAnsi="Times New Roman"/>
+          <w:i/>
+          <w:iCs/>
+        </w:rPr>
+        <w:t># arguments.</w:t>
+      </w:r>
+      <w:r>
+        <w:rPr>
+          <w:rFonts w:ascii="Times New Roman" w:hAnsi="Times New Roman"/>
+        </w:rPr>
+        <w:t>"</w:t>
+      </w:r>
+    </w:p>
+    <w:p>
+      <w:pPr>
+        <w:spacing w:line="480" w:lineRule="auto"/>
+        <w:rPr>
+          <w:rFonts w:ascii="Times New Roman" w:hAnsi="Times New Roman"/>
+        </w:rPr>
+      </w:pPr>
+      <w:r>
+        <w:rPr>
+          <w:rFonts w:ascii="Times New Roman" w:hAnsi="Times New Roman"/>
+        </w:rPr>
+        <w:t xml:space="preserve">    echo "</w:t>
+      </w:r>
+      <w:r>
+        <w:rPr>
+          <w:rFonts w:ascii="Times New Roman" w:hAnsi="Times New Roman"/>
+          <w:i/>
+          <w:iCs/>
+        </w:rPr>
+        <w:t xml:space="preserve">Please pass in the 3 required </w:t>
+      </w:r>
+      <w:proofErr w:type="spellStart"/>
+      <w:r>
+        <w:rPr>
+          <w:rFonts w:ascii="Times New Roman" w:hAnsi="Times New Roman"/>
+          <w:i/>
+          <w:iCs/>
+        </w:rPr>
+        <w:t>args</w:t>
+      </w:r>
+      <w:proofErr w:type="spellEnd"/>
+      <w:r>
+        <w:rPr>
+          <w:rFonts w:ascii="Times New Roman" w:hAnsi="Times New Roman"/>
+          <w:i/>
+          <w:iCs/>
+        </w:rPr>
+        <w:t>: (user filename, group name, operation flag)!</w:t>
+      </w:r>
+      <w:r>
+        <w:rPr>
+          <w:rFonts w:ascii="Times New Roman" w:hAnsi="Times New Roman"/>
+        </w:rPr>
+        <w:t>"</w:t>
+      </w:r>
+    </w:p>
+    <w:p>
+      <w:pPr>
+        <w:spacing w:line="480" w:lineRule="auto"/>
+        <w:rPr>
+          <w:rFonts w:ascii="Times New Roman" w:hAnsi="Times New Roman"/>
+        </w:rPr>
+      </w:pPr>
+      <w:r>
+        <w:rPr>
+          <w:rFonts w:ascii="Times New Roman" w:hAnsi="Times New Roman"/>
+          <w:i/>
+          <w:iCs/>
+        </w:rPr>
+        <w:t>else</w:t>
+      </w:r>
+    </w:p>
+    <w:p>
+      <w:pPr>
+        <w:spacing w:line="480" w:lineRule="auto"/>
+        <w:rPr>
+          <w:rFonts w:ascii="Times New Roman" w:hAnsi="Times New Roman"/>
+        </w:rPr>
+      </w:pPr>
+      <w:r>
+        <w:rPr>
+          <w:rFonts w:ascii="Times New Roman" w:hAnsi="Times New Roman"/>
+        </w:rPr>
+        <w:t xml:space="preserve">  #</w:t>
+      </w:r>
+      <w:r>
+        <w:rPr>
+          <w:rFonts w:ascii="Times New Roman" w:hAnsi="Times New Roman"/>
+          <w:i/>
+          <w:iCs/>
+        </w:rPr>
+        <w:t xml:space="preserve"> Operate on users as specified</w:t>
+      </w:r>
+    </w:p>
+    <w:p>
+      <w:pPr>
+        <w:spacing w:line="480" w:lineRule="auto"/>
+        <w:rPr>
+          <w:rFonts w:ascii="Times New Roman" w:hAnsi="Times New Roman"/>
+        </w:rPr>
+      </w:pPr>
+      <w:r>
+        <w:rPr>
+          <w:rFonts w:ascii="Times New Roman" w:hAnsi="Times New Roman"/>
+        </w:rPr>
+        <w:t xml:space="preserve">  echo "</w:t>
+      </w:r>
+      <w:r>
+        <w:rPr>
+          <w:rFonts w:ascii="Times New Roman" w:hAnsi="Times New Roman"/>
+          <w:i/>
+          <w:iCs/>
+        </w:rPr>
+        <w:t>Checking for valid group</w:t>
+      </w:r>
+      <w:r>
+        <w:rPr>
+          <w:rFonts w:ascii="Times New Roman" w:hAnsi="Times New Roman"/>
+        </w:rPr>
+        <w:t>"</w:t>
+      </w:r>
+    </w:p>
+    <w:p>
+      <w:pPr>
+        <w:spacing w:line="480" w:lineRule="auto"/>
+        <w:rPr>
+          <w:rFonts w:ascii="Times New Roman" w:hAnsi="Times New Roman"/>
+        </w:rPr>
+      </w:pPr>
+      <w:r>
+        <w:rPr>
+          <w:rFonts w:ascii="Times New Roman" w:hAnsi="Times New Roman"/>
+        </w:rPr>
+        <w:t xml:space="preserve">  #</w:t>
+      </w:r>
+      <w:r>
+        <w:rPr>
+          <w:rFonts w:ascii="Times New Roman" w:hAnsi="Times New Roman"/>
+          <w:i/>
+          <w:iCs/>
+        </w:rPr>
+        <w:t xml:space="preserve"> Check if user group already exists</w:t>
+      </w:r>
+    </w:p>
+    <w:p>
+      <w:pPr>
+        <w:spacing w:line="480" w:lineRule="auto"/>
+        <w:rPr>
+          <w:rFonts w:ascii="Times New Roman" w:hAnsi="Times New Roman"/>
+        </w:rPr>
+      </w:pPr>
+      <w:r>
+        <w:rPr>
+          <w:rFonts w:ascii="Times New Roman" w:hAnsi="Times New Roman"/>
+        </w:rPr>
+        <w:t xml:space="preserve">  </w:t>
+      </w:r>
+      <w:r>
+        <w:rPr>
+          <w:rFonts w:ascii="Times New Roman" w:hAnsi="Times New Roman"/>
+          <w:i/>
+          <w:iCs/>
+        </w:rPr>
+        <w:t>if</w:t>
+      </w:r>
+      <w:r>
+        <w:rPr>
+          <w:rFonts w:ascii="Times New Roman" w:hAnsi="Times New Roman"/>
+        </w:rPr>
+        <w:t xml:space="preserve"> echo "$</w:t>
+      </w:r>
+      <w:r>
+        <w:rPr>
+          <w:rFonts w:ascii="Times New Roman" w:hAnsi="Times New Roman"/>
+          <w:i/>
+          <w:iCs/>
+        </w:rPr>
+        <w:t>OUTPUT</w:t>
+      </w:r>
+      <w:r>
+        <w:rPr>
+          <w:rFonts w:ascii="Times New Roman" w:hAnsi="Times New Roman"/>
+        </w:rPr>
+        <w:t xml:space="preserve">" </w:t>
+      </w:r>
+      <w:r>
+        <w:rPr>
+          <w:rFonts w:ascii="Times New Roman" w:hAnsi="Times New Roman"/>
+          <w:i/>
+          <w:iCs/>
+        </w:rPr>
+        <w:t>|</w:t>
+      </w:r>
+      <w:r>
+        <w:rPr>
+          <w:rFonts w:ascii="Times New Roman" w:hAnsi="Times New Roman"/>
+        </w:rPr>
+        <w:t xml:space="preserve"> grep -q $</w:t>
+      </w:r>
+      <w:proofErr w:type="spellStart"/>
+      <w:r>
+        <w:rPr>
+          <w:rFonts w:ascii="Times New Roman" w:hAnsi="Times New Roman"/>
+        </w:rPr>
+        <w:t>groupName</w:t>
+      </w:r>
+      <w:proofErr w:type="spellEnd"/>
+      <w:r>
+        <w:rPr>
+          <w:rFonts w:ascii="Times New Roman" w:hAnsi="Times New Roman"/>
+        </w:rPr>
+        <w:t xml:space="preserve"> /</w:t>
+      </w:r>
+      <w:proofErr w:type="spellStart"/>
+      <w:r>
+        <w:rPr>
+          <w:rFonts w:ascii="Times New Roman" w:hAnsi="Times New Roman"/>
+        </w:rPr>
+        <w:t>etc</w:t>
+      </w:r>
+      <w:proofErr w:type="spellEnd"/>
+      <w:r>
+        <w:rPr>
+          <w:rFonts w:ascii="Times New Roman" w:hAnsi="Times New Roman"/>
+        </w:rPr>
+        <w:t>/group</w:t>
+      </w:r>
+      <w:r>
+        <w:rPr>
+          <w:rFonts w:ascii="Times New Roman" w:hAnsi="Times New Roman"/>
+          <w:i/>
+          <w:iCs/>
+        </w:rPr>
+        <w:t>;</w:t>
+      </w:r>
+      <w:r>
+        <w:rPr>
+          <w:rFonts w:ascii="Times New Roman" w:hAnsi="Times New Roman"/>
+        </w:rPr>
+        <w:t xml:space="preserve"> </w:t>
+      </w:r>
+      <w:r>
+        <w:rPr>
+          <w:rFonts w:ascii="Times New Roman" w:hAnsi="Times New Roman"/>
+          <w:i/>
+          <w:iCs/>
+        </w:rPr>
+        <w:t>then</w:t>
+      </w:r>
+    </w:p>
+    <w:p>
+      <w:pPr>
+        <w:spacing w:line="480" w:lineRule="auto"/>
+        <w:rPr>
+          <w:rFonts w:ascii="Times New Roman" w:hAnsi="Times New Roman"/>
+        </w:rPr>
+      </w:pPr>
+      <w:r>
+        <w:rPr>
+          <w:rFonts w:ascii="Times New Roman" w:hAnsi="Times New Roman"/>
+        </w:rPr>
+        <w:t xml:space="preserve">         echo "</w:t>
+      </w:r>
+      <w:r>
+        <w:rPr>
+          <w:rFonts w:ascii="Times New Roman" w:hAnsi="Times New Roman"/>
+          <w:i/>
+          <w:iCs/>
+        </w:rPr>
+        <w:t>User group already exists</w:t>
+      </w:r>
+      <w:r>
+        <w:rPr>
+          <w:rFonts w:ascii="Times New Roman" w:hAnsi="Times New Roman"/>
+        </w:rPr>
+        <w:t>"</w:t>
+      </w:r>
+    </w:p>
+    <w:p>
+      <w:pPr>
+        <w:spacing w:line="480" w:lineRule="auto"/>
+        <w:rPr>
+          <w:rFonts w:ascii="Times New Roman" w:hAnsi="Times New Roman"/>
+        </w:rPr>
+      </w:pPr>
+      <w:r>
+        <w:rPr>
+          <w:rFonts w:ascii="Times New Roman" w:hAnsi="Times New Roman"/>
+        </w:rPr>
+        <w:t xml:space="preserve">    </w:t>
+      </w:r>
+      <w:r>
+        <w:rPr>
+          <w:rFonts w:ascii="Times New Roman" w:hAnsi="Times New Roman"/>
+          <w:i/>
+          <w:iCs/>
+        </w:rPr>
+        <w:t>if</w:t>
+      </w:r>
+      <w:r>
+        <w:rPr>
+          <w:rFonts w:ascii="Times New Roman" w:hAnsi="Times New Roman"/>
+        </w:rPr>
+        <w:t xml:space="preserve"> [[ $</w:t>
+      </w:r>
+      <w:proofErr w:type="spellStart"/>
+      <w:r>
+        <w:rPr>
+          <w:rFonts w:ascii="Times New Roman" w:hAnsi="Times New Roman"/>
+        </w:rPr>
+        <w:t>opFlag</w:t>
+      </w:r>
+      <w:proofErr w:type="spellEnd"/>
+      <w:r>
+        <w:rPr>
+          <w:rFonts w:ascii="Times New Roman" w:hAnsi="Times New Roman"/>
+        </w:rPr>
+        <w:t xml:space="preserve"> == "</w:t>
+      </w:r>
+      <w:r>
+        <w:rPr>
+          <w:rFonts w:ascii="Times New Roman" w:hAnsi="Times New Roman"/>
+          <w:i/>
+          <w:iCs/>
+        </w:rPr>
+        <w:t>-r</w:t>
+      </w:r>
+      <w:proofErr w:type="gramStart"/>
+      <w:r>
+        <w:rPr>
+          <w:rFonts w:ascii="Times New Roman" w:hAnsi="Times New Roman"/>
+        </w:rPr>
+        <w:t>" ]</w:t>
+      </w:r>
+      <w:proofErr w:type="gramEnd"/>
+      <w:r>
+        <w:rPr>
+          <w:rFonts w:ascii="Times New Roman" w:hAnsi="Times New Roman"/>
+        </w:rPr>
+        <w:t>]</w:t>
+      </w:r>
+      <w:r>
+        <w:rPr>
+          <w:rFonts w:ascii="Times New Roman" w:hAnsi="Times New Roman"/>
+          <w:i/>
+          <w:iCs/>
+        </w:rPr>
+        <w:t>;</w:t>
+      </w:r>
+      <w:r>
+        <w:rPr>
+          <w:rFonts w:ascii="Times New Roman" w:hAnsi="Times New Roman"/>
+        </w:rPr>
+        <w:t xml:space="preserve"> </w:t>
+      </w:r>
+      <w:r>
+        <w:rPr>
+          <w:rFonts w:ascii="Times New Roman" w:hAnsi="Times New Roman"/>
+          <w:i/>
+          <w:iCs/>
+        </w:rPr>
+        <w:t>then</w:t>
+      </w:r>
+    </w:p>
+    <w:p>
+      <w:pPr>
+        <w:spacing w:line="480" w:lineRule="auto"/>
+        <w:rPr>
+          <w:rFonts w:ascii="Times New Roman" w:hAnsi="Times New Roman"/>
+        </w:rPr>
+      </w:pPr>
+      <w:r>
+        <w:rPr>
+          <w:rFonts w:ascii="Times New Roman" w:hAnsi="Times New Roman"/>
+        </w:rPr>
+        <w:t xml:space="preserve">      echo "</w:t>
+      </w:r>
+      <w:r>
+        <w:rPr>
+          <w:rFonts w:ascii="Times New Roman" w:hAnsi="Times New Roman"/>
+          <w:i/>
+          <w:iCs/>
+        </w:rPr>
+        <w:t>Deleting user group now</w:t>
+      </w:r>
+      <w:r>
+        <w:rPr>
+          <w:rFonts w:ascii="Times New Roman" w:hAnsi="Times New Roman"/>
+        </w:rPr>
+        <w:t>"</w:t>
+      </w:r>
+    </w:p>
+    <w:p>
+      <w:pPr>
+        <w:spacing w:line="480" w:lineRule="auto"/>
+        <w:rPr>
+          <w:rFonts w:ascii="Times New Roman" w:hAnsi="Times New Roman"/>
+        </w:rPr>
+      </w:pPr>
+      <w:r>
+        <w:rPr>
+          <w:rFonts w:ascii="Times New Roman" w:hAnsi="Times New Roman"/>
+        </w:rPr>
+        <w:t xml:space="preserve">      #</w:t>
+      </w:r>
+      <w:r>
+        <w:rPr>
+          <w:rFonts w:ascii="Times New Roman" w:hAnsi="Times New Roman"/>
+          <w:i/>
+          <w:iCs/>
+        </w:rPr>
+        <w:t xml:space="preserve"> Force the group's deletion</w:t>
+      </w:r>
+    </w:p>
+    <w:p>
+      <w:pPr>
+        <w:spacing w:line="480" w:lineRule="auto"/>
+        <w:rPr>
+          <w:rFonts w:ascii="Times New Roman" w:hAnsi="Times New Roman"/>
+        </w:rPr>
+      </w:pPr>
+      <w:r>
+        <w:rPr>
+          <w:rFonts w:ascii="Times New Roman" w:hAnsi="Times New Roman"/>
+        </w:rPr>
+        <w:t xml:space="preserve">      </w:t>
+      </w:r>
+      <w:proofErr w:type="spellStart"/>
+      <w:r>
+        <w:rPr>
+          <w:rFonts w:ascii="Times New Roman" w:hAnsi="Times New Roman"/>
+        </w:rPr>
+        <w:t>groupdel</w:t>
+      </w:r>
+      <w:proofErr w:type="spellEnd"/>
+      <w:r>
+        <w:rPr>
+          <w:rFonts w:ascii="Times New Roman" w:hAnsi="Times New Roman"/>
+        </w:rPr>
+        <w:t xml:space="preserve"> $</w:t>
+      </w:r>
+      <w:proofErr w:type="spellStart"/>
+      <w:r>
+        <w:rPr>
+          <w:rFonts w:ascii="Times New Roman" w:hAnsi="Times New Roman"/>
+        </w:rPr>
+        <w:t>groupName</w:t>
+      </w:r>
+      <w:proofErr w:type="spellEnd"/>
+    </w:p>
+    <w:p>
+      <w:pPr>
+        <w:spacing w:line="480" w:lineRule="auto"/>
+        <w:rPr>
+          <w:rFonts w:ascii="Times New Roman" w:hAnsi="Times New Roman"/>
+        </w:rPr>
+      </w:pPr>
+      <w:r>
+        <w:rPr>
+          <w:rFonts w:ascii="Times New Roman" w:hAnsi="Times New Roman"/>
+        </w:rPr>
+        <w:t xml:space="preserve">    </w:t>
+      </w:r>
+      <w:r>
+        <w:rPr>
+          <w:rFonts w:ascii="Times New Roman" w:hAnsi="Times New Roman"/>
+          <w:i/>
+          <w:iCs/>
+        </w:rPr>
+        <w:t>fi</w:t>
+      </w:r>
+    </w:p>
+    <w:p>
+      <w:pPr>
+        <w:spacing w:line="480" w:lineRule="auto"/>
+        <w:rPr>
+          <w:rFonts w:ascii="Times New Roman" w:hAnsi="Times New Roman"/>
+        </w:rPr>
+      </w:pPr>
+      <w:r>
+        <w:rPr>
+          <w:rFonts w:ascii="Times New Roman" w:hAnsi="Times New Roman"/>
+        </w:rPr>
+        <w:t xml:space="preserve">      </w:t>
+      </w:r>
+      <w:r>
+        <w:rPr>
+          <w:rFonts w:ascii="Times New Roman" w:hAnsi="Times New Roman"/>
+          <w:i/>
+          <w:iCs/>
+        </w:rPr>
+        <w:t>else</w:t>
+      </w:r>
+    </w:p>
+    <w:p>
+      <w:pPr>
+        <w:spacing w:line="480" w:lineRule="auto"/>
+        <w:rPr>
+          <w:rFonts w:ascii="Times New Roman" w:hAnsi="Times New Roman"/>
+        </w:rPr>
+      </w:pPr>
+      <w:r>
+        <w:rPr>
+          <w:rFonts w:ascii="Times New Roman" w:hAnsi="Times New Roman"/>
+        </w:rPr>
+        <w:t xml:space="preserve">          </w:t>
+      </w:r>
+      <w:r>
+        <w:rPr>
+          <w:rFonts w:ascii="Times New Roman" w:hAnsi="Times New Roman"/>
+          <w:i/>
+          <w:iCs/>
+        </w:rPr>
+        <w:t>if</w:t>
+      </w:r>
+      <w:r>
+        <w:rPr>
+          <w:rFonts w:ascii="Times New Roman" w:hAnsi="Times New Roman"/>
+        </w:rPr>
+        <w:t xml:space="preserve"> [[ $</w:t>
+      </w:r>
+      <w:proofErr w:type="spellStart"/>
+      <w:r>
+        <w:rPr>
+          <w:rFonts w:ascii="Times New Roman" w:hAnsi="Times New Roman"/>
+        </w:rPr>
+        <w:t>opFlag</w:t>
+      </w:r>
+      <w:proofErr w:type="spellEnd"/>
+      <w:r>
+        <w:rPr>
+          <w:rFonts w:ascii="Times New Roman" w:hAnsi="Times New Roman"/>
+        </w:rPr>
+        <w:t xml:space="preserve"> == "</w:t>
+      </w:r>
+      <w:r>
+        <w:rPr>
+          <w:rFonts w:ascii="Times New Roman" w:hAnsi="Times New Roman"/>
+          <w:i/>
+          <w:iCs/>
+        </w:rPr>
+        <w:t>-a</w:t>
+      </w:r>
+      <w:proofErr w:type="gramStart"/>
+      <w:r>
+        <w:rPr>
+          <w:rFonts w:ascii="Times New Roman" w:hAnsi="Times New Roman"/>
+        </w:rPr>
+        <w:t>" ]</w:t>
+      </w:r>
+      <w:proofErr w:type="gramEnd"/>
+      <w:r>
+        <w:rPr>
+          <w:rFonts w:ascii="Times New Roman" w:hAnsi="Times New Roman"/>
+        </w:rPr>
+        <w:t>]</w:t>
+      </w:r>
+      <w:r>
+        <w:rPr>
+          <w:rFonts w:ascii="Times New Roman" w:hAnsi="Times New Roman"/>
+          <w:i/>
+          <w:iCs/>
+        </w:rPr>
+        <w:t>;</w:t>
+      </w:r>
+      <w:r>
+        <w:rPr>
+          <w:rFonts w:ascii="Times New Roman" w:hAnsi="Times New Roman"/>
+        </w:rPr>
+        <w:t xml:space="preserve"> </w:t>
+      </w:r>
+      <w:r>
+        <w:rPr>
+          <w:rFonts w:ascii="Times New Roman" w:hAnsi="Times New Roman"/>
+          <w:i/>
+          <w:iCs/>
+        </w:rPr>
+        <w:t>then</w:t>
+      </w:r>
+    </w:p>
+    <w:p>
+      <w:pPr>
+        <w:spacing w:line="480" w:lineRule="auto"/>
+        <w:rPr>
+          <w:rFonts w:ascii="Times New Roman" w:hAnsi="Times New Roman"/>
+        </w:rPr>
+      </w:pPr>
+      <w:r>
+        <w:rPr>
+          <w:rFonts w:ascii="Times New Roman" w:hAnsi="Times New Roman"/>
+        </w:rPr>
+        <w:t xml:space="preserve">    echo "</w:t>
+      </w:r>
+      <w:r>
+        <w:rPr>
+          <w:rFonts w:ascii="Times New Roman" w:hAnsi="Times New Roman"/>
+          <w:i/>
+          <w:iCs/>
+        </w:rPr>
+        <w:t>Creating user group</w:t>
+      </w:r>
+      <w:r>
+        <w:rPr>
+          <w:rFonts w:ascii="Times New Roman" w:hAnsi="Times New Roman"/>
+        </w:rPr>
+        <w:t>"</w:t>
+      </w:r>
+    </w:p>
+    <w:p>
+      <w:pPr>
+        <w:spacing w:line="480" w:lineRule="auto"/>
+        <w:rPr>
+          <w:rFonts w:ascii="Times New Roman" w:hAnsi="Times New Roman"/>
+        </w:rPr>
+      </w:pPr>
+      <w:r>
+        <w:rPr>
+          <w:rFonts w:ascii="Times New Roman" w:hAnsi="Times New Roman"/>
+        </w:rPr>
+        <w:lastRenderedPageBreak/>
+        <w:t xml:space="preserve">    </w:t>
+      </w:r>
+      <w:proofErr w:type="spellStart"/>
+      <w:r>
+        <w:rPr>
+          <w:rFonts w:ascii="Times New Roman" w:hAnsi="Times New Roman"/>
+        </w:rPr>
+        <w:t>groupadd</w:t>
+      </w:r>
+      <w:proofErr w:type="spellEnd"/>
+      <w:r>
+        <w:rPr>
+          <w:rFonts w:ascii="Times New Roman" w:hAnsi="Times New Roman"/>
+        </w:rPr>
+        <w:t xml:space="preserve"> $</w:t>
+      </w:r>
+      <w:proofErr w:type="spellStart"/>
+      <w:r>
+        <w:rPr>
+          <w:rFonts w:ascii="Times New Roman" w:hAnsi="Times New Roman"/>
+        </w:rPr>
+        <w:t>groupName</w:t>
+      </w:r>
+      <w:proofErr w:type="spellEnd"/>
+    </w:p>
+    <w:p>
+      <w:pPr>
+        <w:spacing w:line="480" w:lineRule="auto"/>
+        <w:rPr>
+          <w:rFonts w:ascii="Times New Roman" w:hAnsi="Times New Roman"/>
+        </w:rPr>
+      </w:pPr>
+      <w:r>
+        <w:rPr>
+          <w:rFonts w:ascii="Times New Roman" w:hAnsi="Times New Roman"/>
+        </w:rPr>
+        <w:t xml:space="preserve">    </w:t>
+      </w:r>
+      <w:r>
+        <w:rPr>
+          <w:rFonts w:ascii="Times New Roman" w:hAnsi="Times New Roman"/>
+          <w:i/>
+          <w:iCs/>
+        </w:rPr>
+        <w:t>fi</w:t>
+      </w:r>
+    </w:p>
+    <w:p>
+      <w:pPr>
+        <w:spacing w:line="480" w:lineRule="auto"/>
+        <w:rPr>
+          <w:rFonts w:ascii="Times New Roman" w:hAnsi="Times New Roman"/>
+        </w:rPr>
+      </w:pPr>
+      <w:r>
+        <w:rPr>
+          <w:rFonts w:ascii="Times New Roman" w:hAnsi="Times New Roman"/>
+        </w:rPr>
+        <w:t xml:space="preserve">      </w:t>
+      </w:r>
+      <w:r>
+        <w:rPr>
+          <w:rFonts w:ascii="Times New Roman" w:hAnsi="Times New Roman"/>
+          <w:i/>
+          <w:iCs/>
+        </w:rPr>
+        <w:t>fi</w:t>
+      </w:r>
+    </w:p>
+    <w:p>
+      <w:pPr>
+        <w:spacing w:line="480" w:lineRule="auto"/>
+        <w:rPr>
+          <w:rFonts w:ascii="Times New Roman" w:hAnsi="Times New Roman"/>
+        </w:rPr>
+      </w:pPr>
+      <w:r>
+        <w:rPr>
+          <w:rFonts w:ascii="Times New Roman" w:hAnsi="Times New Roman"/>
+        </w:rPr>
+        <w:t xml:space="preserve">    #</w:t>
+      </w:r>
+      <w:r>
+        <w:rPr>
+          <w:rFonts w:ascii="Times New Roman" w:hAnsi="Times New Roman"/>
+          <w:i/>
+          <w:iCs/>
+        </w:rPr>
+        <w:t xml:space="preserve"> Parse out input file</w:t>
+      </w:r>
+    </w:p>
+    <w:p>
+      <w:pPr>
+        <w:spacing w:line="480" w:lineRule="auto"/>
+        <w:rPr>
+          <w:rFonts w:ascii="Times New Roman" w:hAnsi="Times New Roman"/>
+        </w:rPr>
+      </w:pPr>
+      <w:r>
+        <w:rPr>
+          <w:rFonts w:ascii="Times New Roman" w:hAnsi="Times New Roman"/>
+        </w:rPr>
+        <w:t xml:space="preserve">  cat "${</w:t>
+      </w:r>
+      <w:proofErr w:type="spellStart"/>
+      <w:r>
+        <w:rPr>
+          <w:rFonts w:ascii="Times New Roman" w:hAnsi="Times New Roman"/>
+          <w:i/>
+          <w:iCs/>
+        </w:rPr>
+        <w:t>userFile</w:t>
+      </w:r>
+      <w:proofErr w:type="spellEnd"/>
+      <w:r>
+        <w:rPr>
+          <w:rFonts w:ascii="Times New Roman" w:hAnsi="Times New Roman"/>
+        </w:rPr>
+        <w:t xml:space="preserve">}" </w:t>
+      </w:r>
+      <w:r>
+        <w:rPr>
+          <w:rFonts w:ascii="Times New Roman" w:hAnsi="Times New Roman"/>
+          <w:i/>
+          <w:iCs/>
+        </w:rPr>
+        <w:t>|</w:t>
+      </w:r>
+      <w:r>
+        <w:rPr>
+          <w:rFonts w:ascii="Times New Roman" w:hAnsi="Times New Roman"/>
+        </w:rPr>
+        <w:t xml:space="preserve"> </w:t>
+      </w:r>
+      <w:r>
+        <w:rPr>
+          <w:rFonts w:ascii="Times New Roman" w:hAnsi="Times New Roman"/>
+          <w:i/>
+          <w:iCs/>
+        </w:rPr>
+        <w:t>while</w:t>
+      </w:r>
+      <w:r>
+        <w:rPr>
+          <w:rFonts w:ascii="Times New Roman" w:hAnsi="Times New Roman"/>
+        </w:rPr>
+        <w:t xml:space="preserve"> IFS="</w:t>
+      </w:r>
+      <w:r>
+        <w:rPr>
+          <w:rFonts w:ascii="Times New Roman" w:hAnsi="Times New Roman"/>
+          <w:i/>
+          <w:iCs/>
+        </w:rPr>
+        <w:t xml:space="preserve"> </w:t>
+      </w:r>
+      <w:r>
+        <w:rPr>
+          <w:rFonts w:ascii="Times New Roman" w:hAnsi="Times New Roman"/>
+        </w:rPr>
+        <w:t>" read username password</w:t>
+      </w:r>
+    </w:p>
+    <w:p>
+      <w:pPr>
+        <w:spacing w:line="480" w:lineRule="auto"/>
+        <w:rPr>
+          <w:rFonts w:ascii="Times New Roman" w:hAnsi="Times New Roman"/>
+        </w:rPr>
+      </w:pPr>
+      <w:r>
+        <w:rPr>
+          <w:rFonts w:ascii="Times New Roman" w:hAnsi="Times New Roman"/>
+        </w:rPr>
+        <w:t xml:space="preserve">  </w:t>
+      </w:r>
+      <w:r>
+        <w:rPr>
+          <w:rFonts w:ascii="Times New Roman" w:hAnsi="Times New Roman"/>
+          <w:i/>
+          <w:iCs/>
+        </w:rPr>
+        <w:t>do</w:t>
+      </w:r>
+    </w:p>
+    <w:p>
+      <w:pPr>
+        <w:spacing w:line="480" w:lineRule="auto"/>
+        <w:rPr>
+          <w:rFonts w:ascii="Times New Roman" w:hAnsi="Times New Roman"/>
+        </w:rPr>
+      </w:pPr>
+      <w:r>
+        <w:rPr>
+          <w:rFonts w:ascii="Times New Roman" w:hAnsi="Times New Roman"/>
+        </w:rPr>
+        <w:t xml:space="preserve">        [[ $</w:t>
+      </w:r>
+      <w:proofErr w:type="spellStart"/>
+      <w:r>
+        <w:rPr>
+          <w:rFonts w:ascii="Times New Roman" w:hAnsi="Times New Roman"/>
+        </w:rPr>
+        <w:t>opFlag</w:t>
+      </w:r>
+      <w:proofErr w:type="spellEnd"/>
+      <w:r>
+        <w:rPr>
+          <w:rFonts w:ascii="Times New Roman" w:hAnsi="Times New Roman"/>
+        </w:rPr>
+        <w:t xml:space="preserve"> == "</w:t>
+      </w:r>
+      <w:r>
+        <w:rPr>
+          <w:rFonts w:ascii="Times New Roman" w:hAnsi="Times New Roman"/>
+          <w:i/>
+          <w:iCs/>
+        </w:rPr>
+        <w:t>-a</w:t>
+      </w:r>
+      <w:proofErr w:type="gramStart"/>
+      <w:r>
+        <w:rPr>
+          <w:rFonts w:ascii="Times New Roman" w:hAnsi="Times New Roman"/>
+        </w:rPr>
+        <w:t>" ]</w:t>
+      </w:r>
+      <w:proofErr w:type="gramEnd"/>
+      <w:r>
+        <w:rPr>
+          <w:rFonts w:ascii="Times New Roman" w:hAnsi="Times New Roman"/>
+        </w:rPr>
+        <w:t xml:space="preserve">] </w:t>
+      </w:r>
+      <w:r>
+        <w:rPr>
+          <w:rFonts w:ascii="Times New Roman" w:hAnsi="Times New Roman"/>
+          <w:i/>
+          <w:iCs/>
+        </w:rPr>
+        <w:t>&amp;&amp;</w:t>
+      </w:r>
+      <w:r>
+        <w:rPr>
+          <w:rFonts w:ascii="Times New Roman" w:hAnsi="Times New Roman"/>
+        </w:rPr>
+        <w:t xml:space="preserve"> echo "</w:t>
+      </w:r>
+      <w:r>
+        <w:rPr>
+          <w:rFonts w:ascii="Times New Roman" w:hAnsi="Times New Roman"/>
+          <w:i/>
+          <w:iCs/>
+        </w:rPr>
+        <w:t>user '</w:t>
+      </w:r>
+      <w:r>
+        <w:rPr>
+          <w:rFonts w:ascii="Times New Roman" w:hAnsi="Times New Roman"/>
+        </w:rPr>
+        <w:t>$</w:t>
+      </w:r>
+      <w:r>
+        <w:rPr>
+          <w:rFonts w:ascii="Times New Roman" w:hAnsi="Times New Roman"/>
+          <w:i/>
+          <w:iCs/>
+        </w:rPr>
+        <w:t>username' will now be created if they don't exist already...</w:t>
+      </w:r>
+      <w:r>
+        <w:rPr>
+          <w:rFonts w:ascii="Times New Roman" w:hAnsi="Times New Roman"/>
+        </w:rPr>
+        <w:t>"</w:t>
+      </w:r>
+    </w:p>
+    <w:p>
+      <w:pPr>
+        <w:spacing w:line="480" w:lineRule="auto"/>
+        <w:rPr>
+          <w:rFonts w:ascii="Times New Roman" w:hAnsi="Times New Roman"/>
+        </w:rPr>
+      </w:pPr>
+      <w:r>
+        <w:rPr>
+          <w:rFonts w:ascii="Times New Roman" w:hAnsi="Times New Roman"/>
+        </w:rPr>
+        <w:t xml:space="preserve">    [[ $</w:t>
+      </w:r>
+      <w:proofErr w:type="spellStart"/>
+      <w:r>
+        <w:rPr>
+          <w:rFonts w:ascii="Times New Roman" w:hAnsi="Times New Roman"/>
+        </w:rPr>
+        <w:t>opFlag</w:t>
+      </w:r>
+      <w:proofErr w:type="spellEnd"/>
+      <w:r>
+        <w:rPr>
+          <w:rFonts w:ascii="Times New Roman" w:hAnsi="Times New Roman"/>
+        </w:rPr>
+        <w:t xml:space="preserve"> == "</w:t>
+      </w:r>
+      <w:r>
+        <w:rPr>
+          <w:rFonts w:ascii="Times New Roman" w:hAnsi="Times New Roman"/>
+          <w:i/>
+          <w:iCs/>
+        </w:rPr>
+        <w:t>-r</w:t>
+      </w:r>
+      <w:proofErr w:type="gramStart"/>
+      <w:r>
+        <w:rPr>
+          <w:rFonts w:ascii="Times New Roman" w:hAnsi="Times New Roman"/>
+        </w:rPr>
+        <w:t>" ]</w:t>
+      </w:r>
+      <w:proofErr w:type="gramEnd"/>
+      <w:r>
+        <w:rPr>
+          <w:rFonts w:ascii="Times New Roman" w:hAnsi="Times New Roman"/>
+        </w:rPr>
+        <w:t xml:space="preserve">] </w:t>
+      </w:r>
+      <w:r>
+        <w:rPr>
+          <w:rFonts w:ascii="Times New Roman" w:hAnsi="Times New Roman"/>
+          <w:i/>
+          <w:iCs/>
+        </w:rPr>
+        <w:t>&amp;&amp;</w:t>
+      </w:r>
+      <w:r>
+        <w:rPr>
+          <w:rFonts w:ascii="Times New Roman" w:hAnsi="Times New Roman"/>
+        </w:rPr>
+        <w:t xml:space="preserve"> echo "</w:t>
+      </w:r>
+      <w:r>
+        <w:rPr>
+          <w:rFonts w:ascii="Times New Roman" w:hAnsi="Times New Roman"/>
+          <w:i/>
+          <w:iCs/>
+        </w:rPr>
+        <w:t>user '</w:t>
+      </w:r>
+      <w:r>
+        <w:rPr>
+          <w:rFonts w:ascii="Times New Roman" w:hAnsi="Times New Roman"/>
+        </w:rPr>
+        <w:t>$</w:t>
+      </w:r>
+      <w:r>
+        <w:rPr>
+          <w:rFonts w:ascii="Times New Roman" w:hAnsi="Times New Roman"/>
+          <w:i/>
+          <w:iCs/>
+        </w:rPr>
+        <w:t>username' will now be deleted if they exist already</w:t>
+      </w:r>
+      <w:r>
+        <w:rPr>
+          <w:rFonts w:ascii="Times New Roman" w:hAnsi="Times New Roman"/>
+        </w:rPr>
+        <w:t>"</w:t>
+      </w:r>
+    </w:p>
+    <w:p>
+      <w:pPr>
+        <w:spacing w:line="480" w:lineRule="auto"/>
+        <w:rPr>
+          <w:rFonts w:ascii="Times New Roman" w:hAnsi="Times New Roman"/>
+        </w:rPr>
+      </w:pPr>
+      <w:r>
+        <w:rPr>
+          <w:rFonts w:ascii="Times New Roman" w:hAnsi="Times New Roman"/>
+        </w:rPr>
+        <w:t xml:space="preserve">    cat /</w:t>
+      </w:r>
+      <w:proofErr w:type="spellStart"/>
+      <w:r>
+        <w:rPr>
+          <w:rFonts w:ascii="Times New Roman" w:hAnsi="Times New Roman"/>
+        </w:rPr>
+        <w:t>etc</w:t>
+      </w:r>
+      <w:proofErr w:type="spellEnd"/>
+      <w:r>
+        <w:rPr>
+          <w:rFonts w:ascii="Times New Roman" w:hAnsi="Times New Roman"/>
+        </w:rPr>
+        <w:t xml:space="preserve">/passwd </w:t>
+      </w:r>
+      <w:r>
+        <w:rPr>
+          <w:rFonts w:ascii="Times New Roman" w:hAnsi="Times New Roman"/>
+          <w:i/>
+          <w:iCs/>
+        </w:rPr>
+        <w:t>|</w:t>
+      </w:r>
+      <w:r>
+        <w:rPr>
+          <w:rFonts w:ascii="Times New Roman" w:hAnsi="Times New Roman"/>
+        </w:rPr>
+        <w:t xml:space="preserve"> grep ${username} </w:t>
+      </w:r>
+      <w:r>
+        <w:rPr>
+          <w:rFonts w:ascii="Times New Roman" w:hAnsi="Times New Roman"/>
+          <w:i/>
+          <w:iCs/>
+        </w:rPr>
+        <w:t>&gt;</w:t>
+      </w:r>
+      <w:r>
+        <w:rPr>
+          <w:rFonts w:ascii="Times New Roman" w:hAnsi="Times New Roman"/>
+        </w:rPr>
+        <w:t xml:space="preserve">/dev/null </w:t>
+      </w:r>
+      <w:r>
+        <w:rPr>
+          <w:rFonts w:ascii="Times New Roman" w:hAnsi="Times New Roman"/>
+          <w:i/>
+          <w:iCs/>
+        </w:rPr>
+        <w:t>2&gt;&amp;1</w:t>
+      </w:r>
+    </w:p>
+    <w:p>
+      <w:pPr>
+        <w:spacing w:line="480" w:lineRule="auto"/>
+        <w:rPr>
+          <w:rFonts w:ascii="Times New Roman" w:hAnsi="Times New Roman"/>
+        </w:rPr>
+      </w:pPr>
+      <w:r>
+        <w:rPr>
+          <w:rFonts w:ascii="Times New Roman" w:hAnsi="Times New Roman"/>
+        </w:rPr>
+        <w:t xml:space="preserve">    </w:t>
+      </w:r>
+      <w:r>
+        <w:rPr>
+          <w:rFonts w:ascii="Times New Roman" w:hAnsi="Times New Roman"/>
+          <w:i/>
+          <w:iCs/>
+        </w:rPr>
+        <w:t>if</w:t>
+      </w:r>
+      <w:r>
+        <w:rPr>
+          <w:rFonts w:ascii="Times New Roman" w:hAnsi="Times New Roman"/>
+        </w:rPr>
+        <w:t xml:space="preserve"> [[ $? -eq </w:t>
+      </w:r>
+      <w:proofErr w:type="gramStart"/>
+      <w:r>
+        <w:rPr>
+          <w:rFonts w:ascii="Times New Roman" w:hAnsi="Times New Roman"/>
+        </w:rPr>
+        <w:t>0 ]</w:t>
+      </w:r>
+      <w:proofErr w:type="gramEnd"/>
+      <w:r>
+        <w:rPr>
+          <w:rFonts w:ascii="Times New Roman" w:hAnsi="Times New Roman"/>
+        </w:rPr>
+        <w:t xml:space="preserve">] </w:t>
+      </w:r>
+      <w:r>
+        <w:rPr>
+          <w:rFonts w:ascii="Times New Roman" w:hAnsi="Times New Roman"/>
+          <w:i/>
+          <w:iCs/>
+        </w:rPr>
+        <w:t>;</w:t>
+      </w:r>
+      <w:r>
+        <w:rPr>
+          <w:rFonts w:ascii="Times New Roman" w:hAnsi="Times New Roman"/>
+        </w:rPr>
+        <w:t xml:space="preserve"> </w:t>
+      </w:r>
+      <w:r>
+        <w:rPr>
+          <w:rFonts w:ascii="Times New Roman" w:hAnsi="Times New Roman"/>
+          <w:i/>
+          <w:iCs/>
+        </w:rPr>
+        <w:t>then</w:t>
+      </w:r>
+    </w:p>
+    <w:p>
+      <w:pPr>
+        <w:spacing w:line="480" w:lineRule="auto"/>
+        <w:rPr>
+          <w:rFonts w:ascii="Times New Roman" w:hAnsi="Times New Roman"/>
+        </w:rPr>
+      </w:pPr>
+      <w:r>
+        <w:rPr>
+          <w:rFonts w:ascii="Times New Roman" w:hAnsi="Times New Roman"/>
+        </w:rPr>
+        <w:t xml:space="preserve">          echo "$</w:t>
+      </w:r>
+      <w:r>
+        <w:rPr>
+          <w:rFonts w:ascii="Times New Roman" w:hAnsi="Times New Roman"/>
+          <w:i/>
+          <w:iCs/>
+        </w:rPr>
+        <w:t>username Already Exists!</w:t>
+      </w:r>
+      <w:r>
+        <w:rPr>
+          <w:rFonts w:ascii="Times New Roman" w:hAnsi="Times New Roman"/>
+        </w:rPr>
+        <w:t>"</w:t>
+      </w:r>
+    </w:p>
+    <w:p>
+      <w:pPr>
+        <w:spacing w:line="480" w:lineRule="auto"/>
+        <w:rPr>
+          <w:rFonts w:ascii="Times New Roman" w:hAnsi="Times New Roman"/>
+        </w:rPr>
+      </w:pPr>
+      <w:r>
+        <w:rPr>
+          <w:rFonts w:ascii="Times New Roman" w:hAnsi="Times New Roman"/>
+        </w:rPr>
+        <w:t xml:space="preserve">      [[ $</w:t>
+      </w:r>
+      <w:proofErr w:type="spellStart"/>
+      <w:r>
+        <w:rPr>
+          <w:rFonts w:ascii="Times New Roman" w:hAnsi="Times New Roman"/>
+        </w:rPr>
+        <w:t>opFlag</w:t>
+      </w:r>
+      <w:proofErr w:type="spellEnd"/>
+      <w:r>
+        <w:rPr>
+          <w:rFonts w:ascii="Times New Roman" w:hAnsi="Times New Roman"/>
+        </w:rPr>
+        <w:t xml:space="preserve"> == "</w:t>
+      </w:r>
+      <w:r>
+        <w:rPr>
+          <w:rFonts w:ascii="Times New Roman" w:hAnsi="Times New Roman"/>
+          <w:i/>
+          <w:iCs/>
+        </w:rPr>
+        <w:t>-a</w:t>
+      </w:r>
+      <w:proofErr w:type="gramStart"/>
+      <w:r>
+        <w:rPr>
+          <w:rFonts w:ascii="Times New Roman" w:hAnsi="Times New Roman"/>
+        </w:rPr>
+        <w:t>" ]</w:t>
+      </w:r>
+      <w:proofErr w:type="gramEnd"/>
+      <w:r>
+        <w:rPr>
+          <w:rFonts w:ascii="Times New Roman" w:hAnsi="Times New Roman"/>
+        </w:rPr>
+        <w:t xml:space="preserve">] </w:t>
+      </w:r>
+      <w:r>
+        <w:rPr>
+          <w:rFonts w:ascii="Times New Roman" w:hAnsi="Times New Roman"/>
+          <w:i/>
+          <w:iCs/>
+        </w:rPr>
+        <w:t>&amp;&amp;</w:t>
+      </w:r>
+      <w:r>
+        <w:rPr>
+          <w:rFonts w:ascii="Times New Roman" w:hAnsi="Times New Roman"/>
+        </w:rPr>
+        <w:t xml:space="preserve"> </w:t>
+      </w:r>
+      <w:proofErr w:type="spellStart"/>
+      <w:r>
+        <w:rPr>
+          <w:rFonts w:ascii="Times New Roman" w:hAnsi="Times New Roman"/>
+        </w:rPr>
+        <w:t>usermod</w:t>
+      </w:r>
+      <w:proofErr w:type="spellEnd"/>
+      <w:r>
+        <w:rPr>
+          <w:rFonts w:ascii="Times New Roman" w:hAnsi="Times New Roman"/>
+        </w:rPr>
+        <w:t xml:space="preserve"> -a -G $</w:t>
+      </w:r>
+      <w:proofErr w:type="spellStart"/>
+      <w:r>
+        <w:rPr>
+          <w:rFonts w:ascii="Times New Roman" w:hAnsi="Times New Roman"/>
+        </w:rPr>
+        <w:t>groupName</w:t>
+      </w:r>
+      <w:proofErr w:type="spellEnd"/>
+      <w:r>
+        <w:rPr>
+          <w:rFonts w:ascii="Times New Roman" w:hAnsi="Times New Roman"/>
+        </w:rPr>
+        <w:t xml:space="preserve"> $username</w:t>
+      </w:r>
+    </w:p>
+    <w:p>
+      <w:pPr>
+        <w:spacing w:line="480" w:lineRule="auto"/>
+        <w:rPr>
+          <w:rFonts w:ascii="Times New Roman" w:hAnsi="Times New Roman"/>
+        </w:rPr>
+      </w:pPr>
+      <w:r>
+        <w:rPr>
+          <w:rFonts w:ascii="Times New Roman" w:hAnsi="Times New Roman"/>
+        </w:rPr>
+        <w:t xml:space="preserve">      #</w:t>
+      </w:r>
+      <w:r>
+        <w:rPr>
+          <w:rFonts w:ascii="Times New Roman" w:hAnsi="Times New Roman"/>
+          <w:i/>
+          <w:iCs/>
+        </w:rPr>
+        <w:t xml:space="preserve"> The -r option on </w:t>
+      </w:r>
+      <w:proofErr w:type="spellStart"/>
+      <w:r>
+        <w:rPr>
+          <w:rFonts w:ascii="Times New Roman" w:hAnsi="Times New Roman"/>
+          <w:i/>
+          <w:iCs/>
+        </w:rPr>
+        <w:t>userdel</w:t>
+      </w:r>
+      <w:proofErr w:type="spellEnd"/>
+      <w:r>
+        <w:rPr>
+          <w:rFonts w:ascii="Times New Roman" w:hAnsi="Times New Roman"/>
+          <w:i/>
+          <w:iCs/>
+        </w:rPr>
+        <w:t xml:space="preserve"> removes mail spools</w:t>
+      </w:r>
+    </w:p>
+    <w:p>
+      <w:pPr>
+        <w:spacing w:line="480" w:lineRule="auto"/>
+        <w:rPr>
+          <w:rFonts w:ascii="Times New Roman" w:hAnsi="Times New Roman"/>
+        </w:rPr>
+      </w:pPr>
+      <w:r>
+        <w:rPr>
+          <w:rFonts w:ascii="Times New Roman" w:hAnsi="Times New Roman"/>
+        </w:rPr>
+        <w:t xml:space="preserve">      #</w:t>
+      </w:r>
+      <w:r>
+        <w:rPr>
+          <w:rFonts w:ascii="Times New Roman" w:hAnsi="Times New Roman"/>
+          <w:i/>
+          <w:iCs/>
+        </w:rPr>
+        <w:t xml:space="preserve">  and user directories for us</w:t>
+      </w:r>
+    </w:p>
+    <w:p>
+      <w:pPr>
+        <w:spacing w:line="480" w:lineRule="auto"/>
+        <w:rPr>
+          <w:rFonts w:ascii="Times New Roman" w:hAnsi="Times New Roman"/>
+        </w:rPr>
+      </w:pPr>
+      <w:r>
+        <w:rPr>
+          <w:rFonts w:ascii="Times New Roman" w:hAnsi="Times New Roman"/>
+        </w:rPr>
+        <w:t xml:space="preserve">      [[ $</w:t>
+      </w:r>
+      <w:proofErr w:type="spellStart"/>
+      <w:r>
+        <w:rPr>
+          <w:rFonts w:ascii="Times New Roman" w:hAnsi="Times New Roman"/>
+        </w:rPr>
+        <w:t>opFlag</w:t>
+      </w:r>
+      <w:proofErr w:type="spellEnd"/>
+      <w:r>
+        <w:rPr>
+          <w:rFonts w:ascii="Times New Roman" w:hAnsi="Times New Roman"/>
+        </w:rPr>
+        <w:t xml:space="preserve"> == "</w:t>
+      </w:r>
+      <w:r>
+        <w:rPr>
+          <w:rFonts w:ascii="Times New Roman" w:hAnsi="Times New Roman"/>
+          <w:i/>
+          <w:iCs/>
+        </w:rPr>
+        <w:t>-r</w:t>
+      </w:r>
+      <w:proofErr w:type="gramStart"/>
+      <w:r>
+        <w:rPr>
+          <w:rFonts w:ascii="Times New Roman" w:hAnsi="Times New Roman"/>
+        </w:rPr>
+        <w:t>" ]</w:t>
+      </w:r>
+      <w:proofErr w:type="gramEnd"/>
+      <w:r>
+        <w:rPr>
+          <w:rFonts w:ascii="Times New Roman" w:hAnsi="Times New Roman"/>
+        </w:rPr>
+        <w:t xml:space="preserve">] </w:t>
+      </w:r>
+      <w:r>
+        <w:rPr>
+          <w:rFonts w:ascii="Times New Roman" w:hAnsi="Times New Roman"/>
+          <w:i/>
+          <w:iCs/>
+        </w:rPr>
+        <w:t>&amp;&amp;</w:t>
+      </w:r>
+      <w:r>
+        <w:rPr>
+          <w:rFonts w:ascii="Times New Roman" w:hAnsi="Times New Roman"/>
+        </w:rPr>
+        <w:t xml:space="preserve"> </w:t>
+      </w:r>
+      <w:proofErr w:type="spellStart"/>
+      <w:r>
+        <w:rPr>
+          <w:rFonts w:ascii="Times New Roman" w:hAnsi="Times New Roman"/>
+        </w:rPr>
+        <w:t>userdel</w:t>
+      </w:r>
+      <w:proofErr w:type="spellEnd"/>
+      <w:r>
+        <w:rPr>
+          <w:rFonts w:ascii="Times New Roman" w:hAnsi="Times New Roman"/>
+        </w:rPr>
+        <w:t xml:space="preserve"> -r $username</w:t>
+      </w:r>
+    </w:p>
+    <w:p>
+      <w:pPr>
+        <w:spacing w:line="480" w:lineRule="auto"/>
+        <w:rPr>
+          <w:rFonts w:ascii="Times New Roman" w:hAnsi="Times New Roman"/>
+        </w:rPr>
+      </w:pPr>
+      <w:r>
+        <w:rPr>
+          <w:rFonts w:ascii="Times New Roman" w:hAnsi="Times New Roman"/>
+        </w:rPr>
+        <w:t xml:space="preserve">    </w:t>
+      </w:r>
+      <w:r>
+        <w:rPr>
+          <w:rFonts w:ascii="Times New Roman" w:hAnsi="Times New Roman"/>
+          <w:i/>
+          <w:iCs/>
+        </w:rPr>
+        <w:t>else</w:t>
+      </w:r>
+    </w:p>
+    <w:p>
+      <w:pPr>
+        <w:spacing w:line="480" w:lineRule="auto"/>
+        <w:rPr>
+          <w:rFonts w:ascii="Times New Roman" w:hAnsi="Times New Roman"/>
+        </w:rPr>
+      </w:pPr>
+      <w:r>
+        <w:rPr>
+          <w:rFonts w:ascii="Times New Roman" w:hAnsi="Times New Roman"/>
+        </w:rPr>
+        <w:t xml:space="preserve">          echo "</w:t>
+      </w:r>
+      <w:r>
+        <w:rPr>
+          <w:rFonts w:ascii="Times New Roman" w:hAnsi="Times New Roman"/>
+          <w:i/>
+          <w:iCs/>
+        </w:rPr>
+        <w:t>User Not Found</w:t>
+      </w:r>
+      <w:r>
+        <w:rPr>
+          <w:rFonts w:ascii="Times New Roman" w:hAnsi="Times New Roman"/>
+        </w:rPr>
+        <w:t>"</w:t>
+      </w:r>
+    </w:p>
+    <w:p>
+      <w:pPr>
+        <w:spacing w:line="480" w:lineRule="auto"/>
+        <w:rPr>
+          <w:rFonts w:ascii="Times New Roman" w:hAnsi="Times New Roman"/>
+        </w:rPr>
+      </w:pPr>
+      <w:r>
+        <w:rPr>
+          <w:rFonts w:ascii="Times New Roman" w:hAnsi="Times New Roman"/>
+        </w:rPr>
+        <w:t xml:space="preserve">      #</w:t>
+      </w:r>
+      <w:r>
+        <w:rPr>
+          <w:rFonts w:ascii="Times New Roman" w:hAnsi="Times New Roman"/>
+          <w:i/>
+          <w:iCs/>
+        </w:rPr>
+        <w:t xml:space="preserve"> create user with home directory and group assignment</w:t>
+      </w:r>
+    </w:p>
+    <w:p>
+      <w:pPr>
+        <w:spacing w:line="480" w:lineRule="auto"/>
+        <w:rPr>
+          <w:rFonts w:ascii="Times New Roman" w:hAnsi="Times New Roman"/>
+        </w:rPr>
+      </w:pPr>
+      <w:r>
+        <w:rPr>
+          <w:rFonts w:ascii="Times New Roman" w:hAnsi="Times New Roman"/>
+        </w:rPr>
+        <w:t xml:space="preserve">      [[ $</w:t>
+      </w:r>
+      <w:proofErr w:type="spellStart"/>
+      <w:r>
+        <w:rPr>
+          <w:rFonts w:ascii="Times New Roman" w:hAnsi="Times New Roman"/>
+        </w:rPr>
+        <w:t>opFlag</w:t>
+      </w:r>
+      <w:proofErr w:type="spellEnd"/>
+      <w:r>
+        <w:rPr>
+          <w:rFonts w:ascii="Times New Roman" w:hAnsi="Times New Roman"/>
+        </w:rPr>
+        <w:t xml:space="preserve"> == "</w:t>
+      </w:r>
+      <w:r>
+        <w:rPr>
+          <w:rFonts w:ascii="Times New Roman" w:hAnsi="Times New Roman"/>
+          <w:i/>
+          <w:iCs/>
+        </w:rPr>
+        <w:t>-a</w:t>
+      </w:r>
+      <w:proofErr w:type="gramStart"/>
+      <w:r>
+        <w:rPr>
+          <w:rFonts w:ascii="Times New Roman" w:hAnsi="Times New Roman"/>
+        </w:rPr>
+        <w:t>" ]</w:t>
+      </w:r>
+      <w:proofErr w:type="gramEnd"/>
+      <w:r>
+        <w:rPr>
+          <w:rFonts w:ascii="Times New Roman" w:hAnsi="Times New Roman"/>
+        </w:rPr>
+        <w:t xml:space="preserve">] </w:t>
+      </w:r>
+      <w:r>
+        <w:rPr>
+          <w:rFonts w:ascii="Times New Roman" w:hAnsi="Times New Roman"/>
+          <w:i/>
+          <w:iCs/>
+        </w:rPr>
+        <w:t>&amp;&amp;</w:t>
+      </w:r>
+      <w:r>
+        <w:rPr>
+          <w:rFonts w:ascii="Times New Roman" w:hAnsi="Times New Roman"/>
+        </w:rPr>
+        <w:t xml:space="preserve"> </w:t>
+      </w:r>
+      <w:proofErr w:type="spellStart"/>
+      <w:r>
+        <w:rPr>
+          <w:rFonts w:ascii="Times New Roman" w:hAnsi="Times New Roman"/>
+        </w:rPr>
+        <w:t>useradd</w:t>
+      </w:r>
+      <w:proofErr w:type="spellEnd"/>
+      <w:r>
+        <w:rPr>
+          <w:rFonts w:ascii="Times New Roman" w:hAnsi="Times New Roman"/>
+        </w:rPr>
+        <w:t xml:space="preserve"> -m -G $</w:t>
+      </w:r>
+      <w:proofErr w:type="spellStart"/>
+      <w:r>
+        <w:rPr>
+          <w:rFonts w:ascii="Times New Roman" w:hAnsi="Times New Roman"/>
+        </w:rPr>
+        <w:t>groupName</w:t>
+      </w:r>
+      <w:proofErr w:type="spellEnd"/>
+      <w:r>
+        <w:rPr>
+          <w:rFonts w:ascii="Times New Roman" w:hAnsi="Times New Roman"/>
+        </w:rPr>
+        <w:t xml:space="preserve"> -p $password $username</w:t>
+      </w:r>
+    </w:p>
+    <w:p>
+      <w:pPr>
+        <w:spacing w:line="480" w:lineRule="auto"/>
+        <w:rPr>
+          <w:rFonts w:ascii="Times New Roman" w:hAnsi="Times New Roman"/>
+        </w:rPr>
+      </w:pPr>
+      <w:r>
+        <w:rPr>
+          <w:rFonts w:ascii="Times New Roman" w:hAnsi="Times New Roman"/>
+        </w:rPr>
+        <w:t xml:space="preserve">    </w:t>
+      </w:r>
+      <w:r>
+        <w:rPr>
+          <w:rFonts w:ascii="Times New Roman" w:hAnsi="Times New Roman"/>
+          <w:i/>
+          <w:iCs/>
+        </w:rPr>
+        <w:t>fi</w:t>
+      </w:r>
+    </w:p>
+    <w:p>
+      <w:pPr>
+        <w:spacing w:line="480" w:lineRule="auto"/>
+        <w:rPr>
+          <w:rFonts w:ascii="Times New Roman" w:hAnsi="Times New Roman"/>
+        </w:rPr>
+      </w:pPr>
+      <w:r>
+        <w:rPr>
+          <w:rFonts w:ascii="Times New Roman" w:hAnsi="Times New Roman"/>
+        </w:rPr>
+        <w:t xml:space="preserve">  </w:t>
+      </w:r>
+      <w:r>
+        <w:rPr>
+          <w:rFonts w:ascii="Times New Roman" w:hAnsi="Times New Roman"/>
+          <w:i/>
+          <w:iCs/>
+        </w:rPr>
+        <w:t>done</w:t>
+      </w:r>
+    </w:p>
+    <w:p>
+      <w:pPr>
+        <w:spacing w:line="480" w:lineRule="auto"/>
+        <w:rPr>
+          <w:rFonts w:ascii="Times New Roman" w:hAnsi="Times New Roman"/>
+        </w:rPr>
+      </w:pPr>
+      <w:r>
+        <w:rPr>
+          <w:rFonts w:ascii="Times New Roman" w:hAnsi="Times New Roman"/>
+        </w:rPr>
+        <w:t xml:space="preserve">  echo "</w:t>
+      </w:r>
+      <w:r>
+        <w:rPr>
+          <w:rFonts w:ascii="Times New Roman" w:hAnsi="Times New Roman"/>
+          <w:i/>
+          <w:iCs/>
+        </w:rPr>
+        <w:t>*** User management completed! ***</w:t>
+      </w:r>
+      <w:r>
+        <w:rPr>
+          <w:rFonts w:ascii="Times New Roman" w:hAnsi="Times New Roman"/>
+        </w:rPr>
+        <w:t>"</w:t>
+      </w:r>
+    </w:p>
+    <w:p>
+      <w:pPr>
+        <w:pBdr>
+          <w:bottom w:val="single" w:sz="6" w:space="1" w:color="auto"/>
+        </w:pBdr>
+        <w:spacing w:line="480" w:lineRule="auto"/>
+        <w:rPr>
+          <w:rFonts w:ascii="Times New Roman" w:hAnsi="Times New Roman"/>
+        </w:rPr>
+      </w:pPr>
+      <w:r>
+        <w:rPr>
+          <w:rFonts w:ascii="Times New Roman" w:hAnsi="Times New Roman"/>
+          <w:i/>
+          <w:iCs/>
+        </w:rPr>
+        <w:lastRenderedPageBreak/>
+        <w:t>fi</w:t>
+      </w:r>
+    </w:p>
+    <w:p>
+      <w:pPr>
+        <w:spacing w:line="480" w:lineRule="auto"/>
         <w:rPr>
           <w:rFonts w:ascii="Times New Roman" w:hAnsi="Times New Roman"/>
         </w:rPr>
@@ -3168,7 +6182,7 @@
       <w:r>
         <w:t xml:space="preserve">Arora, H. (2013, June 4). Buffer Overflow Attack Explained with a C Program Example. Retrieved February 21, 2020, from </w:t>
       </w:r>
-      <w:hyperlink r:id="rId19" w:history="1">
+      <w:hyperlink r:id="rId23" w:history="1">
         <w:r>
           <w:rPr>
             <w:rStyle w:val="Hyperlink"/>
@@ -3239,7 +6253,7 @@
       <w:r>
         <w:t xml:space="preserve">, J. M. (2019, July 30). What is a zero day? A powerful but fragile weapon. Retrieved February 21, 2020, from </w:t>
       </w:r>
-      <w:hyperlink r:id="rId20" w:history="1">
+      <w:hyperlink r:id="rId24" w:history="1">
         <w:r>
           <w:rPr>
             <w:rStyle w:val="Hyperlink"/>
@@ -3295,7 +6309,7 @@
       </w:pPr>
     </w:p>
     <w:sectPr>
-      <w:headerReference w:type="default" r:id="rId21"/>
+      <w:headerReference w:type="default" r:id="rId25"/>
       <w:pgSz w:w="12240" w:h="15840" w:code="1"/>
       <w:pgMar w:top="1440" w:right="1440" w:bottom="1440" w:left="1440" w:header="720" w:footer="720" w:gutter="0"/>
       <w:pgNumType w:start="2"/>
@@ -5040,7 +8054,7 @@
 </file>
 
 <file path=customXml/itemProps6.xml><?xml version="1.0" encoding="utf-8"?>
-<ds:datastoreItem xmlns:ds="http://schemas.openxmlformats.org/officeDocument/2006/customXml" ds:itemID="{1C869D85-1CB5-F14A-B925-71A6F4F279A3}">
+<ds:datastoreItem xmlns:ds="http://schemas.openxmlformats.org/officeDocument/2006/customXml" ds:itemID="{017FD8DD-5EEF-5848-8AA1-0DD522E0F522}">
   <ds:schemaRefs>
     <ds:schemaRef ds:uri="http://schemas.openxmlformats.org/officeDocument/2006/bibliography"/>
   </ds:schemaRefs>

</xml_diff>

<commit_message>
feat: wk7 and finals finished
</commit_message>
<xml_diff>
--- a/Wk7/Security.docx
+++ b/Wk7/Security.docx
@@ -430,7 +430,7 @@
         <w:rPr>
           <w:rFonts w:ascii="Times New Roman" w:hAnsi="Times New Roman"/>
         </w:rPr>
-        <w:t>In regard to</w:t>
+        <w:t>Concerning</w:t>
       </w:r>
       <w:r>
         <w:rPr>
@@ -790,7 +790,54 @@
           <w:kern w:val="32"/>
           <w:szCs w:val="24"/>
         </w:rPr>
-        <w:t xml:space="preserve">, 2009). This view prizes material gain and contrasts the values of the more traditional, Christian perspective that work is an encompassment of a person’s God-given purpose to steward resources in diligent service. Zero day exploits certainly seem like a handy way for someone to make quick money, and potentially from multiple parties. A person can go ahead and sell the exploit on a grey or black market (whichever pays highest) and then sell it for a “bug bounty” to the vendor, profiting from multiple angles without consideration to how the black market may use the knowledge. This would be upholding a post-modern view of vocation and use of one’s skillset. On the other hand, someone working from a Biblical perspective would likely </w:t>
+        <w:t xml:space="preserve">, 2009). This view prizes material gain and contrasts the values of the more traditional, Christian perspective that work </w:t>
+      </w:r>
+      <w:r>
+        <w:rPr>
+          <w:rFonts w:ascii="Times New Roman" w:hAnsi="Times New Roman" w:cs="Lucida Sans Unicode"/>
+          <w:bCs/>
+          <w:kern w:val="32"/>
+          <w:szCs w:val="24"/>
+        </w:rPr>
+        <w:t xml:space="preserve">exemplifies </w:t>
+      </w:r>
+      <w:r>
+        <w:rPr>
+          <w:rFonts w:ascii="Times New Roman" w:hAnsi="Times New Roman" w:cs="Lucida Sans Unicode"/>
+          <w:bCs/>
+          <w:kern w:val="32"/>
+          <w:szCs w:val="24"/>
+        </w:rPr>
+        <w:t xml:space="preserve">a person’s God-given purpose to steward resources in diligent service. Zero day exploits certainly seem like a handy way for someone to make quick money, and potentially from multiple parties. A person can go ahead and sell the exploit on a grey or black market (whichever pays highest) and then sell it for a “bug bounty” to the vendor, profiting from multiple angles without consideration to how the black market may use the knowledge. This would be upholding a post-modern view of vocation and use of one’s skillset. </w:t>
+      </w:r>
+      <w:proofErr w:type="gramStart"/>
+      <w:r>
+        <w:rPr>
+          <w:rFonts w:ascii="Times New Roman" w:hAnsi="Times New Roman" w:cs="Lucida Sans Unicode"/>
+          <w:bCs/>
+          <w:kern w:val="32"/>
+          <w:szCs w:val="24"/>
+        </w:rPr>
+        <w:t>But</w:t>
+      </w:r>
+      <w:r>
+        <w:rPr>
+          <w:rFonts w:ascii="Times New Roman" w:hAnsi="Times New Roman" w:cs="Lucida Sans Unicode"/>
+          <w:bCs/>
+          <w:kern w:val="32"/>
+          <w:szCs w:val="24"/>
+        </w:rPr>
+        <w:t>,</w:t>
+      </w:r>
+      <w:proofErr w:type="gramEnd"/>
+      <w:r>
+        <w:rPr>
+          <w:rFonts w:ascii="Times New Roman" w:hAnsi="Times New Roman" w:cs="Lucida Sans Unicode"/>
+          <w:bCs/>
+          <w:kern w:val="32"/>
+          <w:szCs w:val="24"/>
+        </w:rPr>
+        <w:t xml:space="preserve"> someone working from a Biblical perspective would likely </w:t>
       </w:r>
       <w:r>
         <w:rPr>
@@ -1106,7 +1153,21 @@
           <w:rFonts w:ascii="Times New Roman" w:hAnsi="Times New Roman"/>
           <w:bCs/>
         </w:rPr>
-        <w:t>There are many more tools that ship with Kali – too many to list out for this assignment.</w:t>
+        <w:t>There are many more tools that ship with Kali</w:t>
+      </w:r>
+      <w:r>
+        <w:rPr>
+          <w:rFonts w:ascii="Times New Roman" w:hAnsi="Times New Roman"/>
+          <w:bCs/>
+        </w:rPr>
+        <w:t>,</w:t>
+      </w:r>
+      <w:r>
+        <w:rPr>
+          <w:rFonts w:ascii="Times New Roman" w:hAnsi="Times New Roman"/>
+          <w:bCs/>
+        </w:rPr>
+        <w:t xml:space="preserve"> too many to list out for this assignment.</w:t>
       </w:r>
     </w:p>
     <w:p>
@@ -1145,7 +1206,37 @@
           <w:rFonts w:ascii="Times New Roman" w:hAnsi="Times New Roman"/>
           <w:bCs/>
         </w:rPr>
-        <w:t xml:space="preserve">There are some large ethical dilemmas that arise when someone becomes proficient in using the tools that come with Kali. It grants users the ability to find many kinds of network security vulnerabilities, with minimal </w:t>
+        <w:t xml:space="preserve">There are some large ethical dilemmas that arise when someone becomes proficient in using the tools that come with Kali. It grants users the ability to find many kinds of </w:t>
+      </w:r>
+      <w:proofErr w:type="gramStart"/>
+      <w:r>
+        <w:rPr>
+          <w:rFonts w:ascii="Times New Roman" w:hAnsi="Times New Roman"/>
+          <w:bCs/>
+        </w:rPr>
+        <w:t>network</w:t>
+      </w:r>
+      <w:r>
+        <w:rPr>
+          <w:rFonts w:ascii="Times New Roman" w:hAnsi="Times New Roman"/>
+          <w:bCs/>
+        </w:rPr>
+        <w:t xml:space="preserve"> </w:t>
+      </w:r>
+      <w:r>
+        <w:rPr>
+          <w:rFonts w:ascii="Times New Roman" w:hAnsi="Times New Roman"/>
+          <w:bCs/>
+        </w:rPr>
+        <w:t xml:space="preserve"> security</w:t>
+      </w:r>
+      <w:proofErr w:type="gramEnd"/>
+      <w:r>
+        <w:rPr>
+          <w:rFonts w:ascii="Times New Roman" w:hAnsi="Times New Roman"/>
+          <w:bCs/>
+        </w:rPr>
+        <w:t xml:space="preserve"> vulnerabilities, with minimal </w:t>
       </w:r>
       <w:r>
         <w:rPr>
@@ -1195,7 +1286,21 @@
           <w:bCs/>
         </w:rPr>
         <w:lastRenderedPageBreak/>
-        <w:t xml:space="preserve">pervasiveness of moral relativism begs whether a community of Kali users could even decide on what is ethical/unethical use of its toolset. Every person could potentially define morality by practicality, personal fulfillment, societal betterment, Biblical standards, or a multitude of other means and outcomes </w:t>
+        <w:t>pervasiveness of moral relativism begs whether a community of Kali users could even decide on what is ethical/unethical use of its tool</w:t>
+      </w:r>
+      <w:r>
+        <w:rPr>
+          <w:rFonts w:ascii="Times New Roman" w:hAnsi="Times New Roman"/>
+          <w:bCs/>
+        </w:rPr>
+        <w:t xml:space="preserve"> </w:t>
+      </w:r>
+      <w:r>
+        <w:rPr>
+          <w:rFonts w:ascii="Times New Roman" w:hAnsi="Times New Roman"/>
+          <w:bCs/>
+        </w:rPr>
+        <w:t xml:space="preserve">set. Every person could potentially define morality by practicality, personal fulfillment, societal betterment, Biblical standards, or a multitude of other means and outcomes </w:t>
       </w:r>
       <w:r>
         <w:rPr>
@@ -1301,7 +1406,45 @@
           <w:kern w:val="32"/>
           <w:szCs w:val="24"/>
         </w:rPr>
-        <w:t xml:space="preserve"> may be useful in granting awareness of glaring vulnerabilities in code we write, which we’d be ignorant to otherwise.</w:t>
+        <w:t xml:space="preserve"> may be useful in granting awareness of glaring vulnerabilities in code we write, </w:t>
+      </w:r>
+      <w:r>
+        <w:rPr>
+          <w:rFonts w:ascii="Times New Roman" w:hAnsi="Times New Roman" w:cs="Lucida Sans Unicode"/>
+          <w:bCs/>
+          <w:kern w:val="32"/>
+          <w:szCs w:val="24"/>
+        </w:rPr>
+        <w:t xml:space="preserve">of which we’d otherwise be </w:t>
+      </w:r>
+      <w:r>
+        <w:rPr>
+          <w:rFonts w:ascii="Times New Roman" w:hAnsi="Times New Roman" w:cs="Lucida Sans Unicode"/>
+          <w:bCs/>
+          <w:kern w:val="32"/>
+          <w:szCs w:val="24"/>
+        </w:rPr>
+        <w:t>ignoran</w:t>
+      </w:r>
+      <w:r>
+        <w:rPr>
+          <w:rFonts w:ascii="Times New Roman" w:hAnsi="Times New Roman" w:cs="Lucida Sans Unicode"/>
+          <w:bCs/>
+          <w:kern w:val="32"/>
+          <w:szCs w:val="24"/>
+        </w:rPr>
+        <w:t>t</w:t>
+      </w:r>
+      <w:bookmarkStart w:id="0" w:name="_GoBack"/>
+      <w:bookmarkEnd w:id="0"/>
+      <w:r>
+        <w:rPr>
+          <w:rFonts w:ascii="Times New Roman" w:hAnsi="Times New Roman" w:cs="Lucida Sans Unicode"/>
+          <w:bCs/>
+          <w:kern w:val="32"/>
+          <w:szCs w:val="24"/>
+        </w:rPr>
+        <w:t>.</w:t>
       </w:r>
       <w:r>
         <w:rPr>
@@ -3596,8 +3739,6 @@
         <w:tab/>
         <w:t>As of right now, this script fails to explicitly check the format of the text file’s contents; the integrity of the input is dependent on the script runner’s inspection. Ideally, the script would check the input for errors, blank lines, or inappropriate characters.</w:t>
       </w:r>
-      <w:bookmarkStart w:id="0" w:name="_GoBack"/>
-      <w:bookmarkEnd w:id="0"/>
     </w:p>
     <w:p>
       <w:pPr>
@@ -8054,7 +8195,7 @@
 </file>
 
 <file path=customXml/itemProps6.xml><?xml version="1.0" encoding="utf-8"?>
-<ds:datastoreItem xmlns:ds="http://schemas.openxmlformats.org/officeDocument/2006/customXml" ds:itemID="{017FD8DD-5EEF-5848-8AA1-0DD522E0F522}">
+<ds:datastoreItem xmlns:ds="http://schemas.openxmlformats.org/officeDocument/2006/customXml" ds:itemID="{680D215F-4ECF-854E-95AE-0075F4D43DDB}">
   <ds:schemaRefs>
     <ds:schemaRef ds:uri="http://schemas.openxmlformats.org/officeDocument/2006/bibliography"/>
   </ds:schemaRefs>

</xml_diff>